<commit_message>
Added DB schemas and organized files.
</commit_message>
<xml_diff>
--- a/docs/reports/11.2020_Springboard_DataEngineering_Open-Ended-Capstone.docx
+++ b/docs/reports/11.2020_Springboard_DataEngineering_Open-Ended-Capstone.docx
@@ -1507,7 +1507,7 @@
                                           </pic:cNvPicPr>
                                         </pic:nvPicPr>
                                         <pic:blipFill>
-                                          <a:blip r:embed="rId17">
+                                          <a:blip r:embed="rId16">
                                             <a:extLst>
                                               <a:ext uri="{28A0092B-C50C-407E-A947-70E740481C1C}">
                                                 <a14:useLocalDpi xmlns:a14="http://schemas.microsoft.com/office/drawing/2010/main" val="0"/>
@@ -1905,12 +1905,12 @@
           <w:rFonts w:ascii="Times New Roman" w:hAnsi="Times New Roman" w:cs="Times New Roman"/>
         </w:rPr>
         <w:sectPr>
-          <w:headerReference w:type="even" r:id="rId18"/>
-          <w:headerReference w:type="default" r:id="rId19"/>
-          <w:footerReference w:type="even" r:id="rId20"/>
-          <w:footerReference w:type="default" r:id="rId21"/>
-          <w:headerReference w:type="first" r:id="rId22"/>
-          <w:footerReference w:type="first" r:id="rId23"/>
+          <w:headerReference w:type="even" r:id="rId17"/>
+          <w:headerReference w:type="default" r:id="rId18"/>
+          <w:footerReference w:type="even" r:id="rId19"/>
+          <w:footerReference w:type="default" r:id="rId20"/>
+          <w:headerReference w:type="first" r:id="rId21"/>
+          <w:footerReference w:type="first" r:id="rId22"/>
           <w:pgSz w:w="12240" w:h="15840"/>
           <w:pgMar w:top="1440" w:right="1440" w:bottom="1440" w:left="1440" w:header="720" w:footer="720" w:gutter="0"/>
           <w:pgNumType w:start="0"/>
@@ -3520,7 +3520,7 @@
           <w:rFonts w:ascii="Times New Roman" w:hAnsi="Times New Roman" w:cs="Times New Roman"/>
         </w:rPr>
         <w:sectPr>
-          <w:footerReference w:type="first" r:id="rId24"/>
+          <w:footerReference w:type="first" r:id="rId23"/>
           <w:pgSz w:w="12240" w:h="15840"/>
           <w:pgMar w:top="1440" w:right="1440" w:bottom="1440" w:left="1440" w:header="720" w:footer="720" w:gutter="0"/>
           <w:pgNumType w:start="0"/>
@@ -3630,25 +3630,7 @@
         <w:rPr>
           <w:rFonts w:ascii="Times New Roman" w:hAnsi="Times New Roman" w:cs="Times New Roman"/>
         </w:rPr>
-        <w:t>C</w:t>
-      </w:r>
-      <w:r>
-        <w:rPr>
-          <w:rFonts w:ascii="Times New Roman" w:hAnsi="Times New Roman" w:cs="Times New Roman"/>
-        </w:rPr>
-        <w:t xml:space="preserve">hoose a dataset that is </w:t>
-      </w:r>
-      <w:r>
-        <w:rPr>
-          <w:rFonts w:ascii="Times New Roman" w:hAnsi="Times New Roman" w:cs="Times New Roman"/>
-        </w:rPr>
-        <w:t xml:space="preserve">at least </w:t>
-      </w:r>
-      <w:r>
-        <w:rPr>
-          <w:rFonts w:ascii="Times New Roman" w:hAnsi="Times New Roman" w:cs="Times New Roman"/>
-        </w:rPr>
-        <w:t xml:space="preserve">100s of </w:t>
+        <w:t xml:space="preserve">Choose a dataset that is at least 100s of </w:t>
       </w:r>
       <w:proofErr w:type="spellStart"/>
       <w:r>
@@ -3753,16 +3735,7 @@
           <w:bCs/>
           <w:u w:val="single"/>
         </w:rPr>
-        <w:t>Data Set</w:t>
-      </w:r>
-      <w:r>
-        <w:rPr>
-          <w:rFonts w:ascii="Times New Roman" w:hAnsi="Times New Roman" w:cs="Times New Roman"/>
-          <w:b/>
-          <w:bCs/>
-          <w:u w:val="single"/>
-        </w:rPr>
-        <w:t>:</w:t>
+        <w:t>Data Set:</w:t>
       </w:r>
     </w:p>
     <w:p>
@@ -3786,7 +3759,7 @@
         </w:rPr>
         <w:t xml:space="preserve">Data: New York Taxi &amp; Limousine Commission data set. Link: </w:t>
       </w:r>
-      <w:hyperlink r:id="rId25" w:history="1">
+      <w:hyperlink r:id="rId24" w:history="1">
         <w:r>
           <w:rPr>
             <w:rStyle w:val="Hyperlink"/>
@@ -5140,7 +5113,7 @@
           <w:rFonts w:ascii="Times New Roman" w:hAnsi="Times New Roman" w:cs="Times New Roman"/>
         </w:rPr>
         <w:sectPr>
-          <w:headerReference w:type="first" r:id="rId26"/>
+          <w:headerReference w:type="first" r:id="rId25"/>
           <w:pgSz w:w="12240" w:h="15840"/>
           <w:pgMar w:top="1440" w:right="1440" w:bottom="1440" w:left="1440" w:header="720" w:footer="720" w:gutter="0"/>
           <w:cols w:space="720"/>
@@ -5813,7 +5786,19 @@
         <w:rPr>
           <w:rFonts w:ascii="Times New Roman" w:hAnsi="Times New Roman" w:cs="Times New Roman"/>
         </w:rPr>
-        <w:t xml:space="preserve">The U.S. NYC Government is transparent in sharing this information with the </w:t>
+        <w:t>The U</w:t>
+      </w:r>
+      <w:r>
+        <w:rPr>
+          <w:rFonts w:ascii="Times New Roman" w:hAnsi="Times New Roman" w:cs="Times New Roman"/>
+        </w:rPr>
+        <w:t>S</w:t>
+      </w:r>
+      <w:r>
+        <w:rPr>
+          <w:rFonts w:ascii="Times New Roman" w:hAnsi="Times New Roman" w:cs="Times New Roman"/>
+        </w:rPr>
+        <w:t xml:space="preserve"> NYC Government is transparent in sharing this information with the </w:t>
       </w:r>
       <w:proofErr w:type="gramStart"/>
       <w:r>
@@ -5907,7 +5892,7 @@
           <w:rFonts w:ascii="Times New Roman" w:hAnsi="Times New Roman" w:cs="Times New Roman"/>
         </w:rPr>
         <w:sectPr>
-          <w:footerReference w:type="first" r:id="rId27"/>
+          <w:footerReference w:type="first" r:id="rId26"/>
           <w:pgSz w:w="12240" w:h="15840"/>
           <w:pgMar w:top="1440" w:right="1440" w:bottom="1440" w:left="1440" w:header="720" w:footer="720" w:gutter="0"/>
           <w:cols w:space="720"/>
@@ -6188,8 +6173,8 @@
           <w:rFonts w:ascii="Times New Roman" w:hAnsi="Times New Roman" w:cs="Times New Roman"/>
         </w:rPr>
         <w:sectPr>
-          <w:headerReference w:type="first" r:id="rId28"/>
-          <w:footerReference w:type="first" r:id="rId29"/>
+          <w:headerReference w:type="first" r:id="rId27"/>
+          <w:footerReference w:type="first" r:id="rId28"/>
           <w:pgSz w:w="12240" w:h="15840"/>
           <w:pgMar w:top="1440" w:right="1440" w:bottom="1440" w:left="1440" w:header="720" w:footer="720" w:gutter="0"/>
           <w:cols w:space="720"/>
@@ -6890,23 +6875,23 @@
           <w:noProof/>
         </w:rPr>
         <w:drawing>
-          <wp:anchor distT="0" distB="0" distL="114300" distR="114300" simplePos="0" relativeHeight="251669505" behindDoc="1" locked="0" layoutInCell="1" allowOverlap="1" wp14:anchorId="60153A86" wp14:editId="3027A762">
+          <wp:anchor distT="0" distB="0" distL="114300" distR="114300" simplePos="0" relativeHeight="251669505" behindDoc="1" locked="0" layoutInCell="1" allowOverlap="1" wp14:anchorId="60153A86" wp14:editId="08197C53">
             <wp:simplePos x="0" y="0"/>
             <wp:positionH relativeFrom="margin">
-              <wp:posOffset>445135</wp:posOffset>
+              <wp:posOffset>442595</wp:posOffset>
             </wp:positionH>
             <wp:positionV relativeFrom="paragraph">
-              <wp:posOffset>202565</wp:posOffset>
+              <wp:posOffset>204470</wp:posOffset>
             </wp:positionV>
-            <wp:extent cx="5481320" cy="4235450"/>
-            <wp:effectExtent l="19050" t="19050" r="18415" b="12700"/>
+            <wp:extent cx="5480685" cy="4235450"/>
+            <wp:effectExtent l="19050" t="19050" r="24765" b="12700"/>
             <wp:wrapTight wrapText="bothSides">
               <wp:wrapPolygon edited="0">
-                <wp:start x="-81" y="-105"/>
-                <wp:lineTo x="-81" y="21565"/>
-                <wp:lineTo x="21597" y="21565"/>
-                <wp:lineTo x="21597" y="-105"/>
-                <wp:lineTo x="-81" y="-105"/>
+                <wp:start x="-75" y="-97"/>
+                <wp:lineTo x="-75" y="21568"/>
+                <wp:lineTo x="21623" y="21568"/>
+                <wp:lineTo x="21623" y="-97"/>
+                <wp:lineTo x="-75" y="-97"/>
               </wp:wrapPolygon>
             </wp:wrapTight>
             <wp:docPr id="8" name="Picture 8"/>
@@ -6921,7 +6906,7 @@
                     <pic:cNvPicPr/>
                   </pic:nvPicPr>
                   <pic:blipFill>
-                    <a:blip r:embed="rId30" cstate="print">
+                    <a:blip r:embed="rId29" cstate="print">
                       <a:extLst>
                         <a:ext uri="{28A0092B-C50C-407E-A947-70E740481C1C}">
                           <a14:useLocalDpi xmlns:a14="http://schemas.microsoft.com/office/drawing/2010/main" val="0"/>
@@ -6935,7 +6920,7 @@
                   <pic:spPr>
                     <a:xfrm>
                       <a:off x="0" y="0"/>
-                      <a:ext cx="5481320" cy="4235450"/>
+                      <a:ext cx="5480685" cy="4235450"/>
                     </a:xfrm>
                     <a:prstGeom prst="rect">
                       <a:avLst/>
@@ -7211,7 +7196,7 @@
                     </pic:cNvPicPr>
                   </pic:nvPicPr>
                   <pic:blipFill>
-                    <a:blip r:embed="rId31" cstate="print">
+                    <a:blip r:embed="rId30" cstate="print">
                       <a:extLst>
                         <a:ext uri="{28A0092B-C50C-407E-A947-70E740481C1C}">
                           <a14:useLocalDpi xmlns:a14="http://schemas.microsoft.com/office/drawing/2010/main" val="0"/>
@@ -7292,31 +7277,425 @@
           <w:rFonts w:ascii="Times New Roman" w:hAnsi="Times New Roman" w:cs="Times New Roman"/>
         </w:rPr>
       </w:pPr>
-    </w:p>
-    <w:p>
-      <w:pPr>
-        <w:pStyle w:val="NoSpacing"/>
-        <w:rPr>
-          <w:rFonts w:ascii="Times New Roman" w:hAnsi="Times New Roman" w:cs="Times New Roman"/>
-        </w:rPr>
-      </w:pPr>
-    </w:p>
-    <w:p>
-      <w:pPr>
-        <w:pStyle w:val="Heading4"/>
+      <w:r>
+        <w:rPr>
+          <w:rFonts w:ascii="Times New Roman" w:hAnsi="Times New Roman" w:cs="Times New Roman"/>
+        </w:rPr>
+        <w:t xml:space="preserve">The below </w:t>
+      </w:r>
+      <w:r>
+        <w:rPr>
+          <w:rFonts w:ascii="Times New Roman" w:hAnsi="Times New Roman" w:cs="Times New Roman"/>
+        </w:rPr>
+        <w:t>function</w:t>
+      </w:r>
+      <w:r>
+        <w:rPr>
+          <w:rFonts w:ascii="Times New Roman" w:hAnsi="Times New Roman" w:cs="Times New Roman"/>
+        </w:rPr>
+        <w:t xml:space="preserve"> diagram </w:t>
+      </w:r>
+      <w:r>
+        <w:rPr>
+          <w:rFonts w:ascii="Times New Roman" w:hAnsi="Times New Roman" w:cs="Times New Roman"/>
+        </w:rPr>
+        <w:t>highlights wh</w:t>
+      </w:r>
+      <w:r>
+        <w:rPr>
+          <w:rFonts w:ascii="Times New Roman" w:hAnsi="Times New Roman" w:cs="Times New Roman"/>
+        </w:rPr>
+        <w:t>ere tables point within the database schema.</w:t>
+      </w:r>
+      <w:r>
+        <w:rPr>
+          <w:rFonts w:ascii="Times New Roman" w:hAnsi="Times New Roman" w:cs="Times New Roman"/>
+        </w:rPr>
+        <w:t xml:space="preserve"> This process is a critical step in understanding </w:t>
+      </w:r>
+      <w:r>
+        <w:rPr>
+          <w:rFonts w:ascii="Times New Roman" w:hAnsi="Times New Roman" w:cs="Times New Roman"/>
+        </w:rPr>
+        <w:t xml:space="preserve">the storage and movement of the data. </w:t>
+      </w:r>
+      <w:r>
+        <w:rPr>
+          <w:rFonts w:ascii="Times New Roman" w:hAnsi="Times New Roman" w:cs="Times New Roman"/>
+        </w:rPr>
+        <w:t xml:space="preserve"> </w:t>
+      </w:r>
+    </w:p>
+    <w:p>
+      <w:pPr>
+        <w:pStyle w:val="NoSpacing"/>
+        <w:rPr>
+          <w:rFonts w:ascii="Times New Roman" w:hAnsi="Times New Roman" w:cs="Times New Roman"/>
+        </w:rPr>
+      </w:pPr>
+      <w:r>
+        <w:rPr>
+          <w:rFonts w:ascii="Times New Roman" w:hAnsi="Times New Roman" w:cs="Times New Roman"/>
+          <w:noProof/>
+        </w:rPr>
+        <w:drawing>
+          <wp:anchor distT="0" distB="0" distL="114300" distR="114300" simplePos="0" relativeHeight="251673601" behindDoc="1" locked="0" layoutInCell="1" allowOverlap="1" wp14:anchorId="6D69FAE8" wp14:editId="3F971C0D">
+            <wp:simplePos x="0" y="0"/>
+            <wp:positionH relativeFrom="column">
+              <wp:posOffset>90170</wp:posOffset>
+            </wp:positionH>
+            <wp:positionV relativeFrom="paragraph">
+              <wp:posOffset>133350</wp:posOffset>
+            </wp:positionV>
+            <wp:extent cx="5433695" cy="4198620"/>
+            <wp:effectExtent l="0" t="0" r="0" b="0"/>
+            <wp:wrapTight wrapText="bothSides">
+              <wp:wrapPolygon edited="0">
+                <wp:start x="8103" y="98"/>
+                <wp:lineTo x="7800" y="882"/>
+                <wp:lineTo x="9087" y="1862"/>
+                <wp:lineTo x="9087" y="3430"/>
+                <wp:lineTo x="7724" y="4998"/>
+                <wp:lineTo x="2196" y="5978"/>
+                <wp:lineTo x="1287" y="6272"/>
+                <wp:lineTo x="1287" y="14897"/>
+                <wp:lineTo x="5907" y="15975"/>
+                <wp:lineTo x="7724" y="15975"/>
+                <wp:lineTo x="7724" y="19895"/>
+                <wp:lineTo x="10905" y="20679"/>
+                <wp:lineTo x="13782" y="20679"/>
+                <wp:lineTo x="13782" y="21169"/>
+                <wp:lineTo x="17266" y="21169"/>
+                <wp:lineTo x="17417" y="19503"/>
+                <wp:lineTo x="17039" y="19405"/>
+                <wp:lineTo x="13858" y="19111"/>
+                <wp:lineTo x="13858" y="9702"/>
+                <wp:lineTo x="17266" y="9702"/>
+                <wp:lineTo x="20068" y="9016"/>
+                <wp:lineTo x="20144" y="6272"/>
+                <wp:lineTo x="13858" y="4998"/>
+                <wp:lineTo x="13934" y="2744"/>
+                <wp:lineTo x="13631" y="2254"/>
+                <wp:lineTo x="12571" y="1862"/>
+                <wp:lineTo x="13707" y="1470"/>
+                <wp:lineTo x="14161" y="882"/>
+                <wp:lineTo x="13858" y="98"/>
+                <wp:lineTo x="8103" y="98"/>
+              </wp:wrapPolygon>
+            </wp:wrapTight>
+            <wp:docPr id="3" name="Picture 3" descr="Graphical user interface&#10;&#10;Description automatically generated"/>
+            <wp:cNvGraphicFramePr>
+              <a:graphicFrameLocks xmlns:a="http://schemas.openxmlformats.org/drawingml/2006/main" noChangeAspect="1"/>
+            </wp:cNvGraphicFramePr>
+            <a:graphic xmlns:a="http://schemas.openxmlformats.org/drawingml/2006/main">
+              <a:graphicData uri="http://schemas.openxmlformats.org/drawingml/2006/picture">
+                <pic:pic xmlns:pic="http://schemas.openxmlformats.org/drawingml/2006/picture">
+                  <pic:nvPicPr>
+                    <pic:cNvPr id="3" name="Picture 3" descr="Graphical user interface&#10;&#10;Description automatically generated"/>
+                    <pic:cNvPicPr/>
+                  </pic:nvPicPr>
+                  <pic:blipFill>
+                    <a:blip r:embed="rId31" cstate="print">
+                      <a:extLst>
+                        <a:ext uri="{28A0092B-C50C-407E-A947-70E740481C1C}">
+                          <a14:useLocalDpi xmlns:a14="http://schemas.microsoft.com/office/drawing/2010/main" val="0"/>
+                        </a:ext>
+                      </a:extLst>
+                    </a:blip>
+                    <a:stretch>
+                      <a:fillRect/>
+                    </a:stretch>
+                  </pic:blipFill>
+                  <pic:spPr>
+                    <a:xfrm>
+                      <a:off x="0" y="0"/>
+                      <a:ext cx="5433695" cy="4198620"/>
+                    </a:xfrm>
+                    <a:prstGeom prst="rect">
+                      <a:avLst/>
+                    </a:prstGeom>
+                  </pic:spPr>
+                </pic:pic>
+              </a:graphicData>
+            </a:graphic>
+            <wp14:sizeRelH relativeFrom="margin">
+              <wp14:pctWidth>0</wp14:pctWidth>
+            </wp14:sizeRelH>
+            <wp14:sizeRelV relativeFrom="margin">
+              <wp14:pctHeight>0</wp14:pctHeight>
+            </wp14:sizeRelV>
+          </wp:anchor>
+        </w:drawing>
+      </w:r>
+    </w:p>
+    <w:p>
+      <w:pPr>
+        <w:pStyle w:val="NoSpacing"/>
+        <w:rPr>
+          <w:rFonts w:ascii="Times New Roman" w:hAnsi="Times New Roman" w:cs="Times New Roman"/>
+        </w:rPr>
+      </w:pPr>
+    </w:p>
+    <w:p>
+      <w:pPr>
+        <w:pStyle w:val="NoSpacing"/>
+        <w:rPr>
+          <w:rFonts w:ascii="Times New Roman" w:hAnsi="Times New Roman" w:cs="Times New Roman"/>
+        </w:rPr>
+      </w:pPr>
+    </w:p>
+    <w:p>
+      <w:pPr>
+        <w:pStyle w:val="NoSpacing"/>
+        <w:rPr>
+          <w:rFonts w:ascii="Times New Roman" w:hAnsi="Times New Roman" w:cs="Times New Roman"/>
+        </w:rPr>
+      </w:pPr>
+    </w:p>
+    <w:p>
+      <w:pPr>
+        <w:pStyle w:val="NoSpacing"/>
+        <w:rPr>
+          <w:rFonts w:ascii="Times New Roman" w:hAnsi="Times New Roman" w:cs="Times New Roman"/>
+        </w:rPr>
+      </w:pPr>
+    </w:p>
+    <w:p>
+      <w:pPr>
+        <w:pStyle w:val="NoSpacing"/>
+        <w:rPr>
+          <w:rFonts w:ascii="Times New Roman" w:hAnsi="Times New Roman" w:cs="Times New Roman"/>
+        </w:rPr>
+      </w:pPr>
+    </w:p>
+    <w:p>
+      <w:pPr>
+        <w:pStyle w:val="NoSpacing"/>
+        <w:rPr>
+          <w:rFonts w:ascii="Times New Roman" w:hAnsi="Times New Roman" w:cs="Times New Roman"/>
+        </w:rPr>
+      </w:pPr>
+    </w:p>
+    <w:p>
+      <w:pPr>
+        <w:pStyle w:val="NoSpacing"/>
+        <w:rPr>
+          <w:rFonts w:ascii="Times New Roman" w:hAnsi="Times New Roman" w:cs="Times New Roman"/>
+        </w:rPr>
+      </w:pPr>
+    </w:p>
+    <w:p>
+      <w:pPr>
+        <w:pStyle w:val="NoSpacing"/>
+        <w:rPr>
+          <w:rFonts w:ascii="Times New Roman" w:hAnsi="Times New Roman" w:cs="Times New Roman"/>
+        </w:rPr>
+      </w:pPr>
+    </w:p>
+    <w:p>
+      <w:pPr>
+        <w:pStyle w:val="NoSpacing"/>
+        <w:rPr>
+          <w:rFonts w:ascii="Times New Roman" w:hAnsi="Times New Roman" w:cs="Times New Roman"/>
+        </w:rPr>
+      </w:pPr>
+    </w:p>
+    <w:p>
+      <w:pPr>
+        <w:pStyle w:val="NoSpacing"/>
+        <w:rPr>
+          <w:rFonts w:ascii="Times New Roman" w:hAnsi="Times New Roman" w:cs="Times New Roman"/>
+        </w:rPr>
+      </w:pPr>
+    </w:p>
+    <w:p>
+      <w:pPr>
+        <w:pStyle w:val="NoSpacing"/>
+        <w:rPr>
+          <w:rFonts w:ascii="Times New Roman" w:hAnsi="Times New Roman" w:cs="Times New Roman"/>
+        </w:rPr>
+      </w:pPr>
+    </w:p>
+    <w:p>
+      <w:pPr>
+        <w:pStyle w:val="NoSpacing"/>
+        <w:rPr>
+          <w:rFonts w:ascii="Times New Roman" w:hAnsi="Times New Roman" w:cs="Times New Roman"/>
+        </w:rPr>
+      </w:pPr>
+    </w:p>
+    <w:p>
+      <w:pPr>
+        <w:pStyle w:val="NoSpacing"/>
+        <w:rPr>
+          <w:rFonts w:ascii="Times New Roman" w:hAnsi="Times New Roman" w:cs="Times New Roman"/>
+        </w:rPr>
+      </w:pPr>
+    </w:p>
+    <w:p>
+      <w:pPr>
+        <w:pStyle w:val="NoSpacing"/>
+        <w:rPr>
+          <w:rFonts w:ascii="Times New Roman" w:hAnsi="Times New Roman" w:cs="Times New Roman"/>
+        </w:rPr>
+      </w:pPr>
+    </w:p>
+    <w:p>
+      <w:pPr>
+        <w:pStyle w:val="NoSpacing"/>
+        <w:rPr>
+          <w:rFonts w:ascii="Times New Roman" w:hAnsi="Times New Roman" w:cs="Times New Roman"/>
+        </w:rPr>
+      </w:pPr>
+    </w:p>
+    <w:p>
+      <w:pPr>
+        <w:pStyle w:val="NoSpacing"/>
+        <w:rPr>
+          <w:rFonts w:ascii="Times New Roman" w:hAnsi="Times New Roman" w:cs="Times New Roman"/>
+        </w:rPr>
+      </w:pPr>
+    </w:p>
+    <w:p>
+      <w:pPr>
+        <w:pStyle w:val="NoSpacing"/>
+        <w:rPr>
+          <w:rFonts w:ascii="Times New Roman" w:hAnsi="Times New Roman" w:cs="Times New Roman"/>
+        </w:rPr>
+      </w:pPr>
+    </w:p>
+    <w:p>
+      <w:pPr>
+        <w:pStyle w:val="NoSpacing"/>
+        <w:rPr>
+          <w:rFonts w:ascii="Times New Roman" w:hAnsi="Times New Roman" w:cs="Times New Roman"/>
+        </w:rPr>
+      </w:pPr>
+    </w:p>
+    <w:p>
+      <w:pPr>
+        <w:pStyle w:val="NoSpacing"/>
+        <w:rPr>
+          <w:rFonts w:ascii="Times New Roman" w:hAnsi="Times New Roman" w:cs="Times New Roman"/>
+        </w:rPr>
+      </w:pPr>
+    </w:p>
+    <w:p>
+      <w:pPr>
+        <w:pStyle w:val="NoSpacing"/>
+        <w:rPr>
+          <w:rFonts w:ascii="Times New Roman" w:hAnsi="Times New Roman" w:cs="Times New Roman"/>
+        </w:rPr>
+      </w:pPr>
+    </w:p>
+    <w:p>
+      <w:pPr>
+        <w:pStyle w:val="NoSpacing"/>
+        <w:rPr>
+          <w:rFonts w:ascii="Times New Roman" w:hAnsi="Times New Roman" w:cs="Times New Roman"/>
+        </w:rPr>
+      </w:pPr>
+    </w:p>
+    <w:p>
+      <w:pPr>
+        <w:pStyle w:val="NoSpacing"/>
+        <w:rPr>
+          <w:rFonts w:ascii="Times New Roman" w:hAnsi="Times New Roman" w:cs="Times New Roman"/>
+        </w:rPr>
+      </w:pPr>
+    </w:p>
+    <w:p>
+      <w:pPr>
+        <w:pStyle w:val="NoSpacing"/>
+        <w:rPr>
+          <w:rFonts w:ascii="Times New Roman" w:hAnsi="Times New Roman" w:cs="Times New Roman"/>
+        </w:rPr>
+      </w:pPr>
+    </w:p>
+    <w:p>
+      <w:pPr>
+        <w:pStyle w:val="NoSpacing"/>
+        <w:rPr>
+          <w:rFonts w:ascii="Times New Roman" w:hAnsi="Times New Roman" w:cs="Times New Roman"/>
+        </w:rPr>
+      </w:pPr>
+    </w:p>
+    <w:p>
+      <w:pPr>
+        <w:pStyle w:val="NoSpacing"/>
+        <w:rPr>
+          <w:rFonts w:ascii="Times New Roman" w:hAnsi="Times New Roman" w:cs="Times New Roman"/>
+        </w:rPr>
+      </w:pPr>
+    </w:p>
+    <w:p>
+      <w:pPr>
+        <w:pStyle w:val="NoSpacing"/>
+        <w:rPr>
+          <w:rFonts w:ascii="Times New Roman" w:hAnsi="Times New Roman" w:cs="Times New Roman"/>
+        </w:rPr>
+      </w:pPr>
+    </w:p>
+    <w:p>
+      <w:pPr>
+        <w:pStyle w:val="NoSpacing"/>
+        <w:jc w:val="right"/>
         <w:rPr>
           <w:rFonts w:ascii="Times New Roman" w:hAnsi="Times New Roman" w:cs="Times New Roman"/>
           <w:b/>
           <w:bCs/>
-        </w:rPr>
-      </w:pPr>
-      <w:bookmarkStart w:id="13" w:name="_Toc58436133"/>
+          <w:sz w:val="18"/>
+          <w:szCs w:val="18"/>
+        </w:rPr>
+      </w:pPr>
       <w:r>
         <w:rPr>
           <w:rFonts w:ascii="Times New Roman" w:hAnsi="Times New Roman" w:cs="Times New Roman"/>
           <w:b/>
           <w:bCs/>
-        </w:rPr>
+          <w:sz w:val="18"/>
+          <w:szCs w:val="18"/>
+        </w:rPr>
+        <w:t xml:space="preserve">Figure. DB </w:t>
+      </w:r>
+      <w:r>
+        <w:rPr>
+          <w:rFonts w:ascii="Times New Roman" w:hAnsi="Times New Roman" w:cs="Times New Roman"/>
+          <w:b/>
+          <w:bCs/>
+          <w:sz w:val="18"/>
+          <w:szCs w:val="18"/>
+        </w:rPr>
+        <w:t>Functional</w:t>
+      </w:r>
+      <w:r>
+        <w:rPr>
+          <w:rFonts w:ascii="Times New Roman" w:hAnsi="Times New Roman" w:cs="Times New Roman"/>
+          <w:b/>
+          <w:bCs/>
+          <w:sz w:val="18"/>
+          <w:szCs w:val="18"/>
+        </w:rPr>
+        <w:t xml:space="preserve"> Diagram</w:t>
+      </w:r>
+    </w:p>
+    <w:p>
+      <w:pPr>
+        <w:pStyle w:val="Heading4"/>
+        <w:rPr>
+          <w:rFonts w:ascii="Times New Roman" w:hAnsi="Times New Roman" w:cs="Times New Roman"/>
+          <w:b/>
+          <w:bCs/>
+        </w:rPr>
+      </w:pPr>
+      <w:bookmarkStart w:id="13" w:name="_Toc58436133"/>
+      <w:r>
+        <w:rPr>
+          <w:rFonts w:ascii="Times New Roman" w:hAnsi="Times New Roman" w:cs="Times New Roman"/>
+          <w:b/>
+          <w:bCs/>
+        </w:rPr>
+        <w:lastRenderedPageBreak/>
         <w:t xml:space="preserve">Physical </w:t>
       </w:r>
       <w:r>
@@ -7347,6 +7726,76 @@
           <w:color w:val="1F4D78" w:themeColor="accent1" w:themeShade="7F"/>
           <w:sz w:val="24"/>
           <w:szCs w:val="24"/>
+        </w:rPr>
+      </w:pPr>
+    </w:p>
+    <w:p>
+      <w:pPr>
+        <w:pStyle w:val="NoSpacing"/>
+        <w:rPr>
+          <w:rFonts w:ascii="Times New Roman" w:hAnsi="Times New Roman" w:cs="Times New Roman"/>
+        </w:rPr>
+      </w:pPr>
+      <w:r>
+        <w:rPr>
+          <w:rFonts w:ascii="Times New Roman" w:hAnsi="Times New Roman" w:cs="Times New Roman"/>
+        </w:rPr>
+        <w:t xml:space="preserve">The below </w:t>
+      </w:r>
+      <w:r>
+        <w:rPr>
+          <w:rFonts w:ascii="Times New Roman" w:hAnsi="Times New Roman" w:cs="Times New Roman"/>
+        </w:rPr>
+        <w:t>physical</w:t>
+      </w:r>
+      <w:r>
+        <w:rPr>
+          <w:rFonts w:ascii="Times New Roman" w:hAnsi="Times New Roman" w:cs="Times New Roman"/>
+        </w:rPr>
+        <w:t xml:space="preserve"> diagram </w:t>
+      </w:r>
+      <w:r>
+        <w:rPr>
+          <w:rFonts w:ascii="Times New Roman" w:hAnsi="Times New Roman" w:cs="Times New Roman"/>
+        </w:rPr>
+        <w:t xml:space="preserve">highlights </w:t>
+      </w:r>
+      <w:r>
+        <w:rPr>
+          <w:rFonts w:ascii="Times New Roman" w:hAnsi="Times New Roman" w:cs="Times New Roman"/>
+        </w:rPr>
+        <w:t>how the</w:t>
+      </w:r>
+      <w:r>
+        <w:rPr>
+          <w:rFonts w:ascii="Times New Roman" w:hAnsi="Times New Roman" w:cs="Times New Roman"/>
+        </w:rPr>
+        <w:t xml:space="preserve"> database schema</w:t>
+      </w:r>
+      <w:r>
+        <w:rPr>
+          <w:rFonts w:ascii="Times New Roman" w:hAnsi="Times New Roman" w:cs="Times New Roman"/>
+        </w:rPr>
+        <w:t xml:space="preserve"> will be architected and scripted</w:t>
+      </w:r>
+      <w:r>
+        <w:rPr>
+          <w:rFonts w:ascii="Times New Roman" w:hAnsi="Times New Roman" w:cs="Times New Roman"/>
+        </w:rPr>
+        <w:t>.</w:t>
+      </w:r>
+      <w:r>
+        <w:rPr>
+          <w:rFonts w:ascii="Times New Roman" w:hAnsi="Times New Roman" w:cs="Times New Roman"/>
+        </w:rPr>
+        <w:t xml:space="preserve"> </w:t>
+      </w:r>
+    </w:p>
+    <w:p>
+      <w:pPr>
+        <w:pStyle w:val="NoSpacing"/>
+        <w:rPr>
+          <w:rFonts w:ascii="Times New Roman" w:hAnsi="Times New Roman" w:cs="Times New Roman"/>
         </w:rPr>
       </w:pPr>
     </w:p>
@@ -8673,8 +9122,8 @@
       </w:pPr>
       <w:bookmarkStart w:id="16" w:name="_Toc45555668"/>
       <w:bookmarkStart w:id="17" w:name="_Toc58436136"/>
+      <w:bookmarkEnd w:id="9"/>
       <w:bookmarkEnd w:id="0"/>
-      <w:bookmarkEnd w:id="9"/>
       <w:r>
         <w:rPr>
           <w:rFonts w:ascii="Times New Roman" w:hAnsi="Times New Roman" w:cs="Times New Roman"/>

</xml_diff>

<commit_message>
Added Physcial ER Diagram and Integrated it into report
</commit_message>
<xml_diff>
--- a/docs/reports/11.2020_Springboard_DataEngineering_Open-Ended-Capstone.docx
+++ b/docs/reports/11.2020_Springboard_DataEngineering_Open-Ended-Capstone.docx
@@ -6665,82 +6665,64 @@
           <w:rFonts w:ascii="Times New Roman" w:hAnsi="Times New Roman" w:cs="Times New Roman"/>
           <w:b/>
           <w:bCs/>
-          <w:u w:val="single"/>
-        </w:rPr>
-      </w:pPr>
-      <w:bookmarkStart w:id="10" w:name="_Toc58436130"/>
+        </w:rPr>
+      </w:pPr>
+      <w:bookmarkStart w:id="10" w:name="_Toc58436132"/>
       <w:r>
         <w:rPr>
           <w:rFonts w:ascii="Times New Roman" w:hAnsi="Times New Roman" w:cs="Times New Roman"/>
           <w:b/>
           <w:bCs/>
-          <w:u w:val="single"/>
-        </w:rPr>
-        <w:t>Entity</w:t>
+        </w:rPr>
+        <w:t xml:space="preserve">Dimensional Design &amp; </w:t>
       </w:r>
       <w:r>
         <w:rPr>
           <w:rFonts w:ascii="Times New Roman" w:hAnsi="Times New Roman" w:cs="Times New Roman"/>
           <w:b/>
           <w:bCs/>
-          <w:u w:val="single"/>
-        </w:rPr>
-        <w:t>-</w:t>
+        </w:rPr>
+        <w:t>Entity Relationship</w:t>
       </w:r>
       <w:r>
         <w:rPr>
           <w:rFonts w:ascii="Times New Roman" w:hAnsi="Times New Roman" w:cs="Times New Roman"/>
           <w:b/>
           <w:bCs/>
-          <w:u w:val="single"/>
-        </w:rPr>
-        <w:t xml:space="preserve">Relationship </w:t>
+        </w:rPr>
+        <w:t xml:space="preserve"> </w:t>
       </w:r>
       <w:r>
         <w:rPr>
           <w:rFonts w:ascii="Times New Roman" w:hAnsi="Times New Roman" w:cs="Times New Roman"/>
           <w:b/>
           <w:bCs/>
-          <w:u w:val="single"/>
-        </w:rPr>
-        <w:t xml:space="preserve">(ER) </w:t>
+        </w:rPr>
+        <w:t>(</w:t>
       </w:r>
       <w:r>
         <w:rPr>
           <w:rFonts w:ascii="Times New Roman" w:hAnsi="Times New Roman" w:cs="Times New Roman"/>
           <w:b/>
           <w:bCs/>
-          <w:u w:val="single"/>
-        </w:rPr>
-        <w:t>Diagram:</w:t>
-      </w:r>
-      <w:bookmarkEnd w:id="10"/>
-    </w:p>
-    <w:p>
-      <w:pPr>
-        <w:pStyle w:val="NoSpacing"/>
-        <w:rPr>
-          <w:rFonts w:ascii="Times New Roman" w:hAnsi="Times New Roman" w:cs="Times New Roman"/>
-        </w:rPr>
-      </w:pPr>
-    </w:p>
-    <w:p>
-      <w:pPr>
-        <w:pStyle w:val="Heading4"/>
+        </w:rPr>
+        <w:t>E</w:t>
+      </w:r>
+      <w:r>
         <w:rPr>
           <w:rFonts w:ascii="Times New Roman" w:hAnsi="Times New Roman" w:cs="Times New Roman"/>
           <w:b/>
           <w:bCs/>
         </w:rPr>
-      </w:pPr>
-      <w:bookmarkStart w:id="11" w:name="_Toc58436131"/>
+        <w:t>R</w:t>
+      </w:r>
       <w:r>
         <w:rPr>
           <w:rFonts w:ascii="Times New Roman" w:hAnsi="Times New Roman" w:cs="Times New Roman"/>
           <w:b/>
           <w:bCs/>
         </w:rPr>
-        <w:t xml:space="preserve">Conceptual </w:t>
+        <w:t>)</w:t>
       </w:r>
       <w:r>
         <w:rPr>
@@ -6748,7 +6730,7 @@
           <w:b/>
           <w:bCs/>
         </w:rPr>
-        <w:t>(</w:t>
+        <w:t xml:space="preserve"> </w:t>
       </w:r>
       <w:r>
         <w:rPr>
@@ -6756,110 +6738,371 @@
           <w:b/>
           <w:bCs/>
         </w:rPr>
-        <w:t>E</w:t>
-      </w:r>
+        <w:t>Diagra</w:t>
+      </w:r>
+      <w:bookmarkEnd w:id="10"/>
       <w:r>
         <w:rPr>
           <w:rFonts w:ascii="Times New Roman" w:hAnsi="Times New Roman" w:cs="Times New Roman"/>
           <w:b/>
           <w:bCs/>
         </w:rPr>
-        <w:t>R</w:t>
-      </w:r>
-      <w:r>
+        <w:t>m</w:t>
+      </w:r>
+    </w:p>
+    <w:p>
+      <w:pPr>
+        <w:pStyle w:val="NoSpacing"/>
+        <w:rPr>
+          <w:rFonts w:ascii="Times New Roman" w:hAnsi="Times New Roman" w:cs="Times New Roman"/>
+        </w:rPr>
+      </w:pPr>
+    </w:p>
+    <w:p>
+      <w:pPr>
+        <w:pStyle w:val="Heading4"/>
         <w:rPr>
           <w:rFonts w:ascii="Times New Roman" w:hAnsi="Times New Roman" w:cs="Times New Roman"/>
           <w:b/>
           <w:bCs/>
         </w:rPr>
-        <w:t>)</w:t>
-      </w:r>
+      </w:pPr>
       <w:r>
         <w:rPr>
           <w:rFonts w:ascii="Times New Roman" w:hAnsi="Times New Roman" w:cs="Times New Roman"/>
           <w:b/>
           <w:bCs/>
         </w:rPr>
-        <w:t xml:space="preserve"> </w:t>
-      </w:r>
-      <w:r>
+        <w:t>Dimensional Design:</w:t>
+      </w:r>
+    </w:p>
+    <w:p>
+      <w:pPr>
+        <w:pStyle w:val="NoSpacing"/>
+        <w:rPr>
+          <w:rFonts w:ascii="Times New Roman" w:hAnsi="Times New Roman" w:cs="Times New Roman"/>
+        </w:rPr>
+      </w:pPr>
+    </w:p>
+    <w:p>
+      <w:pPr>
+        <w:pStyle w:val="NoSpacing"/>
+        <w:rPr>
+          <w:rFonts w:ascii="Times New Roman" w:hAnsi="Times New Roman" w:cs="Times New Roman"/>
+        </w:rPr>
+      </w:pPr>
+      <w:r>
+        <w:rPr>
+          <w:rFonts w:ascii="Times New Roman" w:hAnsi="Times New Roman" w:cs="Times New Roman"/>
+        </w:rPr>
+        <w:t xml:space="preserve">The below </w:t>
+      </w:r>
+      <w:r>
+        <w:rPr>
+          <w:rFonts w:ascii="Times New Roman" w:hAnsi="Times New Roman" w:cs="Times New Roman"/>
+        </w:rPr>
+        <w:t>B</w:t>
+      </w:r>
+      <w:r>
+        <w:rPr>
+          <w:rFonts w:ascii="Times New Roman" w:hAnsi="Times New Roman" w:cs="Times New Roman"/>
+        </w:rPr>
+        <w:t>US</w:t>
+      </w:r>
+      <w:r>
+        <w:rPr>
+          <w:rFonts w:ascii="Times New Roman" w:hAnsi="Times New Roman" w:cs="Times New Roman"/>
+        </w:rPr>
+        <w:t xml:space="preserve"> Matrix highlight the identified business processes</w:t>
+      </w:r>
+    </w:p>
+    <w:p>
+      <w:pPr>
+        <w:pStyle w:val="NoSpacing"/>
+        <w:rPr>
+          <w:rFonts w:ascii="Times New Roman" w:hAnsi="Times New Roman" w:cs="Times New Roman"/>
+        </w:rPr>
+      </w:pPr>
+    </w:p>
+    <w:p>
+      <w:pPr>
+        <w:pStyle w:val="NoSpacing"/>
+        <w:rPr>
+          <w:rFonts w:ascii="Times New Roman" w:hAnsi="Times New Roman" w:cs="Times New Roman"/>
+        </w:rPr>
+      </w:pPr>
+      <w:r>
+        <w:rPr>
+          <w:rFonts w:ascii="Times New Roman" w:hAnsi="Times New Roman" w:cs="Times New Roman"/>
+          <w:noProof/>
+        </w:rPr>
+        <w:drawing>
+          <wp:inline distT="0" distB="0" distL="0" distR="0" wp14:anchorId="3710D1C5" wp14:editId="343D1203">
+            <wp:extent cx="5943600" cy="1833245"/>
+            <wp:effectExtent l="0" t="0" r="0" b="0"/>
+            <wp:docPr id="5" name="Picture 5"/>
+            <wp:cNvGraphicFramePr>
+              <a:graphicFrameLocks xmlns:a="http://schemas.openxmlformats.org/drawingml/2006/main" noChangeAspect="1"/>
+            </wp:cNvGraphicFramePr>
+            <a:graphic xmlns:a="http://schemas.openxmlformats.org/drawingml/2006/main">
+              <a:graphicData uri="http://schemas.openxmlformats.org/drawingml/2006/picture">
+                <pic:pic xmlns:pic="http://schemas.openxmlformats.org/drawingml/2006/picture">
+                  <pic:nvPicPr>
+                    <pic:cNvPr id="0" name="Picture 2"/>
+                    <pic:cNvPicPr>
+                      <a:picLocks noChangeAspect="1" noChangeArrowheads="1"/>
+                    </pic:cNvPicPr>
+                  </pic:nvPicPr>
+                  <pic:blipFill>
+                    <a:blip r:embed="rId29" cstate="print">
+                      <a:extLst>
+                        <a:ext uri="{28A0092B-C50C-407E-A947-70E740481C1C}">
+                          <a14:useLocalDpi xmlns:a14="http://schemas.microsoft.com/office/drawing/2010/main" val="0"/>
+                        </a:ext>
+                      </a:extLst>
+                    </a:blip>
+                    <a:srcRect/>
+                    <a:stretch>
+                      <a:fillRect/>
+                    </a:stretch>
+                  </pic:blipFill>
+                  <pic:spPr bwMode="auto">
+                    <a:xfrm>
+                      <a:off x="0" y="0"/>
+                      <a:ext cx="5943600" cy="1833245"/>
+                    </a:xfrm>
+                    <a:prstGeom prst="rect">
+                      <a:avLst/>
+                    </a:prstGeom>
+                    <a:noFill/>
+                    <a:ln>
+                      <a:noFill/>
+                    </a:ln>
+                  </pic:spPr>
+                </pic:pic>
+              </a:graphicData>
+            </a:graphic>
+          </wp:inline>
+        </w:drawing>
+      </w:r>
+    </w:p>
+    <w:p>
+      <w:pPr>
+        <w:pStyle w:val="NoSpacing"/>
+        <w:rPr>
+          <w:rFonts w:ascii="Times New Roman" w:hAnsi="Times New Roman" w:cs="Times New Roman"/>
+        </w:rPr>
+      </w:pPr>
+    </w:p>
+    <w:p>
+      <w:pPr>
+        <w:pStyle w:val="NoSpacing"/>
+        <w:rPr>
+          <w:rFonts w:ascii="Times New Roman" w:hAnsi="Times New Roman" w:cs="Times New Roman"/>
+        </w:rPr>
+      </w:pPr>
+    </w:p>
+    <w:p>
+      <w:pPr>
+        <w:pStyle w:val="NoSpacing"/>
+        <w:rPr>
+          <w:rFonts w:ascii="Times New Roman" w:hAnsi="Times New Roman" w:cs="Times New Roman"/>
+        </w:rPr>
+      </w:pPr>
+    </w:p>
+    <w:p>
+      <w:pPr>
+        <w:pStyle w:val="NoSpacing"/>
+        <w:rPr>
+          <w:rFonts w:ascii="Times New Roman" w:hAnsi="Times New Roman" w:cs="Times New Roman"/>
+        </w:rPr>
+      </w:pPr>
+    </w:p>
+    <w:p>
+      <w:pPr>
+        <w:pStyle w:val="NoSpacing"/>
+        <w:rPr>
+          <w:rFonts w:ascii="Times New Roman" w:hAnsi="Times New Roman" w:cs="Times New Roman"/>
+        </w:rPr>
+      </w:pPr>
+    </w:p>
+    <w:p>
+      <w:pPr>
+        <w:pStyle w:val="NoSpacing"/>
+        <w:rPr>
+          <w:rFonts w:ascii="Times New Roman" w:hAnsi="Times New Roman" w:cs="Times New Roman"/>
+        </w:rPr>
+      </w:pPr>
+    </w:p>
+    <w:p>
+      <w:pPr>
+        <w:pStyle w:val="NoSpacing"/>
+        <w:rPr>
+          <w:rFonts w:ascii="Times New Roman" w:hAnsi="Times New Roman" w:cs="Times New Roman"/>
+        </w:rPr>
+      </w:pPr>
+    </w:p>
+    <w:p>
+      <w:pPr>
+        <w:pStyle w:val="NoSpacing"/>
+        <w:rPr>
+          <w:rFonts w:ascii="Times New Roman" w:hAnsi="Times New Roman" w:cs="Times New Roman"/>
+        </w:rPr>
+      </w:pPr>
+    </w:p>
+    <w:p>
+      <w:pPr>
+        <w:pStyle w:val="NoSpacing"/>
+        <w:rPr>
+          <w:rFonts w:ascii="Times New Roman" w:hAnsi="Times New Roman" w:cs="Times New Roman"/>
+        </w:rPr>
+      </w:pPr>
+    </w:p>
+    <w:p>
+      <w:pPr>
+        <w:pStyle w:val="NoSpacing"/>
+        <w:rPr>
+          <w:rFonts w:ascii="Times New Roman" w:hAnsi="Times New Roman" w:cs="Times New Roman"/>
+        </w:rPr>
+      </w:pPr>
+    </w:p>
+    <w:p>
+      <w:pPr>
+        <w:pStyle w:val="NoSpacing"/>
+        <w:rPr>
+          <w:rFonts w:ascii="Times New Roman" w:hAnsi="Times New Roman" w:cs="Times New Roman"/>
+        </w:rPr>
+      </w:pPr>
+    </w:p>
+    <w:p>
+      <w:pPr>
+        <w:pStyle w:val="NoSpacing"/>
+        <w:rPr>
+          <w:rFonts w:ascii="Times New Roman" w:hAnsi="Times New Roman" w:cs="Times New Roman"/>
+        </w:rPr>
+      </w:pPr>
+    </w:p>
+    <w:p>
+      <w:pPr>
+        <w:pStyle w:val="NoSpacing"/>
+        <w:rPr>
+          <w:rFonts w:ascii="Times New Roman" w:hAnsi="Times New Roman" w:cs="Times New Roman"/>
+        </w:rPr>
+      </w:pPr>
+    </w:p>
+    <w:p>
+      <w:pPr>
+        <w:pStyle w:val="NoSpacing"/>
+        <w:rPr>
+          <w:rFonts w:ascii="Times New Roman" w:hAnsi="Times New Roman" w:cs="Times New Roman"/>
+        </w:rPr>
+      </w:pPr>
+    </w:p>
+    <w:p>
+      <w:pPr>
+        <w:pStyle w:val="NoSpacing"/>
+        <w:rPr>
+          <w:rFonts w:ascii="Times New Roman" w:hAnsi="Times New Roman" w:cs="Times New Roman"/>
+        </w:rPr>
+      </w:pPr>
+    </w:p>
+    <w:p>
+      <w:pPr>
+        <w:pStyle w:val="NoSpacing"/>
+        <w:rPr>
+          <w:rFonts w:ascii="Times New Roman" w:hAnsi="Times New Roman" w:cs="Times New Roman"/>
+        </w:rPr>
+      </w:pPr>
+    </w:p>
+    <w:p>
+      <w:pPr>
+        <w:pStyle w:val="NoSpacing"/>
+        <w:rPr>
+          <w:rFonts w:ascii="Times New Roman" w:hAnsi="Times New Roman" w:cs="Times New Roman"/>
+        </w:rPr>
+      </w:pPr>
+    </w:p>
+    <w:p>
+      <w:pPr>
+        <w:pStyle w:val="Heading4"/>
         <w:rPr>
           <w:rFonts w:ascii="Times New Roman" w:hAnsi="Times New Roman" w:cs="Times New Roman"/>
           <w:b/>
           <w:bCs/>
         </w:rPr>
-        <w:t>Diagram</w:t>
+      </w:pPr>
+      <w:bookmarkStart w:id="11" w:name="_Toc58436131"/>
+      <w:r>
+        <w:rPr>
+          <w:rFonts w:ascii="Times New Roman" w:hAnsi="Times New Roman" w:cs="Times New Roman"/>
+          <w:b/>
+          <w:bCs/>
+        </w:rPr>
+        <w:lastRenderedPageBreak/>
+        <w:t xml:space="preserve">Conceptual </w:t>
+      </w:r>
+      <w:r>
+        <w:rPr>
+          <w:rFonts w:ascii="Times New Roman" w:hAnsi="Times New Roman" w:cs="Times New Roman"/>
+          <w:b/>
+          <w:bCs/>
+        </w:rPr>
+        <w:t>(</w:t>
+      </w:r>
+      <w:r>
+        <w:rPr>
+          <w:rFonts w:ascii="Times New Roman" w:hAnsi="Times New Roman" w:cs="Times New Roman"/>
+          <w:b/>
+          <w:bCs/>
+        </w:rPr>
+        <w:t>ER</w:t>
+      </w:r>
+      <w:r>
+        <w:rPr>
+          <w:rFonts w:ascii="Times New Roman" w:hAnsi="Times New Roman" w:cs="Times New Roman"/>
+          <w:b/>
+          <w:bCs/>
+        </w:rPr>
+        <w:t>)</w:t>
+      </w:r>
+      <w:r>
+        <w:rPr>
+          <w:rFonts w:ascii="Times New Roman" w:hAnsi="Times New Roman" w:cs="Times New Roman"/>
+          <w:b/>
+          <w:bCs/>
+        </w:rPr>
+        <w:t xml:space="preserve"> Diagram</w:t>
       </w:r>
       <w:bookmarkEnd w:id="11"/>
-    </w:p>
-    <w:p>
-      <w:pPr>
-        <w:pStyle w:val="NoSpacing"/>
-        <w:rPr>
-          <w:rFonts w:ascii="Times New Roman" w:hAnsi="Times New Roman" w:cs="Times New Roman"/>
-        </w:rPr>
-      </w:pPr>
-    </w:p>
-    <w:p>
-      <w:pPr>
-        <w:pStyle w:val="NoSpacing"/>
-        <w:rPr>
-          <w:rFonts w:ascii="Times New Roman" w:hAnsi="Times New Roman" w:cs="Times New Roman"/>
-        </w:rPr>
-      </w:pPr>
-      <w:r>
-        <w:rPr>
-          <w:rFonts w:ascii="Times New Roman" w:hAnsi="Times New Roman" w:cs="Times New Roman"/>
-        </w:rPr>
-        <w:t xml:space="preserve">The below first-draft concept diagram allows us to </w:t>
-      </w:r>
-      <w:r>
-        <w:rPr>
-          <w:rFonts w:ascii="Times New Roman" w:hAnsi="Times New Roman" w:cs="Times New Roman"/>
-        </w:rPr>
-        <w:t>understand the</w:t>
-      </w:r>
-      <w:r>
-        <w:rPr>
-          <w:rFonts w:ascii="Times New Roman" w:hAnsi="Times New Roman" w:cs="Times New Roman"/>
-        </w:rPr>
-        <w:t xml:space="preserve"> </w:t>
-      </w:r>
-      <w:r>
-        <w:rPr>
-          <w:rFonts w:ascii="Times New Roman" w:hAnsi="Times New Roman" w:cs="Times New Roman"/>
-        </w:rPr>
-        <w:t>extraction process</w:t>
-      </w:r>
-      <w:r>
-        <w:rPr>
-          <w:rFonts w:ascii="Times New Roman" w:hAnsi="Times New Roman" w:cs="Times New Roman"/>
-        </w:rPr>
-        <w:t xml:space="preserve"> from the NYC Tax &amp; Limousine data sets</w:t>
-      </w:r>
-      <w:r>
-        <w:rPr>
-          <w:rFonts w:ascii="Times New Roman" w:hAnsi="Times New Roman" w:cs="Times New Roman"/>
-        </w:rPr>
-        <w:t>.</w:t>
-      </w:r>
-      <w:r>
-        <w:rPr>
-          <w:rFonts w:ascii="Times New Roman" w:hAnsi="Times New Roman" w:cs="Times New Roman"/>
-        </w:rPr>
-        <w:t xml:space="preserve"> This process is a critical </w:t>
-      </w:r>
-      <w:r>
-        <w:rPr>
-          <w:rFonts w:ascii="Times New Roman" w:hAnsi="Times New Roman" w:cs="Times New Roman"/>
-        </w:rPr>
-        <w:t>step in understanding how to engineer the ETL pipeline.</w:t>
-      </w:r>
-      <w:r>
-        <w:rPr>
-          <w:rFonts w:ascii="Times New Roman" w:hAnsi="Times New Roman" w:cs="Times New Roman"/>
-        </w:rPr>
-        <w:t xml:space="preserve"> </w:t>
+      <w:r>
+        <w:rPr>
+          <w:rFonts w:ascii="Times New Roman" w:hAnsi="Times New Roman" w:cs="Times New Roman"/>
+          <w:b/>
+          <w:bCs/>
+        </w:rPr>
+        <w:t>:</w:t>
+      </w:r>
+    </w:p>
+    <w:p>
+      <w:pPr>
+        <w:pStyle w:val="NoSpacing"/>
+        <w:rPr>
+          <w:rFonts w:ascii="Times New Roman" w:hAnsi="Times New Roman" w:cs="Times New Roman"/>
+        </w:rPr>
+      </w:pPr>
+    </w:p>
+    <w:p>
+      <w:pPr>
+        <w:pStyle w:val="NoSpacing"/>
+        <w:rPr>
+          <w:rFonts w:ascii="Times New Roman" w:hAnsi="Times New Roman" w:cs="Times New Roman"/>
+        </w:rPr>
+      </w:pPr>
+      <w:r>
+        <w:rPr>
+          <w:rFonts w:ascii="Times New Roman" w:hAnsi="Times New Roman" w:cs="Times New Roman"/>
+        </w:rPr>
+        <w:t xml:space="preserve">The below first-draft concept diagram allows us to understand the extraction process from the NYC Tax &amp; Limousine data sets. This process is a critical step in understanding how to engineer the ETL pipeline. </w:t>
       </w:r>
     </w:p>
     <w:p>
@@ -6875,7 +7118,7 @@
           <w:noProof/>
         </w:rPr>
         <w:drawing>
-          <wp:anchor distT="0" distB="0" distL="114300" distR="114300" simplePos="0" relativeHeight="251669505" behindDoc="1" locked="0" layoutInCell="1" allowOverlap="1" wp14:anchorId="60153A86" wp14:editId="08197C53">
+          <wp:anchor distT="0" distB="0" distL="114300" distR="114300" simplePos="0" relativeHeight="251675649" behindDoc="1" locked="0" layoutInCell="1" allowOverlap="1" wp14:anchorId="77432C30" wp14:editId="67031596">
             <wp:simplePos x="0" y="0"/>
             <wp:positionH relativeFrom="margin">
               <wp:posOffset>442595</wp:posOffset>
@@ -6906,7 +7149,7 @@
                     <pic:cNvPicPr/>
                   </pic:nvPicPr>
                   <pic:blipFill>
-                    <a:blip r:embed="rId29" cstate="print">
+                    <a:blip r:embed="rId30" cstate="print">
                       <a:extLst>
                         <a:ext uri="{28A0092B-C50C-407E-A947-70E740481C1C}">
                           <a14:useLocalDpi xmlns:a14="http://schemas.microsoft.com/office/drawing/2010/main" val="0"/>
@@ -6966,27 +7209,7 @@
           <w:sz w:val="18"/>
           <w:szCs w:val="18"/>
         </w:rPr>
-        <w:t>Figure. D</w:t>
-      </w:r>
-      <w:r>
-        <w:rPr>
-          <w:rFonts w:ascii="Times New Roman" w:hAnsi="Times New Roman" w:cs="Times New Roman"/>
-          <w:b/>
-          <w:bCs/>
-          <w:sz w:val="18"/>
-          <w:szCs w:val="18"/>
-        </w:rPr>
-        <w:t>B</w:t>
-      </w:r>
-      <w:r>
-        <w:rPr>
-          <w:rFonts w:ascii="Times New Roman" w:hAnsi="Times New Roman" w:cs="Times New Roman"/>
-          <w:b/>
-          <w:bCs/>
-          <w:sz w:val="18"/>
-          <w:szCs w:val="18"/>
-        </w:rPr>
-        <w:t xml:space="preserve"> Conceptual Diagram</w:t>
+        <w:t>Figure. DB Conceptual Diagram</w:t>
       </w:r>
     </w:p>
     <w:p>
@@ -7016,7 +7239,6 @@
           <w:bCs/>
         </w:rPr>
       </w:pPr>
-      <w:bookmarkStart w:id="12" w:name="_Toc58436132"/>
       <w:r>
         <w:rPr>
           <w:rFonts w:ascii="Times New Roman" w:hAnsi="Times New Roman" w:cs="Times New Roman"/>
@@ -7024,233 +7246,6 @@
           <w:bCs/>
         </w:rPr>
         <w:lastRenderedPageBreak/>
-        <w:t xml:space="preserve">Dimensional Design &amp; </w:t>
-      </w:r>
-      <w:r>
-        <w:rPr>
-          <w:rFonts w:ascii="Times New Roman" w:hAnsi="Times New Roman" w:cs="Times New Roman"/>
-          <w:b/>
-          <w:bCs/>
-        </w:rPr>
-        <w:t xml:space="preserve">Functional </w:t>
-      </w:r>
-      <w:r>
-        <w:rPr>
-          <w:rFonts w:ascii="Times New Roman" w:hAnsi="Times New Roman" w:cs="Times New Roman"/>
-          <w:b/>
-          <w:bCs/>
-        </w:rPr>
-        <w:t>(</w:t>
-      </w:r>
-      <w:r>
-        <w:rPr>
-          <w:rFonts w:ascii="Times New Roman" w:hAnsi="Times New Roman" w:cs="Times New Roman"/>
-          <w:b/>
-          <w:bCs/>
-        </w:rPr>
-        <w:t>E</w:t>
-      </w:r>
-      <w:r>
-        <w:rPr>
-          <w:rFonts w:ascii="Times New Roman" w:hAnsi="Times New Roman" w:cs="Times New Roman"/>
-          <w:b/>
-          <w:bCs/>
-        </w:rPr>
-        <w:t>R</w:t>
-      </w:r>
-      <w:r>
-        <w:rPr>
-          <w:rFonts w:ascii="Times New Roman" w:hAnsi="Times New Roman" w:cs="Times New Roman"/>
-          <w:b/>
-          <w:bCs/>
-        </w:rPr>
-        <w:t>)</w:t>
-      </w:r>
-      <w:r>
-        <w:rPr>
-          <w:rFonts w:ascii="Times New Roman" w:hAnsi="Times New Roman" w:cs="Times New Roman"/>
-          <w:b/>
-          <w:bCs/>
-        </w:rPr>
-        <w:t xml:space="preserve"> </w:t>
-      </w:r>
-      <w:r>
-        <w:rPr>
-          <w:rFonts w:ascii="Times New Roman" w:hAnsi="Times New Roman" w:cs="Times New Roman"/>
-          <w:b/>
-          <w:bCs/>
-        </w:rPr>
-        <w:t>Diagra</w:t>
-      </w:r>
-      <w:bookmarkEnd w:id="12"/>
-      <w:r>
-        <w:rPr>
-          <w:rFonts w:ascii="Times New Roman" w:hAnsi="Times New Roman" w:cs="Times New Roman"/>
-          <w:b/>
-          <w:bCs/>
-        </w:rPr>
-        <w:t>m</w:t>
-      </w:r>
-    </w:p>
-    <w:p>
-      <w:pPr>
-        <w:pStyle w:val="NoSpacing"/>
-        <w:rPr>
-          <w:rFonts w:ascii="Times New Roman" w:hAnsi="Times New Roman" w:cs="Times New Roman"/>
-        </w:rPr>
-      </w:pPr>
-    </w:p>
-    <w:p>
-      <w:pPr>
-        <w:pStyle w:val="Heading5"/>
-        <w:rPr>
-          <w:rFonts w:ascii="Times New Roman" w:hAnsi="Times New Roman" w:cs="Times New Roman"/>
-          <w:b/>
-          <w:bCs/>
-        </w:rPr>
-      </w:pPr>
-      <w:r>
-        <w:rPr>
-          <w:rFonts w:ascii="Times New Roman" w:hAnsi="Times New Roman" w:cs="Times New Roman"/>
-          <w:b/>
-          <w:bCs/>
-        </w:rPr>
-        <w:t>Dimensional Design:</w:t>
-      </w:r>
-    </w:p>
-    <w:p>
-      <w:pPr>
-        <w:pStyle w:val="NoSpacing"/>
-        <w:rPr>
-          <w:rFonts w:ascii="Times New Roman" w:hAnsi="Times New Roman" w:cs="Times New Roman"/>
-        </w:rPr>
-      </w:pPr>
-    </w:p>
-    <w:p>
-      <w:pPr>
-        <w:pStyle w:val="NoSpacing"/>
-        <w:rPr>
-          <w:rFonts w:ascii="Times New Roman" w:hAnsi="Times New Roman" w:cs="Times New Roman"/>
-        </w:rPr>
-      </w:pPr>
-      <w:r>
-        <w:rPr>
-          <w:rFonts w:ascii="Times New Roman" w:hAnsi="Times New Roman" w:cs="Times New Roman"/>
-        </w:rPr>
-        <w:t xml:space="preserve">The below </w:t>
-      </w:r>
-      <w:r>
-        <w:rPr>
-          <w:rFonts w:ascii="Times New Roman" w:hAnsi="Times New Roman" w:cs="Times New Roman"/>
-        </w:rPr>
-        <w:t>B</w:t>
-      </w:r>
-      <w:r>
-        <w:rPr>
-          <w:rFonts w:ascii="Times New Roman" w:hAnsi="Times New Roman" w:cs="Times New Roman"/>
-        </w:rPr>
-        <w:t>US</w:t>
-      </w:r>
-      <w:r>
-        <w:rPr>
-          <w:rFonts w:ascii="Times New Roman" w:hAnsi="Times New Roman" w:cs="Times New Roman"/>
-        </w:rPr>
-        <w:t xml:space="preserve"> Matrix highlight the identified business processes</w:t>
-      </w:r>
-    </w:p>
-    <w:p>
-      <w:pPr>
-        <w:pStyle w:val="NoSpacing"/>
-        <w:rPr>
-          <w:rFonts w:ascii="Times New Roman" w:hAnsi="Times New Roman" w:cs="Times New Roman"/>
-        </w:rPr>
-      </w:pPr>
-    </w:p>
-    <w:p>
-      <w:pPr>
-        <w:pStyle w:val="NoSpacing"/>
-        <w:rPr>
-          <w:rFonts w:ascii="Times New Roman" w:hAnsi="Times New Roman" w:cs="Times New Roman"/>
-        </w:rPr>
-      </w:pPr>
-      <w:r>
-        <w:rPr>
-          <w:rFonts w:ascii="Times New Roman" w:hAnsi="Times New Roman" w:cs="Times New Roman"/>
-          <w:noProof/>
-        </w:rPr>
-        <w:drawing>
-          <wp:inline distT="0" distB="0" distL="0" distR="0" wp14:anchorId="3710D1C5" wp14:editId="343D1203">
-            <wp:extent cx="5943600" cy="1833245"/>
-            <wp:effectExtent l="0" t="0" r="0" b="0"/>
-            <wp:docPr id="5" name="Picture 5"/>
-            <wp:cNvGraphicFramePr>
-              <a:graphicFrameLocks xmlns:a="http://schemas.openxmlformats.org/drawingml/2006/main" noChangeAspect="1"/>
-            </wp:cNvGraphicFramePr>
-            <a:graphic xmlns:a="http://schemas.openxmlformats.org/drawingml/2006/main">
-              <a:graphicData uri="http://schemas.openxmlformats.org/drawingml/2006/picture">
-                <pic:pic xmlns:pic="http://schemas.openxmlformats.org/drawingml/2006/picture">
-                  <pic:nvPicPr>
-                    <pic:cNvPr id="0" name="Picture 2"/>
-                    <pic:cNvPicPr>
-                      <a:picLocks noChangeAspect="1" noChangeArrowheads="1"/>
-                    </pic:cNvPicPr>
-                  </pic:nvPicPr>
-                  <pic:blipFill>
-                    <a:blip r:embed="rId30" cstate="print">
-                      <a:extLst>
-                        <a:ext uri="{28A0092B-C50C-407E-A947-70E740481C1C}">
-                          <a14:useLocalDpi xmlns:a14="http://schemas.microsoft.com/office/drawing/2010/main" val="0"/>
-                        </a:ext>
-                      </a:extLst>
-                    </a:blip>
-                    <a:srcRect/>
-                    <a:stretch>
-                      <a:fillRect/>
-                    </a:stretch>
-                  </pic:blipFill>
-                  <pic:spPr bwMode="auto">
-                    <a:xfrm>
-                      <a:off x="0" y="0"/>
-                      <a:ext cx="5943600" cy="1833245"/>
-                    </a:xfrm>
-                    <a:prstGeom prst="rect">
-                      <a:avLst/>
-                    </a:prstGeom>
-                    <a:noFill/>
-                    <a:ln>
-                      <a:noFill/>
-                    </a:ln>
-                  </pic:spPr>
-                </pic:pic>
-              </a:graphicData>
-            </a:graphic>
-          </wp:inline>
-        </w:drawing>
-      </w:r>
-    </w:p>
-    <w:p>
-      <w:pPr>
-        <w:pStyle w:val="NoSpacing"/>
-        <w:rPr>
-          <w:rFonts w:ascii="Times New Roman" w:hAnsi="Times New Roman" w:cs="Times New Roman"/>
-        </w:rPr>
-      </w:pPr>
-    </w:p>
-    <w:p>
-      <w:pPr>
-        <w:pStyle w:val="Heading5"/>
-        <w:rPr>
-          <w:rFonts w:ascii="Times New Roman" w:hAnsi="Times New Roman" w:cs="Times New Roman"/>
-          <w:b/>
-          <w:bCs/>
-        </w:rPr>
-      </w:pPr>
-      <w:r>
-        <w:rPr>
-          <w:rFonts w:ascii="Times New Roman" w:hAnsi="Times New Roman" w:cs="Times New Roman"/>
-          <w:b/>
-          <w:bCs/>
-        </w:rPr>
         <w:t>Functional (ER) Diagram</w:t>
       </w:r>
       <w:r>
@@ -7681,19 +7676,353 @@
     </w:p>
     <w:p>
       <w:pPr>
-        <w:pStyle w:val="Heading4"/>
+        <w:pStyle w:val="NoSpacing"/>
+        <w:jc w:val="right"/>
         <w:rPr>
           <w:rFonts w:ascii="Times New Roman" w:hAnsi="Times New Roman" w:cs="Times New Roman"/>
           <w:b/>
           <w:bCs/>
-        </w:rPr>
-      </w:pPr>
-      <w:bookmarkStart w:id="13" w:name="_Toc58436133"/>
-      <w:r>
+          <w:sz w:val="18"/>
+          <w:szCs w:val="18"/>
+        </w:rPr>
+      </w:pPr>
+    </w:p>
+    <w:p>
+      <w:pPr>
+        <w:pStyle w:val="NoSpacing"/>
+        <w:jc w:val="right"/>
         <w:rPr>
           <w:rFonts w:ascii="Times New Roman" w:hAnsi="Times New Roman" w:cs="Times New Roman"/>
           <w:b/>
           <w:bCs/>
+          <w:sz w:val="18"/>
+          <w:szCs w:val="18"/>
+        </w:rPr>
+      </w:pPr>
+    </w:p>
+    <w:p>
+      <w:pPr>
+        <w:pStyle w:val="NoSpacing"/>
+        <w:jc w:val="right"/>
+        <w:rPr>
+          <w:rFonts w:ascii="Times New Roman" w:hAnsi="Times New Roman" w:cs="Times New Roman"/>
+          <w:b/>
+          <w:bCs/>
+          <w:sz w:val="18"/>
+          <w:szCs w:val="18"/>
+        </w:rPr>
+      </w:pPr>
+    </w:p>
+    <w:p>
+      <w:pPr>
+        <w:pStyle w:val="NoSpacing"/>
+        <w:tabs>
+          <w:tab w:val="left" w:pos="648"/>
+        </w:tabs>
+        <w:rPr>
+          <w:rFonts w:ascii="Times New Roman" w:hAnsi="Times New Roman" w:cs="Times New Roman"/>
+          <w:b/>
+          <w:bCs/>
+          <w:sz w:val="18"/>
+          <w:szCs w:val="18"/>
+        </w:rPr>
+      </w:pPr>
+      <w:r>
+        <w:rPr>
+          <w:rFonts w:ascii="Times New Roman" w:hAnsi="Times New Roman" w:cs="Times New Roman"/>
+          <w:b/>
+          <w:bCs/>
+          <w:sz w:val="18"/>
+          <w:szCs w:val="18"/>
+        </w:rPr>
+        <w:tab/>
+      </w:r>
+    </w:p>
+    <w:p>
+      <w:pPr>
+        <w:pStyle w:val="NoSpacing"/>
+        <w:tabs>
+          <w:tab w:val="left" w:pos="648"/>
+        </w:tabs>
+        <w:rPr>
+          <w:rFonts w:ascii="Times New Roman" w:hAnsi="Times New Roman" w:cs="Times New Roman"/>
+          <w:b/>
+          <w:bCs/>
+          <w:sz w:val="18"/>
+          <w:szCs w:val="18"/>
+        </w:rPr>
+      </w:pPr>
+    </w:p>
+    <w:p>
+      <w:pPr>
+        <w:pStyle w:val="NoSpacing"/>
+        <w:tabs>
+          <w:tab w:val="left" w:pos="648"/>
+        </w:tabs>
+        <w:rPr>
+          <w:rFonts w:ascii="Times New Roman" w:hAnsi="Times New Roman" w:cs="Times New Roman"/>
+          <w:b/>
+          <w:bCs/>
+          <w:sz w:val="18"/>
+          <w:szCs w:val="18"/>
+        </w:rPr>
+      </w:pPr>
+    </w:p>
+    <w:p>
+      <w:pPr>
+        <w:pStyle w:val="NoSpacing"/>
+        <w:tabs>
+          <w:tab w:val="left" w:pos="648"/>
+        </w:tabs>
+        <w:rPr>
+          <w:rFonts w:ascii="Times New Roman" w:hAnsi="Times New Roman" w:cs="Times New Roman"/>
+          <w:b/>
+          <w:bCs/>
+          <w:sz w:val="18"/>
+          <w:szCs w:val="18"/>
+        </w:rPr>
+      </w:pPr>
+    </w:p>
+    <w:p>
+      <w:pPr>
+        <w:pStyle w:val="NoSpacing"/>
+        <w:tabs>
+          <w:tab w:val="left" w:pos="648"/>
+        </w:tabs>
+        <w:rPr>
+          <w:rFonts w:ascii="Times New Roman" w:hAnsi="Times New Roman" w:cs="Times New Roman"/>
+          <w:b/>
+          <w:bCs/>
+          <w:sz w:val="18"/>
+          <w:szCs w:val="18"/>
+        </w:rPr>
+      </w:pPr>
+    </w:p>
+    <w:p>
+      <w:pPr>
+        <w:pStyle w:val="NoSpacing"/>
+        <w:tabs>
+          <w:tab w:val="left" w:pos="648"/>
+        </w:tabs>
+        <w:rPr>
+          <w:rFonts w:ascii="Times New Roman" w:hAnsi="Times New Roman" w:cs="Times New Roman"/>
+          <w:b/>
+          <w:bCs/>
+          <w:sz w:val="18"/>
+          <w:szCs w:val="18"/>
+        </w:rPr>
+      </w:pPr>
+    </w:p>
+    <w:p>
+      <w:pPr>
+        <w:pStyle w:val="NoSpacing"/>
+        <w:tabs>
+          <w:tab w:val="left" w:pos="648"/>
+        </w:tabs>
+        <w:rPr>
+          <w:rFonts w:ascii="Times New Roman" w:hAnsi="Times New Roman" w:cs="Times New Roman"/>
+          <w:b/>
+          <w:bCs/>
+          <w:sz w:val="18"/>
+          <w:szCs w:val="18"/>
+        </w:rPr>
+      </w:pPr>
+    </w:p>
+    <w:p>
+      <w:pPr>
+        <w:pStyle w:val="NoSpacing"/>
+        <w:tabs>
+          <w:tab w:val="left" w:pos="648"/>
+        </w:tabs>
+        <w:rPr>
+          <w:rFonts w:ascii="Times New Roman" w:hAnsi="Times New Roman" w:cs="Times New Roman"/>
+          <w:b/>
+          <w:bCs/>
+          <w:sz w:val="18"/>
+          <w:szCs w:val="18"/>
+        </w:rPr>
+      </w:pPr>
+    </w:p>
+    <w:p>
+      <w:pPr>
+        <w:pStyle w:val="NoSpacing"/>
+        <w:tabs>
+          <w:tab w:val="left" w:pos="648"/>
+        </w:tabs>
+        <w:rPr>
+          <w:rFonts w:ascii="Times New Roman" w:hAnsi="Times New Roman" w:cs="Times New Roman"/>
+          <w:b/>
+          <w:bCs/>
+          <w:sz w:val="18"/>
+          <w:szCs w:val="18"/>
+        </w:rPr>
+      </w:pPr>
+    </w:p>
+    <w:p>
+      <w:pPr>
+        <w:pStyle w:val="NoSpacing"/>
+        <w:tabs>
+          <w:tab w:val="left" w:pos="648"/>
+        </w:tabs>
+        <w:rPr>
+          <w:rFonts w:ascii="Times New Roman" w:hAnsi="Times New Roman" w:cs="Times New Roman"/>
+          <w:b/>
+          <w:bCs/>
+          <w:sz w:val="18"/>
+          <w:szCs w:val="18"/>
+        </w:rPr>
+      </w:pPr>
+    </w:p>
+    <w:p>
+      <w:pPr>
+        <w:pStyle w:val="NoSpacing"/>
+        <w:tabs>
+          <w:tab w:val="left" w:pos="648"/>
+        </w:tabs>
+        <w:rPr>
+          <w:rFonts w:ascii="Times New Roman" w:hAnsi="Times New Roman" w:cs="Times New Roman"/>
+          <w:b/>
+          <w:bCs/>
+          <w:sz w:val="18"/>
+          <w:szCs w:val="18"/>
+        </w:rPr>
+      </w:pPr>
+    </w:p>
+    <w:p>
+      <w:pPr>
+        <w:pStyle w:val="NoSpacing"/>
+        <w:tabs>
+          <w:tab w:val="left" w:pos="648"/>
+        </w:tabs>
+        <w:rPr>
+          <w:rFonts w:ascii="Times New Roman" w:hAnsi="Times New Roman" w:cs="Times New Roman"/>
+          <w:b/>
+          <w:bCs/>
+          <w:sz w:val="18"/>
+          <w:szCs w:val="18"/>
+        </w:rPr>
+      </w:pPr>
+    </w:p>
+    <w:p>
+      <w:pPr>
+        <w:pStyle w:val="NoSpacing"/>
+        <w:tabs>
+          <w:tab w:val="left" w:pos="648"/>
+        </w:tabs>
+        <w:rPr>
+          <w:rFonts w:ascii="Times New Roman" w:hAnsi="Times New Roman" w:cs="Times New Roman"/>
+          <w:b/>
+          <w:bCs/>
+          <w:sz w:val="18"/>
+          <w:szCs w:val="18"/>
+        </w:rPr>
+      </w:pPr>
+    </w:p>
+    <w:p>
+      <w:pPr>
+        <w:pStyle w:val="NoSpacing"/>
+        <w:tabs>
+          <w:tab w:val="left" w:pos="648"/>
+        </w:tabs>
+        <w:rPr>
+          <w:rFonts w:ascii="Times New Roman" w:hAnsi="Times New Roman" w:cs="Times New Roman"/>
+          <w:b/>
+          <w:bCs/>
+          <w:sz w:val="18"/>
+          <w:szCs w:val="18"/>
+        </w:rPr>
+      </w:pPr>
+    </w:p>
+    <w:p>
+      <w:pPr>
+        <w:pStyle w:val="NoSpacing"/>
+        <w:tabs>
+          <w:tab w:val="left" w:pos="648"/>
+        </w:tabs>
+        <w:rPr>
+          <w:rFonts w:ascii="Times New Roman" w:hAnsi="Times New Roman" w:cs="Times New Roman"/>
+          <w:b/>
+          <w:bCs/>
+          <w:sz w:val="18"/>
+          <w:szCs w:val="18"/>
+        </w:rPr>
+      </w:pPr>
+    </w:p>
+    <w:p>
+      <w:pPr>
+        <w:pStyle w:val="NoSpacing"/>
+        <w:tabs>
+          <w:tab w:val="left" w:pos="648"/>
+        </w:tabs>
+        <w:rPr>
+          <w:rFonts w:ascii="Times New Roman" w:hAnsi="Times New Roman" w:cs="Times New Roman"/>
+          <w:b/>
+          <w:bCs/>
+          <w:sz w:val="18"/>
+          <w:szCs w:val="18"/>
+        </w:rPr>
+      </w:pPr>
+    </w:p>
+    <w:p>
+      <w:pPr>
+        <w:pStyle w:val="NoSpacing"/>
+        <w:tabs>
+          <w:tab w:val="left" w:pos="648"/>
+        </w:tabs>
+        <w:rPr>
+          <w:rFonts w:ascii="Times New Roman" w:hAnsi="Times New Roman" w:cs="Times New Roman"/>
+          <w:b/>
+          <w:bCs/>
+          <w:sz w:val="18"/>
+          <w:szCs w:val="18"/>
+        </w:rPr>
+      </w:pPr>
+    </w:p>
+    <w:p>
+      <w:pPr>
+        <w:pStyle w:val="NoSpacing"/>
+        <w:tabs>
+          <w:tab w:val="left" w:pos="648"/>
+        </w:tabs>
+        <w:rPr>
+          <w:rFonts w:ascii="Times New Roman" w:hAnsi="Times New Roman" w:cs="Times New Roman"/>
+          <w:b/>
+          <w:bCs/>
+          <w:sz w:val="18"/>
+          <w:szCs w:val="18"/>
+        </w:rPr>
+      </w:pPr>
+    </w:p>
+    <w:p>
+      <w:pPr>
+        <w:pStyle w:val="NoSpacing"/>
+        <w:tabs>
+          <w:tab w:val="left" w:pos="648"/>
+        </w:tabs>
+        <w:rPr>
+          <w:rFonts w:ascii="Times New Roman" w:hAnsi="Times New Roman" w:cs="Times New Roman"/>
+          <w:b/>
+          <w:bCs/>
+          <w:sz w:val="18"/>
+          <w:szCs w:val="18"/>
+        </w:rPr>
+      </w:pPr>
+    </w:p>
+    <w:p>
+      <w:pPr>
+        <w:pStyle w:val="Heading4"/>
+        <w:rPr>
+          <w:rFonts w:ascii="Times New Roman" w:hAnsi="Times New Roman" w:cs="Times New Roman"/>
+          <w:b/>
+          <w:bCs/>
+        </w:rPr>
+      </w:pPr>
+      <w:bookmarkStart w:id="12" w:name="_Toc58436133"/>
+      <w:r>
+        <w:rPr>
+          <w:rFonts w:ascii="Times New Roman" w:hAnsi="Times New Roman" w:cs="Times New Roman"/>
+          <w:b/>
+          <w:bCs/>
         </w:rPr>
         <w:lastRenderedPageBreak/>
         <w:t xml:space="preserve">Physical </w:t>
@@ -7714,7 +8043,15 @@
         </w:rPr>
         <w:t>Diagram</w:t>
       </w:r>
-      <w:bookmarkEnd w:id="13"/>
+      <w:bookmarkEnd w:id="12"/>
+      <w:r>
+        <w:rPr>
+          <w:rFonts w:ascii="Times New Roman" w:hAnsi="Times New Roman" w:cs="Times New Roman"/>
+          <w:b/>
+          <w:bCs/>
+        </w:rPr>
+        <w:t>:</w:t>
+      </w:r>
     </w:p>
     <w:p>
       <w:pPr>
@@ -7758,31 +8095,7 @@
         <w:rPr>
           <w:rFonts w:ascii="Times New Roman" w:hAnsi="Times New Roman" w:cs="Times New Roman"/>
         </w:rPr>
-        <w:t xml:space="preserve">highlights </w:t>
-      </w:r>
-      <w:r>
-        <w:rPr>
-          <w:rFonts w:ascii="Times New Roman" w:hAnsi="Times New Roman" w:cs="Times New Roman"/>
-        </w:rPr>
-        <w:t>how the</w:t>
-      </w:r>
-      <w:r>
-        <w:rPr>
-          <w:rFonts w:ascii="Times New Roman" w:hAnsi="Times New Roman" w:cs="Times New Roman"/>
-        </w:rPr>
-        <w:t xml:space="preserve"> database schema</w:t>
-      </w:r>
-      <w:r>
-        <w:rPr>
-          <w:rFonts w:ascii="Times New Roman" w:hAnsi="Times New Roman" w:cs="Times New Roman"/>
-        </w:rPr>
-        <w:t xml:space="preserve"> will be architected and scripted</w:t>
-      </w:r>
-      <w:r>
-        <w:rPr>
-          <w:rFonts w:ascii="Times New Roman" w:hAnsi="Times New Roman" w:cs="Times New Roman"/>
-        </w:rPr>
-        <w:t>.</w:t>
+        <w:t>highlights how the database schema will be architected and scripted.</w:t>
       </w:r>
       <w:r>
         <w:rPr>
@@ -7806,6 +8119,96 @@
           <w:rFonts w:ascii="Times New Roman" w:hAnsi="Times New Roman" w:cs="Times New Roman"/>
         </w:rPr>
       </w:pPr>
+      <w:r>
+        <w:rPr>
+          <w:rFonts w:ascii="Times New Roman" w:hAnsi="Times New Roman" w:cs="Times New Roman"/>
+          <w:noProof/>
+        </w:rPr>
+        <w:drawing>
+          <wp:inline distT="0" distB="0" distL="0" distR="0" wp14:anchorId="355CFD89" wp14:editId="4A225013">
+            <wp:extent cx="5943600" cy="4942205"/>
+            <wp:effectExtent l="0" t="0" r="0" b="0"/>
+            <wp:docPr id="4" name="Picture 4" descr="Graphical user interface&#10;&#10;Description automatically generated"/>
+            <wp:cNvGraphicFramePr>
+              <a:graphicFrameLocks xmlns:a="http://schemas.openxmlformats.org/drawingml/2006/main" noChangeAspect="1"/>
+            </wp:cNvGraphicFramePr>
+            <a:graphic xmlns:a="http://schemas.openxmlformats.org/drawingml/2006/main">
+              <a:graphicData uri="http://schemas.openxmlformats.org/drawingml/2006/picture">
+                <pic:pic xmlns:pic="http://schemas.openxmlformats.org/drawingml/2006/picture">
+                  <pic:nvPicPr>
+                    <pic:cNvPr id="4" name="Picture 4" descr="Graphical user interface&#10;&#10;Description automatically generated"/>
+                    <pic:cNvPicPr/>
+                  </pic:nvPicPr>
+                  <pic:blipFill>
+                    <a:blip r:embed="rId32" cstate="print">
+                      <a:extLst>
+                        <a:ext uri="{28A0092B-C50C-407E-A947-70E740481C1C}">
+                          <a14:useLocalDpi xmlns:a14="http://schemas.microsoft.com/office/drawing/2010/main" val="0"/>
+                        </a:ext>
+                      </a:extLst>
+                    </a:blip>
+                    <a:stretch>
+                      <a:fillRect/>
+                    </a:stretch>
+                  </pic:blipFill>
+                  <pic:spPr>
+                    <a:xfrm>
+                      <a:off x="0" y="0"/>
+                      <a:ext cx="5943600" cy="4942205"/>
+                    </a:xfrm>
+                    <a:prstGeom prst="rect">
+                      <a:avLst/>
+                    </a:prstGeom>
+                  </pic:spPr>
+                </pic:pic>
+              </a:graphicData>
+            </a:graphic>
+          </wp:inline>
+        </w:drawing>
+      </w:r>
+    </w:p>
+    <w:p>
+      <w:pPr>
+        <w:pStyle w:val="NoSpacing"/>
+        <w:jc w:val="right"/>
+        <w:rPr>
+          <w:rFonts w:ascii="Times New Roman" w:hAnsi="Times New Roman" w:cs="Times New Roman"/>
+          <w:b/>
+          <w:bCs/>
+          <w:sz w:val="18"/>
+          <w:szCs w:val="18"/>
+        </w:rPr>
+      </w:pPr>
+      <w:r>
+        <w:rPr>
+          <w:rFonts w:ascii="Times New Roman" w:hAnsi="Times New Roman" w:cs="Times New Roman"/>
+          <w:b/>
+          <w:bCs/>
+          <w:sz w:val="18"/>
+          <w:szCs w:val="18"/>
+        </w:rPr>
+        <w:t xml:space="preserve">Figure. DB </w:t>
+      </w:r>
+      <w:r>
+        <w:rPr>
+          <w:rFonts w:ascii="Times New Roman" w:hAnsi="Times New Roman" w:cs="Times New Roman"/>
+          <w:b/>
+          <w:bCs/>
+          <w:sz w:val="18"/>
+          <w:szCs w:val="18"/>
+        </w:rPr>
+        <w:t>Physical</w:t>
+      </w:r>
+      <w:r>
+        <w:rPr>
+          <w:rFonts w:ascii="Times New Roman" w:hAnsi="Times New Roman" w:cs="Times New Roman"/>
+          <w:b/>
+          <w:bCs/>
+          <w:sz w:val="18"/>
+          <w:szCs w:val="18"/>
+        </w:rPr>
+        <w:t xml:space="preserve"> Diagram</w:t>
+      </w:r>
     </w:p>
     <w:p>
       <w:pPr>
@@ -7836,7 +8239,7 @@
           <w:u w:val="single"/>
         </w:rPr>
       </w:pPr>
-      <w:bookmarkStart w:id="14" w:name="_Toc58436134"/>
+      <w:bookmarkStart w:id="13" w:name="_Toc58436134"/>
       <w:r>
         <w:rPr>
           <w:rFonts w:ascii="Times New Roman" w:hAnsi="Times New Roman" w:cs="Times New Roman"/>
@@ -7847,7 +8250,7 @@
         <w:lastRenderedPageBreak/>
         <w:t>Database Design Selection &amp; Assumptions</w:t>
       </w:r>
-      <w:bookmarkEnd w:id="14"/>
+      <w:bookmarkEnd w:id="13"/>
     </w:p>
     <w:p>
       <w:pPr>
@@ -7865,7 +8268,7 @@
           <w:bCs/>
         </w:rPr>
       </w:pPr>
-      <w:bookmarkStart w:id="15" w:name="_Toc58436135"/>
+      <w:bookmarkStart w:id="14" w:name="_Toc58436135"/>
       <w:r>
         <w:rPr>
           <w:rFonts w:ascii="Times New Roman" w:hAnsi="Times New Roman" w:cs="Times New Roman"/>
@@ -7874,7 +8277,7 @@
         </w:rPr>
         <w:t>Deciding Factors</w:t>
       </w:r>
-      <w:bookmarkEnd w:id="15"/>
+      <w:bookmarkEnd w:id="14"/>
     </w:p>
     <w:p>
       <w:pPr>
@@ -9120,10 +9523,10 @@
           <w:color w:val="1F4E79" w:themeColor="accent1" w:themeShade="80"/>
         </w:rPr>
       </w:pPr>
-      <w:bookmarkStart w:id="16" w:name="_Toc45555668"/>
-      <w:bookmarkStart w:id="17" w:name="_Toc58436136"/>
+      <w:bookmarkStart w:id="15" w:name="_Toc45555668"/>
+      <w:bookmarkStart w:id="16" w:name="_Toc58436136"/>
+      <w:bookmarkEnd w:id="0"/>
       <w:bookmarkEnd w:id="9"/>
-      <w:bookmarkEnd w:id="0"/>
       <w:r>
         <w:rPr>
           <w:rFonts w:ascii="Times New Roman" w:hAnsi="Times New Roman" w:cs="Times New Roman"/>
@@ -9134,8 +9537,8 @@
         <w:lastRenderedPageBreak/>
         <w:t>References:</w:t>
       </w:r>
+      <w:bookmarkEnd w:id="15"/>
       <w:bookmarkEnd w:id="16"/>
-      <w:bookmarkEnd w:id="17"/>
     </w:p>
     <w:p>
       <w:pPr>
@@ -9552,7 +9955,7 @@
           <w:rFonts w:ascii="Times New Roman" w:hAnsi="Times New Roman" w:cs="Times New Roman"/>
         </w:rPr>
         <w:sectPr>
-          <w:footerReference w:type="first" r:id="rId32"/>
+          <w:footerReference w:type="first" r:id="rId33"/>
           <w:pgSz w:w="12240" w:h="15840"/>
           <w:pgMar w:top="1440" w:right="1440" w:bottom="1440" w:left="1440" w:header="720" w:footer="720" w:gutter="0"/>
           <w:pgNumType w:start="0"/>
@@ -9576,7 +9979,7 @@
           <w:color w:val="1F4E79" w:themeColor="accent1" w:themeShade="80"/>
         </w:rPr>
       </w:pPr>
-      <w:bookmarkStart w:id="18" w:name="_Toc58436137"/>
+      <w:bookmarkStart w:id="17" w:name="_Toc58436137"/>
       <w:r>
         <w:rPr>
           <w:rFonts w:ascii="Times New Roman" w:hAnsi="Times New Roman" w:cs="Times New Roman"/>
@@ -9587,7 +9990,7 @@
         <w:lastRenderedPageBreak/>
         <w:t>Appendix:</w:t>
       </w:r>
-      <w:bookmarkEnd w:id="18"/>
+      <w:bookmarkEnd w:id="17"/>
     </w:p>
     <w:p>
       <w:pPr>
@@ -9812,7 +10215,7 @@
       </w:r>
     </w:p>
     <w:sectPr>
-      <w:footerReference w:type="first" r:id="rId33"/>
+      <w:footerReference w:type="first" r:id="rId34"/>
       <w:pgSz w:w="12240" w:h="15840"/>
       <w:pgMar w:top="1440" w:right="1440" w:bottom="1440" w:left="1440" w:header="720" w:footer="720" w:gutter="0"/>
       <w:pgNumType w:start="1"/>

</xml_diff>

<commit_message>
Updated files for Project Artifact 4
</commit_message>
<xml_diff>
--- a/docs/reports/11.2020_Springboard_DataEngineering_Open-Ended-Capstone.docx
+++ b/docs/reports/11.2020_Springboard_DataEngineering_Open-Ended-Capstone.docx
@@ -6941,8 +6941,8 @@
           <w:u w:val="single"/>
         </w:rPr>
       </w:pPr>
-      <w:bookmarkStart w:id="10" w:name="_Toc58436132"/>
-      <w:bookmarkStart w:id="11" w:name="_Toc58436134"/>
+      <w:bookmarkStart w:id="10" w:name="_Toc58436134"/>
+      <w:bookmarkStart w:id="11" w:name="_Toc58436132"/>
       <w:r>
         <w:rPr>
           <w:rFonts w:ascii="Times New Roman" w:hAnsi="Times New Roman" w:cs="Times New Roman"/>
@@ -7533,8 +7533,8 @@
         </w:sectPr>
       </w:pPr>
     </w:p>
+    <w:bookmarkEnd w:id="10"/>
     <w:bookmarkEnd w:id="11"/>
-    <w:bookmarkEnd w:id="10"/>
     <w:p>
       <w:pPr>
         <w:pStyle w:val="Heading1"/>
@@ -7655,6 +7655,15 @@
     <w:p>
       <w:pPr>
         <w:pStyle w:val="NoSpacing"/>
+        <w:ind w:left="720"/>
+        <w:rPr>
+          <w:rFonts w:ascii="Times New Roman" w:hAnsi="Times New Roman" w:cs="Times New Roman"/>
+        </w:rPr>
+      </w:pPr>
+    </w:p>
+    <w:p>
+      <w:pPr>
+        <w:pStyle w:val="NoSpacing"/>
         <w:numPr>
           <w:ilvl w:val="0"/>
           <w:numId w:val="43"/>
@@ -7729,6 +7738,244 @@
         </w:rPr>
         <w:t>Physical</w:t>
       </w:r>
+    </w:p>
+    <w:p>
+      <w:pPr>
+        <w:pStyle w:val="NoSpacing"/>
+        <w:ind w:left="1080"/>
+        <w:rPr>
+          <w:rFonts w:ascii="Times New Roman" w:hAnsi="Times New Roman" w:cs="Times New Roman"/>
+        </w:rPr>
+      </w:pPr>
+    </w:p>
+    <w:p>
+      <w:pPr>
+        <w:pStyle w:val="NoSpacing"/>
+        <w:numPr>
+          <w:ilvl w:val="0"/>
+          <w:numId w:val="43"/>
+        </w:numPr>
+        <w:rPr>
+          <w:rFonts w:ascii="Times New Roman" w:hAnsi="Times New Roman" w:cs="Times New Roman"/>
+        </w:rPr>
+      </w:pPr>
+      <w:r>
+        <w:rPr>
+          <w:rFonts w:ascii="Times New Roman" w:hAnsi="Times New Roman" w:cs="Times New Roman"/>
+        </w:rPr>
+        <w:t>Exploratory Data Analysis</w:t>
+      </w:r>
+    </w:p>
+    <w:p>
+      <w:pPr>
+        <w:pStyle w:val="NoSpacing"/>
+        <w:numPr>
+          <w:ilvl w:val="0"/>
+          <w:numId w:val="48"/>
+        </w:numPr>
+        <w:rPr>
+          <w:rFonts w:ascii="Times New Roman" w:hAnsi="Times New Roman" w:cs="Times New Roman"/>
+        </w:rPr>
+      </w:pPr>
+      <w:r>
+        <w:rPr>
+          <w:rFonts w:ascii="Times New Roman" w:hAnsi="Times New Roman" w:cs="Times New Roman"/>
+        </w:rPr>
+        <w:t xml:space="preserve">Stored in the </w:t>
+      </w:r>
+      <w:proofErr w:type="gramStart"/>
+      <w:r>
+        <w:rPr>
+          <w:rFonts w:ascii="Times New Roman" w:hAnsi="Times New Roman" w:cs="Times New Roman"/>
+        </w:rPr>
+        <w:t>docs</w:t>
+      </w:r>
+      <w:proofErr w:type="gramEnd"/>
+      <w:r>
+        <w:rPr>
+          <w:rFonts w:ascii="Times New Roman" w:hAnsi="Times New Roman" w:cs="Times New Roman"/>
+        </w:rPr>
+        <w:t xml:space="preserve"> folder: </w:t>
+      </w:r>
+      <w:proofErr w:type="spellStart"/>
+      <w:r>
+        <w:rPr>
+          <w:rFonts w:ascii="Times New Roman" w:hAnsi="Times New Roman" w:cs="Times New Roman"/>
+        </w:rPr>
+        <w:t>eda_fhv_trip</w:t>
+      </w:r>
+      <w:r>
+        <w:rPr>
+          <w:rFonts w:ascii="Times New Roman" w:hAnsi="Times New Roman" w:cs="Times New Roman"/>
+        </w:rPr>
+        <w:t>data_output</w:t>
+      </w:r>
+      <w:proofErr w:type="spellEnd"/>
+    </w:p>
+    <w:p>
+      <w:pPr>
+        <w:pStyle w:val="NoSpacing"/>
+        <w:numPr>
+          <w:ilvl w:val="0"/>
+          <w:numId w:val="48"/>
+        </w:numPr>
+        <w:rPr>
+          <w:rFonts w:ascii="Times New Roman" w:hAnsi="Times New Roman" w:cs="Times New Roman"/>
+        </w:rPr>
+      </w:pPr>
+      <w:r>
+        <w:rPr>
+          <w:rFonts w:ascii="Times New Roman" w:hAnsi="Times New Roman" w:cs="Times New Roman"/>
+        </w:rPr>
+        <w:t xml:space="preserve">Stored in the </w:t>
+      </w:r>
+      <w:proofErr w:type="gramStart"/>
+      <w:r>
+        <w:rPr>
+          <w:rFonts w:ascii="Times New Roman" w:hAnsi="Times New Roman" w:cs="Times New Roman"/>
+        </w:rPr>
+        <w:t>docs</w:t>
+      </w:r>
+      <w:proofErr w:type="gramEnd"/>
+      <w:r>
+        <w:rPr>
+          <w:rFonts w:ascii="Times New Roman" w:hAnsi="Times New Roman" w:cs="Times New Roman"/>
+        </w:rPr>
+        <w:t xml:space="preserve"> folder: </w:t>
+      </w:r>
+      <w:proofErr w:type="spellStart"/>
+      <w:r>
+        <w:rPr>
+          <w:rFonts w:ascii="Times New Roman" w:hAnsi="Times New Roman" w:cs="Times New Roman"/>
+        </w:rPr>
+        <w:t>eda_</w:t>
+      </w:r>
+      <w:r>
+        <w:rPr>
+          <w:rFonts w:ascii="Times New Roman" w:hAnsi="Times New Roman" w:cs="Times New Roman"/>
+        </w:rPr>
+        <w:t>fh</w:t>
+      </w:r>
+      <w:r>
+        <w:rPr>
+          <w:rFonts w:ascii="Times New Roman" w:hAnsi="Times New Roman" w:cs="Times New Roman"/>
+        </w:rPr>
+        <w:t>fhv_tripdata_output</w:t>
+      </w:r>
+      <w:proofErr w:type="spellEnd"/>
+    </w:p>
+    <w:p>
+      <w:pPr>
+        <w:pStyle w:val="NoSpacing"/>
+        <w:numPr>
+          <w:ilvl w:val="0"/>
+          <w:numId w:val="48"/>
+        </w:numPr>
+        <w:rPr>
+          <w:rFonts w:ascii="Times New Roman" w:hAnsi="Times New Roman" w:cs="Times New Roman"/>
+        </w:rPr>
+      </w:pPr>
+      <w:r>
+        <w:rPr>
+          <w:rFonts w:ascii="Times New Roman" w:hAnsi="Times New Roman" w:cs="Times New Roman"/>
+        </w:rPr>
+        <w:t xml:space="preserve">Stored in the </w:t>
+      </w:r>
+      <w:proofErr w:type="gramStart"/>
+      <w:r>
+        <w:rPr>
+          <w:rFonts w:ascii="Times New Roman" w:hAnsi="Times New Roman" w:cs="Times New Roman"/>
+        </w:rPr>
+        <w:t>docs</w:t>
+      </w:r>
+      <w:proofErr w:type="gramEnd"/>
+      <w:r>
+        <w:rPr>
+          <w:rFonts w:ascii="Times New Roman" w:hAnsi="Times New Roman" w:cs="Times New Roman"/>
+        </w:rPr>
+        <w:t xml:space="preserve"> folder: </w:t>
+      </w:r>
+      <w:proofErr w:type="spellStart"/>
+      <w:r>
+        <w:rPr>
+          <w:rFonts w:ascii="Times New Roman" w:hAnsi="Times New Roman" w:cs="Times New Roman"/>
+        </w:rPr>
+        <w:t>eda_</w:t>
+      </w:r>
+      <w:r>
+        <w:rPr>
+          <w:rFonts w:ascii="Times New Roman" w:hAnsi="Times New Roman" w:cs="Times New Roman"/>
+        </w:rPr>
+        <w:t>green</w:t>
+      </w:r>
+      <w:r>
+        <w:rPr>
+          <w:rFonts w:ascii="Times New Roman" w:hAnsi="Times New Roman" w:cs="Times New Roman"/>
+        </w:rPr>
+        <w:t>_tripdata_output</w:t>
+      </w:r>
+      <w:proofErr w:type="spellEnd"/>
+    </w:p>
+    <w:p>
+      <w:pPr>
+        <w:pStyle w:val="NoSpacing"/>
+        <w:numPr>
+          <w:ilvl w:val="0"/>
+          <w:numId w:val="48"/>
+        </w:numPr>
+        <w:rPr>
+          <w:rFonts w:ascii="Times New Roman" w:hAnsi="Times New Roman" w:cs="Times New Roman"/>
+        </w:rPr>
+      </w:pPr>
+      <w:r>
+        <w:rPr>
+          <w:rFonts w:ascii="Times New Roman" w:hAnsi="Times New Roman" w:cs="Times New Roman"/>
+        </w:rPr>
+        <w:t xml:space="preserve">Stored in the </w:t>
+      </w:r>
+      <w:proofErr w:type="gramStart"/>
+      <w:r>
+        <w:rPr>
+          <w:rFonts w:ascii="Times New Roman" w:hAnsi="Times New Roman" w:cs="Times New Roman"/>
+        </w:rPr>
+        <w:t>docs</w:t>
+      </w:r>
+      <w:proofErr w:type="gramEnd"/>
+      <w:r>
+        <w:rPr>
+          <w:rFonts w:ascii="Times New Roman" w:hAnsi="Times New Roman" w:cs="Times New Roman"/>
+        </w:rPr>
+        <w:t xml:space="preserve"> folder: </w:t>
+      </w:r>
+      <w:proofErr w:type="spellStart"/>
+      <w:r>
+        <w:rPr>
+          <w:rFonts w:ascii="Times New Roman" w:hAnsi="Times New Roman" w:cs="Times New Roman"/>
+        </w:rPr>
+        <w:t>eda_</w:t>
+      </w:r>
+      <w:r>
+        <w:rPr>
+          <w:rFonts w:ascii="Times New Roman" w:hAnsi="Times New Roman" w:cs="Times New Roman"/>
+        </w:rPr>
+        <w:t>yellow</w:t>
+      </w:r>
+      <w:r>
+        <w:rPr>
+          <w:rFonts w:ascii="Times New Roman" w:hAnsi="Times New Roman" w:cs="Times New Roman"/>
+        </w:rPr>
+        <w:t>_tripdata_output</w:t>
+      </w:r>
+      <w:proofErr w:type="spellEnd"/>
+    </w:p>
+    <w:p>
+      <w:pPr>
+        <w:pStyle w:val="NoSpacing"/>
+        <w:ind w:left="1080"/>
+        <w:rPr>
+          <w:rFonts w:ascii="Times New Roman" w:hAnsi="Times New Roman" w:cs="Times New Roman"/>
+        </w:rPr>
+      </w:pPr>
     </w:p>
     <w:p>
       <w:pPr>
@@ -7768,8 +8015,8 @@
       </w:pPr>
       <w:bookmarkStart w:id="13" w:name="_Toc45555668"/>
       <w:bookmarkStart w:id="14" w:name="_Toc58436136"/>
+      <w:bookmarkEnd w:id="0"/>
       <w:bookmarkEnd w:id="9"/>
-      <w:bookmarkEnd w:id="0"/>
       <w:r>
         <w:rPr>
           <w:rFonts w:ascii="Times New Roman" w:hAnsi="Times New Roman" w:cs="Times New Roman"/>
@@ -7777,23 +8024,7 @@
           <w:bCs/>
         </w:rPr>
         <w:lastRenderedPageBreak/>
-        <w:t>Dimensional Design &amp; Entity Relationship</w:t>
-      </w:r>
-      <w:r>
-        <w:rPr>
-          <w:rFonts w:ascii="Times New Roman" w:hAnsi="Times New Roman" w:cs="Times New Roman"/>
-          <w:b/>
-          <w:bCs/>
-        </w:rPr>
-        <w:t xml:space="preserve"> (ER) Diagra</w:t>
-      </w:r>
-      <w:r>
-        <w:rPr>
-          <w:rFonts w:ascii="Times New Roman" w:hAnsi="Times New Roman" w:cs="Times New Roman"/>
-          <w:b/>
-          <w:bCs/>
-        </w:rPr>
-        <w:t>m</w:t>
+        <w:t>Dimensional Design</w:t>
       </w:r>
     </w:p>
     <w:p>
@@ -7819,7 +8050,15 @@
           <w:b/>
           <w:bCs/>
         </w:rPr>
-        <w:t>Dimensional Design:</w:t>
+        <w:t>BUS Diagram</w:t>
+      </w:r>
+      <w:r>
+        <w:rPr>
+          <w:rFonts w:ascii="Times New Roman" w:hAnsi="Times New Roman" w:cs="Times New Roman"/>
+          <w:b/>
+          <w:bCs/>
+        </w:rPr>
+        <w:t>:</w:t>
       </w:r>
     </w:p>
     <w:p>
@@ -7870,6 +8109,13 @@
         <w:rPr>
           <w:rFonts w:ascii="Times New Roman" w:hAnsi="Times New Roman" w:cs="Times New Roman"/>
         </w:rPr>
+        <w:sectPr>
+          <w:pgSz w:w="12240" w:h="15840"/>
+          <w:pgMar w:top="1440" w:right="1440" w:bottom="1440" w:left="1440" w:header="720" w:footer="720" w:gutter="0"/>
+          <w:cols w:space="720"/>
+          <w:titlePg/>
+          <w:docGrid w:linePitch="360"/>
+        </w:sectPr>
       </w:pPr>
       <w:r>
         <w:rPr>
@@ -7928,6 +8174,41 @@
     </w:p>
     <w:p>
       <w:pPr>
+        <w:pStyle w:val="Heading3"/>
+        <w:rPr>
+          <w:rFonts w:ascii="Times New Roman" w:hAnsi="Times New Roman" w:cs="Times New Roman"/>
+          <w:b/>
+          <w:bCs/>
+        </w:rPr>
+      </w:pPr>
+      <w:r>
+        <w:rPr>
+          <w:rFonts w:ascii="Times New Roman" w:hAnsi="Times New Roman" w:cs="Times New Roman"/>
+          <w:b/>
+          <w:bCs/>
+        </w:rPr>
+        <w:lastRenderedPageBreak/>
+        <w:t>Entity Relationship</w:t>
+      </w:r>
+      <w:r>
+        <w:rPr>
+          <w:rFonts w:ascii="Times New Roman" w:hAnsi="Times New Roman" w:cs="Times New Roman"/>
+          <w:b/>
+          <w:bCs/>
+        </w:rPr>
+        <w:t xml:space="preserve"> (ER) Diagra</w:t>
+      </w:r>
+      <w:r>
+        <w:rPr>
+          <w:rFonts w:ascii="Times New Roman" w:hAnsi="Times New Roman" w:cs="Times New Roman"/>
+          <w:b/>
+          <w:bCs/>
+        </w:rPr>
+        <w:t>m</w:t>
+      </w:r>
+    </w:p>
+    <w:p>
+      <w:pPr>
         <w:pStyle w:val="NoSpacing"/>
         <w:rPr>
           <w:rFonts w:ascii="Times New Roman" w:hAnsi="Times New Roman" w:cs="Times New Roman"/>
@@ -8029,23 +8310,23 @@
           <w:noProof/>
         </w:rPr>
         <w:drawing>
-          <wp:anchor distT="0" distB="0" distL="114300" distR="114300" simplePos="0" relativeHeight="251679745" behindDoc="1" locked="0" layoutInCell="1" allowOverlap="1" wp14:anchorId="65DEC0C9" wp14:editId="2D96C021">
+          <wp:anchor distT="0" distB="0" distL="114300" distR="114300" simplePos="0" relativeHeight="251679745" behindDoc="1" locked="0" layoutInCell="1" allowOverlap="1" wp14:anchorId="65DEC0C9" wp14:editId="79A694FF">
             <wp:simplePos x="0" y="0"/>
             <wp:positionH relativeFrom="margin">
-              <wp:posOffset>443230</wp:posOffset>
+              <wp:align>right</wp:align>
             </wp:positionH>
             <wp:positionV relativeFrom="paragraph">
-              <wp:posOffset>205740</wp:posOffset>
+              <wp:posOffset>206375</wp:posOffset>
             </wp:positionV>
-            <wp:extent cx="5311140" cy="4104005"/>
-            <wp:effectExtent l="19050" t="19050" r="22860" b="10795"/>
+            <wp:extent cx="5880735" cy="4544060"/>
+            <wp:effectExtent l="19050" t="19050" r="24765" b="27940"/>
             <wp:wrapTight wrapText="bothSides">
               <wp:wrapPolygon edited="0">
-                <wp:start x="-77" y="-100"/>
-                <wp:lineTo x="-77" y="21557"/>
-                <wp:lineTo x="21615" y="21557"/>
-                <wp:lineTo x="21615" y="-100"/>
-                <wp:lineTo x="-77" y="-100"/>
+                <wp:start x="-70" y="-91"/>
+                <wp:lineTo x="-70" y="21642"/>
+                <wp:lineTo x="21621" y="21642"/>
+                <wp:lineTo x="21621" y="-91"/>
+                <wp:lineTo x="-70" y="-91"/>
               </wp:wrapPolygon>
             </wp:wrapTight>
             <wp:docPr id="8" name="Picture 8"/>
@@ -8074,7 +8355,7 @@
                   <pic:spPr>
                     <a:xfrm>
                       <a:off x="0" y="0"/>
-                      <a:ext cx="5311140" cy="4104005"/>
+                      <a:ext cx="5880735" cy="4544060"/>
                     </a:xfrm>
                     <a:prstGeom prst="rect">
                       <a:avLst/>
@@ -8239,48 +8520,55 @@
           <w:noProof/>
         </w:rPr>
         <w:drawing>
-          <wp:anchor distT="0" distB="0" distL="114300" distR="114300" simplePos="0" relativeHeight="251678721" behindDoc="1" locked="0" layoutInCell="1" allowOverlap="1" wp14:anchorId="0B55750D" wp14:editId="68783D00">
+          <wp:anchor distT="0" distB="0" distL="114300" distR="114300" simplePos="0" relativeHeight="251678721" behindDoc="1" locked="0" layoutInCell="1" allowOverlap="1" wp14:anchorId="0B55750D" wp14:editId="03FC035D">
             <wp:simplePos x="0" y="0"/>
             <wp:positionH relativeFrom="column">
-              <wp:posOffset>90170</wp:posOffset>
+              <wp:posOffset>90805</wp:posOffset>
             </wp:positionH>
             <wp:positionV relativeFrom="paragraph">
-              <wp:posOffset>133350</wp:posOffset>
+              <wp:posOffset>133985</wp:posOffset>
             </wp:positionV>
-            <wp:extent cx="5433695" cy="4198620"/>
+            <wp:extent cx="5776595" cy="4463415"/>
             <wp:effectExtent l="0" t="0" r="0" b="0"/>
             <wp:wrapTight wrapText="bothSides">
               <wp:wrapPolygon edited="0">
-                <wp:start x="8103" y="98"/>
-                <wp:lineTo x="7800" y="882"/>
-                <wp:lineTo x="9087" y="1862"/>
-                <wp:lineTo x="9087" y="3430"/>
-                <wp:lineTo x="7724" y="4998"/>
-                <wp:lineTo x="2196" y="5978"/>
-                <wp:lineTo x="1287" y="6272"/>
-                <wp:lineTo x="1287" y="14897"/>
-                <wp:lineTo x="5907" y="15975"/>
-                <wp:lineTo x="7724" y="15975"/>
-                <wp:lineTo x="7724" y="19895"/>
-                <wp:lineTo x="10905" y="20679"/>
-                <wp:lineTo x="13782" y="20679"/>
-                <wp:lineTo x="13782" y="21169"/>
-                <wp:lineTo x="17266" y="21169"/>
-                <wp:lineTo x="17417" y="19503"/>
-                <wp:lineTo x="17039" y="19405"/>
-                <wp:lineTo x="13858" y="19111"/>
-                <wp:lineTo x="13858" y="9702"/>
-                <wp:lineTo x="17266" y="9702"/>
-                <wp:lineTo x="20068" y="9016"/>
-                <wp:lineTo x="20144" y="6272"/>
-                <wp:lineTo x="13858" y="4998"/>
-                <wp:lineTo x="13934" y="2744"/>
-                <wp:lineTo x="13631" y="2254"/>
-                <wp:lineTo x="12571" y="1862"/>
-                <wp:lineTo x="13707" y="1470"/>
-                <wp:lineTo x="14161" y="882"/>
-                <wp:lineTo x="13858" y="98"/>
-                <wp:lineTo x="8103" y="98"/>
+                <wp:start x="8975" y="92"/>
+                <wp:lineTo x="7764" y="277"/>
+                <wp:lineTo x="7764" y="922"/>
+                <wp:lineTo x="9118" y="1752"/>
+                <wp:lineTo x="9118" y="3227"/>
+                <wp:lineTo x="8833" y="4702"/>
+                <wp:lineTo x="7978" y="4702"/>
+                <wp:lineTo x="7764" y="4978"/>
+                <wp:lineTo x="7764" y="6177"/>
+                <wp:lineTo x="1567" y="6177"/>
+                <wp:lineTo x="1282" y="6269"/>
+                <wp:lineTo x="1282" y="14843"/>
+                <wp:lineTo x="7764" y="15027"/>
+                <wp:lineTo x="7764" y="19083"/>
+                <wp:lineTo x="8120" y="19452"/>
+                <wp:lineTo x="9118" y="19452"/>
+                <wp:lineTo x="9118" y="20282"/>
+                <wp:lineTo x="11255" y="20927"/>
+                <wp:lineTo x="13819" y="21204"/>
+                <wp:lineTo x="17309" y="21204"/>
+                <wp:lineTo x="17452" y="19544"/>
+                <wp:lineTo x="17025" y="19452"/>
+                <wp:lineTo x="13534" y="19452"/>
+                <wp:lineTo x="13890" y="18991"/>
+                <wp:lineTo x="13890" y="9127"/>
+                <wp:lineTo x="19589" y="9127"/>
+                <wp:lineTo x="20159" y="9035"/>
+                <wp:lineTo x="20159" y="6269"/>
+                <wp:lineTo x="19589" y="6177"/>
+                <wp:lineTo x="13819" y="6177"/>
+                <wp:lineTo x="13962" y="2673"/>
+                <wp:lineTo x="13677" y="2305"/>
+                <wp:lineTo x="12608" y="1752"/>
+                <wp:lineTo x="14175" y="830"/>
+                <wp:lineTo x="14104" y="277"/>
+                <wp:lineTo x="12038" y="92"/>
+                <wp:lineTo x="8975" y="92"/>
               </wp:wrapPolygon>
             </wp:wrapTight>
             <wp:docPr id="3" name="Picture 3" descr="Graphical user interface&#10;&#10;Description automatically generated"/>
@@ -8309,7 +8597,7 @@
                   <pic:spPr>
                     <a:xfrm>
                       <a:off x="0" y="0"/>
-                      <a:ext cx="5433695" cy="4198620"/>
+                      <a:ext cx="5776595" cy="4463415"/>
                     </a:xfrm>
                     <a:prstGeom prst="rect">
                       <a:avLst/>
@@ -8539,6 +8827,22 @@
     <w:p>
       <w:pPr>
         <w:pStyle w:val="NoSpacing"/>
+        <w:rPr>
+          <w:rFonts w:ascii="Times New Roman" w:hAnsi="Times New Roman" w:cs="Times New Roman"/>
+        </w:rPr>
+      </w:pPr>
+    </w:p>
+    <w:p>
+      <w:pPr>
+        <w:pStyle w:val="NoSpacing"/>
+        <w:rPr>
+          <w:rFonts w:ascii="Times New Roman" w:hAnsi="Times New Roman" w:cs="Times New Roman"/>
+        </w:rPr>
+      </w:pPr>
+    </w:p>
+    <w:p>
+      <w:pPr>
+        <w:pStyle w:val="NoSpacing"/>
         <w:jc w:val="right"/>
         <w:rPr>
           <w:rFonts w:ascii="Times New Roman" w:hAnsi="Times New Roman" w:cs="Times New Roman"/>
@@ -8642,36 +8946,6 @@
         </w:rPr>
         <w:tab/>
       </w:r>
-    </w:p>
-    <w:p>
-      <w:pPr>
-        <w:pStyle w:val="NoSpacing"/>
-        <w:tabs>
-          <w:tab w:val="left" w:pos="648"/>
-        </w:tabs>
-        <w:rPr>
-          <w:rFonts w:ascii="Times New Roman" w:hAnsi="Times New Roman" w:cs="Times New Roman"/>
-          <w:b/>
-          <w:bCs/>
-          <w:sz w:val="18"/>
-          <w:szCs w:val="18"/>
-        </w:rPr>
-      </w:pPr>
-    </w:p>
-    <w:p>
-      <w:pPr>
-        <w:pStyle w:val="NoSpacing"/>
-        <w:tabs>
-          <w:tab w:val="left" w:pos="648"/>
-        </w:tabs>
-        <w:rPr>
-          <w:rFonts w:ascii="Times New Roman" w:hAnsi="Times New Roman" w:cs="Times New Roman"/>
-          <w:b/>
-          <w:bCs/>
-          <w:sz w:val="18"/>
-          <w:szCs w:val="18"/>
-        </w:rPr>
-      </w:pPr>
     </w:p>
     <w:p>
       <w:pPr>
@@ -9067,70 +9341,6 @@
           <w:sz w:val="18"/>
           <w:szCs w:val="18"/>
         </w:rPr>
-      </w:pPr>
-      <w:r>
-        <w:rPr>
-          <w:rFonts w:ascii="Times New Roman" w:hAnsi="Times New Roman" w:cs="Times New Roman"/>
-          <w:b/>
-          <w:bCs/>
-          <w:sz w:val="18"/>
-          <w:szCs w:val="18"/>
-        </w:rPr>
-        <w:t xml:space="preserve">Figure. DB </w:t>
-      </w:r>
-      <w:r>
-        <w:rPr>
-          <w:rFonts w:ascii="Times New Roman" w:hAnsi="Times New Roman" w:cs="Times New Roman"/>
-          <w:b/>
-          <w:bCs/>
-          <w:sz w:val="18"/>
-          <w:szCs w:val="18"/>
-        </w:rPr>
-        <w:t>Physical</w:t>
-      </w:r>
-      <w:r>
-        <w:rPr>
-          <w:rFonts w:ascii="Times New Roman" w:hAnsi="Times New Roman" w:cs="Times New Roman"/>
-          <w:b/>
-          <w:bCs/>
-          <w:sz w:val="18"/>
-          <w:szCs w:val="18"/>
-        </w:rPr>
-        <w:t xml:space="preserve"> Diagram</w:t>
-      </w:r>
-    </w:p>
-    <w:p>
-      <w:pPr>
-        <w:rPr>
-          <w:rFonts w:ascii="Times New Roman" w:eastAsiaTheme="minorEastAsia" w:hAnsi="Times New Roman" w:cs="Times New Roman"/>
-          <w:b/>
-          <w:bCs/>
-          <w:sz w:val="18"/>
-          <w:szCs w:val="18"/>
-        </w:rPr>
-      </w:pPr>
-    </w:p>
-    <w:p>
-      <w:pPr>
-        <w:rPr>
-          <w:rFonts w:ascii="Times New Roman" w:eastAsiaTheme="majorEastAsia" w:hAnsi="Times New Roman" w:cs="Times New Roman"/>
-          <w:sz w:val="24"/>
-          <w:szCs w:val="24"/>
-        </w:rPr>
-      </w:pPr>
-    </w:p>
-    <w:p>
-      <w:pPr>
-        <w:tabs>
-          <w:tab w:val="left" w:pos="7930"/>
-        </w:tabs>
-        <w:rPr>
-          <w:rFonts w:ascii="Times New Roman" w:eastAsiaTheme="minorEastAsia" w:hAnsi="Times New Roman" w:cs="Times New Roman"/>
-          <w:b/>
-          <w:bCs/>
-          <w:sz w:val="18"/>
-          <w:szCs w:val="18"/>
-        </w:rPr>
         <w:sectPr>
           <w:pgSz w:w="12240" w:h="15840"/>
           <w:pgMar w:top="1440" w:right="1440" w:bottom="1440" w:left="1440" w:header="720" w:footer="720" w:gutter="0"/>
@@ -9141,6 +9351,444 @@
       </w:pPr>
       <w:r>
         <w:rPr>
+          <w:rFonts w:ascii="Times New Roman" w:hAnsi="Times New Roman" w:cs="Times New Roman"/>
+          <w:b/>
+          <w:bCs/>
+          <w:sz w:val="18"/>
+          <w:szCs w:val="18"/>
+        </w:rPr>
+        <w:t xml:space="preserve">Figure. DB </w:t>
+      </w:r>
+      <w:r>
+        <w:rPr>
+          <w:rFonts w:ascii="Times New Roman" w:hAnsi="Times New Roman" w:cs="Times New Roman"/>
+          <w:b/>
+          <w:bCs/>
+          <w:sz w:val="18"/>
+          <w:szCs w:val="18"/>
+        </w:rPr>
+        <w:t>Physical</w:t>
+      </w:r>
+      <w:r>
+        <w:rPr>
+          <w:rFonts w:ascii="Times New Roman" w:hAnsi="Times New Roman" w:cs="Times New Roman"/>
+          <w:b/>
+          <w:bCs/>
+          <w:sz w:val="18"/>
+          <w:szCs w:val="18"/>
+        </w:rPr>
+        <w:t xml:space="preserve"> Diagram</w:t>
+      </w:r>
+    </w:p>
+    <w:p>
+      <w:pPr>
+        <w:pStyle w:val="Heading3"/>
+        <w:rPr>
+          <w:rFonts w:ascii="Times New Roman" w:hAnsi="Times New Roman" w:cs="Times New Roman"/>
+          <w:b/>
+          <w:bCs/>
+        </w:rPr>
+      </w:pPr>
+      <w:r>
+        <w:rPr>
+          <w:rFonts w:ascii="Times New Roman" w:hAnsi="Times New Roman" w:cs="Times New Roman"/>
+          <w:b/>
+          <w:bCs/>
+        </w:rPr>
+        <w:lastRenderedPageBreak/>
+        <w:t>Exploratory Data Analysis</w:t>
+      </w:r>
+    </w:p>
+    <w:p>
+      <w:pPr>
+        <w:pStyle w:val="NoSpacing"/>
+      </w:pPr>
+    </w:p>
+    <w:p>
+      <w:pPr>
+        <w:pStyle w:val="Heading4"/>
+        <w:rPr>
+          <w:rFonts w:ascii="Times New Roman" w:hAnsi="Times New Roman" w:cs="Times New Roman"/>
+          <w:b/>
+          <w:bCs/>
+        </w:rPr>
+      </w:pPr>
+      <w:proofErr w:type="spellStart"/>
+      <w:r>
+        <w:rPr>
+          <w:rFonts w:ascii="Times New Roman" w:hAnsi="Times New Roman" w:cs="Times New Roman"/>
+          <w:b/>
+          <w:bCs/>
+        </w:rPr>
+        <w:t>eda_fhv_tripdata_output</w:t>
+      </w:r>
+      <w:proofErr w:type="spellEnd"/>
+      <w:r>
+        <w:rPr>
+          <w:rFonts w:ascii="Times New Roman" w:hAnsi="Times New Roman" w:cs="Times New Roman"/>
+          <w:b/>
+          <w:bCs/>
+        </w:rPr>
+        <w:t>:</w:t>
+      </w:r>
+    </w:p>
+    <w:p/>
+    <w:p>
+      <w:r>
+        <w:rPr>
+          <w:noProof/>
+        </w:rPr>
+        <w:drawing>
+          <wp:inline distT="0" distB="0" distL="0" distR="0" wp14:anchorId="36DE0C2B" wp14:editId="0110379F">
+            <wp:extent cx="5943600" cy="2413635"/>
+            <wp:effectExtent l="0" t="0" r="0" b="5715"/>
+            <wp:docPr id="10" name="Picture 10"/>
+            <wp:cNvGraphicFramePr>
+              <a:graphicFrameLocks xmlns:a="http://schemas.openxmlformats.org/drawingml/2006/main" noChangeAspect="1"/>
+            </wp:cNvGraphicFramePr>
+            <a:graphic xmlns:a="http://schemas.openxmlformats.org/drawingml/2006/main">
+              <a:graphicData uri="http://schemas.openxmlformats.org/drawingml/2006/picture">
+                <pic:pic xmlns:pic="http://schemas.openxmlformats.org/drawingml/2006/picture">
+                  <pic:nvPicPr>
+                    <pic:cNvPr id="1" name=""/>
+                    <pic:cNvPicPr/>
+                  </pic:nvPicPr>
+                  <pic:blipFill>
+                    <a:blip r:embed="rId34"/>
+                    <a:stretch>
+                      <a:fillRect/>
+                    </a:stretch>
+                  </pic:blipFill>
+                  <pic:spPr>
+                    <a:xfrm>
+                      <a:off x="0" y="0"/>
+                      <a:ext cx="5943600" cy="2413635"/>
+                    </a:xfrm>
+                    <a:prstGeom prst="rect">
+                      <a:avLst/>
+                    </a:prstGeom>
+                  </pic:spPr>
+                </pic:pic>
+              </a:graphicData>
+            </a:graphic>
+          </wp:inline>
+        </w:drawing>
+      </w:r>
+    </w:p>
+    <w:p>
+      <w:pPr>
+        <w:pStyle w:val="Heading4"/>
+        <w:rPr>
+          <w:rFonts w:ascii="Times New Roman" w:hAnsi="Times New Roman" w:cs="Times New Roman"/>
+          <w:b/>
+          <w:bCs/>
+        </w:rPr>
+      </w:pPr>
+      <w:proofErr w:type="spellStart"/>
+      <w:r>
+        <w:rPr>
+          <w:rFonts w:ascii="Times New Roman" w:hAnsi="Times New Roman" w:cs="Times New Roman"/>
+          <w:b/>
+          <w:bCs/>
+        </w:rPr>
+        <w:t>eda_</w:t>
+      </w:r>
+      <w:r>
+        <w:rPr>
+          <w:rFonts w:ascii="Times New Roman" w:hAnsi="Times New Roman" w:cs="Times New Roman"/>
+          <w:b/>
+          <w:bCs/>
+        </w:rPr>
+        <w:t>fh</w:t>
+      </w:r>
+      <w:r>
+        <w:rPr>
+          <w:rFonts w:ascii="Times New Roman" w:hAnsi="Times New Roman" w:cs="Times New Roman"/>
+          <w:b/>
+          <w:bCs/>
+        </w:rPr>
+        <w:t>fhv_tripdata_output</w:t>
+      </w:r>
+      <w:proofErr w:type="spellEnd"/>
+      <w:r>
+        <w:rPr>
+          <w:rFonts w:ascii="Times New Roman" w:hAnsi="Times New Roman" w:cs="Times New Roman"/>
+          <w:b/>
+          <w:bCs/>
+        </w:rPr>
+        <w:t>:</w:t>
+      </w:r>
+    </w:p>
+    <w:p/>
+    <w:p>
+      <w:r>
+        <w:drawing>
+          <wp:inline distT="0" distB="0" distL="0" distR="0" wp14:anchorId="054306D5" wp14:editId="40957AF1">
+            <wp:extent cx="5943600" cy="2436495"/>
+            <wp:effectExtent l="0" t="0" r="0" b="1905"/>
+            <wp:docPr id="11" name="Picture 11"/>
+            <wp:cNvGraphicFramePr>
+              <a:graphicFrameLocks xmlns:a="http://schemas.openxmlformats.org/drawingml/2006/main" noChangeAspect="1"/>
+            </wp:cNvGraphicFramePr>
+            <a:graphic xmlns:a="http://schemas.openxmlformats.org/drawingml/2006/main">
+              <a:graphicData uri="http://schemas.openxmlformats.org/drawingml/2006/picture">
+                <pic:pic xmlns:pic="http://schemas.openxmlformats.org/drawingml/2006/picture">
+                  <pic:nvPicPr>
+                    <pic:cNvPr id="1" name=""/>
+                    <pic:cNvPicPr/>
+                  </pic:nvPicPr>
+                  <pic:blipFill>
+                    <a:blip r:embed="rId35"/>
+                    <a:stretch>
+                      <a:fillRect/>
+                    </a:stretch>
+                  </pic:blipFill>
+                  <pic:spPr>
+                    <a:xfrm>
+                      <a:off x="0" y="0"/>
+                      <a:ext cx="5943600" cy="2436495"/>
+                    </a:xfrm>
+                    <a:prstGeom prst="rect">
+                      <a:avLst/>
+                    </a:prstGeom>
+                  </pic:spPr>
+                </pic:pic>
+              </a:graphicData>
+            </a:graphic>
+          </wp:inline>
+        </w:drawing>
+      </w:r>
+    </w:p>
+    <w:p/>
+    <w:p/>
+    <w:p/>
+    <w:p/>
+    <w:p/>
+    <w:p/>
+    <w:p>
+      <w:pPr>
+        <w:pStyle w:val="Heading4"/>
+        <w:rPr>
+          <w:rFonts w:ascii="Times New Roman" w:hAnsi="Times New Roman" w:cs="Times New Roman"/>
+          <w:b/>
+          <w:bCs/>
+        </w:rPr>
+      </w:pPr>
+      <w:proofErr w:type="spellStart"/>
+      <w:r>
+        <w:rPr>
+          <w:rFonts w:ascii="Times New Roman" w:hAnsi="Times New Roman" w:cs="Times New Roman"/>
+          <w:b/>
+          <w:bCs/>
+        </w:rPr>
+        <w:lastRenderedPageBreak/>
+        <w:t>eda_</w:t>
+      </w:r>
+      <w:r>
+        <w:rPr>
+          <w:rFonts w:ascii="Times New Roman" w:hAnsi="Times New Roman" w:cs="Times New Roman"/>
+          <w:b/>
+          <w:bCs/>
+        </w:rPr>
+        <w:t>green</w:t>
+      </w:r>
+      <w:r>
+        <w:rPr>
+          <w:rFonts w:ascii="Times New Roman" w:hAnsi="Times New Roman" w:cs="Times New Roman"/>
+          <w:b/>
+          <w:bCs/>
+        </w:rPr>
+        <w:t>_tripdata_output</w:t>
+      </w:r>
+      <w:proofErr w:type="spellEnd"/>
+      <w:r>
+        <w:rPr>
+          <w:rFonts w:ascii="Times New Roman" w:hAnsi="Times New Roman" w:cs="Times New Roman"/>
+          <w:b/>
+          <w:bCs/>
+        </w:rPr>
+        <w:t>:</w:t>
+      </w:r>
+    </w:p>
+    <w:p>
+      <w:pPr>
+        <w:rPr>
+          <w:rFonts w:ascii="Times New Roman" w:eastAsiaTheme="minorEastAsia" w:hAnsi="Times New Roman" w:cs="Times New Roman"/>
+          <w:b/>
+          <w:bCs/>
+          <w:sz w:val="18"/>
+          <w:szCs w:val="18"/>
+        </w:rPr>
+      </w:pPr>
+    </w:p>
+    <w:p>
+      <w:pPr>
+        <w:rPr>
+          <w:rFonts w:ascii="Times New Roman" w:eastAsiaTheme="minorEastAsia" w:hAnsi="Times New Roman" w:cs="Times New Roman"/>
+          <w:b/>
+          <w:bCs/>
+          <w:sz w:val="18"/>
+          <w:szCs w:val="18"/>
+        </w:rPr>
+      </w:pPr>
+      <w:r>
+        <w:drawing>
+          <wp:inline distT="0" distB="0" distL="0" distR="0" wp14:anchorId="2E00758D" wp14:editId="642DC52E">
+            <wp:extent cx="5943600" cy="2439035"/>
+            <wp:effectExtent l="0" t="0" r="0" b="0"/>
+            <wp:docPr id="12" name="Picture 12"/>
+            <wp:cNvGraphicFramePr>
+              <a:graphicFrameLocks xmlns:a="http://schemas.openxmlformats.org/drawingml/2006/main" noChangeAspect="1"/>
+            </wp:cNvGraphicFramePr>
+            <a:graphic xmlns:a="http://schemas.openxmlformats.org/drawingml/2006/main">
+              <a:graphicData uri="http://schemas.openxmlformats.org/drawingml/2006/picture">
+                <pic:pic xmlns:pic="http://schemas.openxmlformats.org/drawingml/2006/picture">
+                  <pic:nvPicPr>
+                    <pic:cNvPr id="1" name=""/>
+                    <pic:cNvPicPr/>
+                  </pic:nvPicPr>
+                  <pic:blipFill>
+                    <a:blip r:embed="rId36"/>
+                    <a:stretch>
+                      <a:fillRect/>
+                    </a:stretch>
+                  </pic:blipFill>
+                  <pic:spPr>
+                    <a:xfrm>
+                      <a:off x="0" y="0"/>
+                      <a:ext cx="5943600" cy="2439035"/>
+                    </a:xfrm>
+                    <a:prstGeom prst="rect">
+                      <a:avLst/>
+                    </a:prstGeom>
+                  </pic:spPr>
+                </pic:pic>
+              </a:graphicData>
+            </a:graphic>
+          </wp:inline>
+        </w:drawing>
+      </w:r>
+    </w:p>
+    <w:p>
+      <w:pPr>
+        <w:pStyle w:val="Heading4"/>
+        <w:rPr>
+          <w:rFonts w:ascii="Times New Roman" w:hAnsi="Times New Roman" w:cs="Times New Roman"/>
+          <w:b/>
+          <w:bCs/>
+        </w:rPr>
+      </w:pPr>
+      <w:proofErr w:type="spellStart"/>
+      <w:r>
+        <w:rPr>
+          <w:rFonts w:ascii="Times New Roman" w:hAnsi="Times New Roman" w:cs="Times New Roman"/>
+          <w:b/>
+          <w:bCs/>
+        </w:rPr>
+        <w:t>eda_</w:t>
+      </w:r>
+      <w:r>
+        <w:rPr>
+          <w:rFonts w:ascii="Times New Roman" w:hAnsi="Times New Roman" w:cs="Times New Roman"/>
+          <w:b/>
+          <w:bCs/>
+        </w:rPr>
+        <w:t>yellow</w:t>
+      </w:r>
+      <w:r>
+        <w:rPr>
+          <w:rFonts w:ascii="Times New Roman" w:hAnsi="Times New Roman" w:cs="Times New Roman"/>
+          <w:b/>
+          <w:bCs/>
+        </w:rPr>
+        <w:t>_tripdata_output</w:t>
+      </w:r>
+      <w:proofErr w:type="spellEnd"/>
+      <w:r>
+        <w:rPr>
+          <w:rFonts w:ascii="Times New Roman" w:hAnsi="Times New Roman" w:cs="Times New Roman"/>
+          <w:b/>
+          <w:bCs/>
+        </w:rPr>
+        <w:t>:</w:t>
+      </w:r>
+    </w:p>
+    <w:p>
+      <w:pPr>
+        <w:tabs>
+          <w:tab w:val="left" w:pos="7930"/>
+        </w:tabs>
+        <w:rPr>
+          <w:rFonts w:ascii="Times New Roman" w:eastAsiaTheme="minorEastAsia" w:hAnsi="Times New Roman" w:cs="Times New Roman"/>
+          <w:b/>
+          <w:bCs/>
+          <w:sz w:val="18"/>
+          <w:szCs w:val="18"/>
+        </w:rPr>
+      </w:pPr>
+    </w:p>
+    <w:p>
+      <w:pPr>
+        <w:tabs>
+          <w:tab w:val="left" w:pos="7930"/>
+        </w:tabs>
+        <w:rPr>
+          <w:rFonts w:ascii="Times New Roman" w:eastAsiaTheme="minorEastAsia" w:hAnsi="Times New Roman" w:cs="Times New Roman"/>
+          <w:b/>
+          <w:bCs/>
+          <w:sz w:val="18"/>
+          <w:szCs w:val="18"/>
+        </w:rPr>
+        <w:sectPr>
+          <w:pgSz w:w="12240" w:h="15840"/>
+          <w:pgMar w:top="1440" w:right="1440" w:bottom="1440" w:left="1440" w:header="720" w:footer="720" w:gutter="0"/>
+          <w:cols w:space="720"/>
+          <w:titlePg/>
+          <w:docGrid w:linePitch="360"/>
+        </w:sectPr>
+      </w:pPr>
+      <w:r>
+        <w:rPr>
+          <w:noProof/>
+        </w:rPr>
+        <w:drawing>
+          <wp:inline distT="0" distB="0" distL="0" distR="0" wp14:anchorId="30DD9517" wp14:editId="5097970C">
+            <wp:extent cx="5943600" cy="2432685"/>
+            <wp:effectExtent l="0" t="0" r="0" b="5715"/>
+            <wp:docPr id="13" name="Picture 13"/>
+            <wp:cNvGraphicFramePr>
+              <a:graphicFrameLocks xmlns:a="http://schemas.openxmlformats.org/drawingml/2006/main" noChangeAspect="1"/>
+            </wp:cNvGraphicFramePr>
+            <a:graphic xmlns:a="http://schemas.openxmlformats.org/drawingml/2006/main">
+              <a:graphicData uri="http://schemas.openxmlformats.org/drawingml/2006/picture">
+                <pic:pic xmlns:pic="http://schemas.openxmlformats.org/drawingml/2006/picture">
+                  <pic:nvPicPr>
+                    <pic:cNvPr id="1" name=""/>
+                    <pic:cNvPicPr/>
+                  </pic:nvPicPr>
+                  <pic:blipFill>
+                    <a:blip r:embed="rId37"/>
+                    <a:stretch>
+                      <a:fillRect/>
+                    </a:stretch>
+                  </pic:blipFill>
+                  <pic:spPr>
+                    <a:xfrm>
+                      <a:off x="0" y="0"/>
+                      <a:ext cx="5943600" cy="2432685"/>
+                    </a:xfrm>
+                    <a:prstGeom prst="rect">
+                      <a:avLst/>
+                    </a:prstGeom>
+                  </pic:spPr>
+                </pic:pic>
+              </a:graphicData>
+            </a:graphic>
+          </wp:inline>
+        </w:drawing>
+      </w:r>
+      <w:r>
+        <w:rPr>
           <w:rFonts w:ascii="Times New Roman" w:eastAsiaTheme="minorEastAsia" w:hAnsi="Times New Roman" w:cs="Times New Roman"/>
           <w:b/>
           <w:bCs/>
@@ -9592,7 +10240,7 @@
           <w:rFonts w:ascii="Times New Roman" w:hAnsi="Times New Roman" w:cs="Times New Roman"/>
         </w:rPr>
         <w:sectPr>
-          <w:footerReference w:type="first" r:id="rId34"/>
+          <w:footerReference w:type="first" r:id="rId38"/>
           <w:pgSz w:w="12240" w:h="15840"/>
           <w:pgMar w:top="1440" w:right="1440" w:bottom="1440" w:left="1440" w:header="720" w:footer="720" w:gutter="0"/>
           <w:pgNumType w:start="0"/>
@@ -9852,7 +10500,7 @@
       </w:r>
     </w:p>
     <w:sectPr>
-      <w:footerReference w:type="first" r:id="rId35"/>
+      <w:footerReference w:type="first" r:id="rId39"/>
       <w:pgSz w:w="12240" w:h="15840"/>
       <w:pgMar w:top="1440" w:right="1440" w:bottom="1440" w:left="1440" w:header="720" w:footer="720" w:gutter="0"/>
       <w:pgNumType w:start="1"/>

</xml_diff>

<commit_message>
Updated report for EDA
</commit_message>
<xml_diff>
--- a/docs/reports/11.2020_Springboard_DataEngineering_Open-Ended-Capstone.docx
+++ b/docs/reports/11.2020_Springboard_DataEngineering_Open-Ended-Capstone.docx
@@ -5628,9 +5628,17 @@
           <w:b/>
           <w:bCs/>
         </w:rPr>
-        <w:t xml:space="preserve">Question 4. Why do you think this is a good data source to be used for the </w:t>
+        <w:t xml:space="preserve">Question 4. Why do you think this is a good data source to be used for </w:t>
       </w:r>
       <w:proofErr w:type="gramStart"/>
+      <w:r>
+        <w:rPr>
+          <w:rFonts w:ascii="Times New Roman" w:hAnsi="Times New Roman" w:cs="Times New Roman"/>
+          <w:b/>
+          <w:bCs/>
+        </w:rPr>
+        <w:t xml:space="preserve">the </w:t>
+      </w:r>
       <w:r>
         <w:rPr>
           <w:rFonts w:ascii="Times New Roman" w:hAnsi="Times New Roman" w:cs="Times New Roman"/>
@@ -7519,6 +7527,40 @@
     <w:p>
       <w:pPr>
         <w:pStyle w:val="NoSpacing"/>
+        <w:rPr>
+          <w:color w:val="FF0000"/>
+        </w:rPr>
+      </w:pPr>
+      <w:r>
+        <w:rPr>
+          <w:color w:val="FF0000"/>
+        </w:rPr>
+        <w:t xml:space="preserve">Revise this architecture because you can transform big data in memory. Switch this to Extract Load Transform (ELT) on </w:t>
+      </w:r>
+      <w:proofErr w:type="gramStart"/>
+      <w:r>
+        <w:rPr>
+          <w:color w:val="FF0000"/>
+        </w:rPr>
+        <w:t>a</w:t>
+      </w:r>
+      <w:proofErr w:type="gramEnd"/>
+      <w:r>
+        <w:rPr>
+          <w:color w:val="FF0000"/>
+        </w:rPr>
+        <w:t xml:space="preserve"> </w:t>
+      </w:r>
+      <w:r>
+        <w:rPr>
+          <w:color w:val="FF0000"/>
+        </w:rPr>
+        <w:t>intake data mart that then pushes it into the particular schema.</w:t>
+      </w:r>
+    </w:p>
+    <w:p>
+      <w:pPr>
+        <w:pStyle w:val="NoSpacing"/>
       </w:pPr>
     </w:p>
     <w:p>
@@ -7848,19 +7890,7 @@
         <w:rPr>
           <w:rFonts w:ascii="Times New Roman" w:hAnsi="Times New Roman" w:cs="Times New Roman"/>
         </w:rPr>
-        <w:t>eda_</w:t>
-      </w:r>
-      <w:r>
-        <w:rPr>
-          <w:rFonts w:ascii="Times New Roman" w:hAnsi="Times New Roman" w:cs="Times New Roman"/>
-        </w:rPr>
-        <w:t>fh</w:t>
-      </w:r>
-      <w:r>
-        <w:rPr>
-          <w:rFonts w:ascii="Times New Roman" w:hAnsi="Times New Roman" w:cs="Times New Roman"/>
-        </w:rPr>
-        <w:t>fhv_tripdata_output</w:t>
+        <w:t>eda_fhfhv_tripdata_output</w:t>
       </w:r>
       <w:proofErr w:type="spellEnd"/>
     </w:p>
@@ -7900,19 +7930,7 @@
         <w:rPr>
           <w:rFonts w:ascii="Times New Roman" w:hAnsi="Times New Roman" w:cs="Times New Roman"/>
         </w:rPr>
-        <w:t>eda_</w:t>
-      </w:r>
-      <w:r>
-        <w:rPr>
-          <w:rFonts w:ascii="Times New Roman" w:hAnsi="Times New Roman" w:cs="Times New Roman"/>
-        </w:rPr>
-        <w:t>green</w:t>
-      </w:r>
-      <w:r>
-        <w:rPr>
-          <w:rFonts w:ascii="Times New Roman" w:hAnsi="Times New Roman" w:cs="Times New Roman"/>
-        </w:rPr>
-        <w:t>_tripdata_output</w:t>
+        <w:t>eda_green_tripdata_output</w:t>
       </w:r>
       <w:proofErr w:type="spellEnd"/>
     </w:p>
@@ -7952,19 +7970,7 @@
         <w:rPr>
           <w:rFonts w:ascii="Times New Roman" w:hAnsi="Times New Roman" w:cs="Times New Roman"/>
         </w:rPr>
-        <w:t>eda_</w:t>
-      </w:r>
-      <w:r>
-        <w:rPr>
-          <w:rFonts w:ascii="Times New Roman" w:hAnsi="Times New Roman" w:cs="Times New Roman"/>
-        </w:rPr>
-        <w:t>yellow</w:t>
-      </w:r>
-      <w:r>
-        <w:rPr>
-          <w:rFonts w:ascii="Times New Roman" w:hAnsi="Times New Roman" w:cs="Times New Roman"/>
-        </w:rPr>
-        <w:t>_tripdata_output</w:t>
+        <w:t>eda_yellow_tripdata_output</w:t>
       </w:r>
       <w:proofErr w:type="spellEnd"/>
     </w:p>
@@ -9266,6 +9272,12 @@
         </w:rPr>
         <w:t xml:space="preserve"> </w:t>
       </w:r>
+      <w:r>
+        <w:rPr>
+          <w:rFonts w:ascii="Times New Roman" w:hAnsi="Times New Roman" w:cs="Times New Roman"/>
+        </w:rPr>
+        <w:t>Normalization 3F</w:t>
+      </w:r>
     </w:p>
     <w:p>
       <w:pPr>
@@ -9491,23 +9503,7 @@
           <w:b/>
           <w:bCs/>
         </w:rPr>
-        <w:t>eda_</w:t>
-      </w:r>
-      <w:r>
-        <w:rPr>
-          <w:rFonts w:ascii="Times New Roman" w:hAnsi="Times New Roman" w:cs="Times New Roman"/>
-          <w:b/>
-          <w:bCs/>
-        </w:rPr>
-        <w:t>fh</w:t>
-      </w:r>
-      <w:r>
-        <w:rPr>
-          <w:rFonts w:ascii="Times New Roman" w:hAnsi="Times New Roman" w:cs="Times New Roman"/>
-          <w:b/>
-          <w:bCs/>
-        </w:rPr>
-        <w:t>fhv_tripdata_output</w:t>
+        <w:t>eda_fhfhv_tripdata_output</w:t>
       </w:r>
       <w:proofErr w:type="spellEnd"/>
       <w:r>
@@ -9522,6 +9518,9 @@
     <w:p/>
     <w:p>
       <w:r>
+        <w:rPr>
+          <w:noProof/>
+        </w:rPr>
         <w:drawing>
           <wp:inline distT="0" distB="0" distL="0" distR="0" wp14:anchorId="054306D5" wp14:editId="40957AF1">
             <wp:extent cx="5943600" cy="2436495"/>
@@ -9632,6 +9631,9 @@
         </w:rPr>
       </w:pPr>
       <w:r>
+        <w:rPr>
+          <w:noProof/>
+        </w:rPr>
         <w:drawing>
           <wp:inline distT="0" distB="0" distL="0" distR="0" wp14:anchorId="2E00758D" wp14:editId="642DC52E">
             <wp:extent cx="5943600" cy="2439035"/>

</xml_diff>

<commit_message>
Updated report for Artifact 4, and README
</commit_message>
<xml_diff>
--- a/docs/reports/11.2020_Springboard_DataEngineering_Open-Ended-Capstone.docx
+++ b/docs/reports/11.2020_Springboard_DataEngineering_Open-Ended-Capstone.docx
@@ -1905,12 +1905,8 @@
           <w:rFonts w:ascii="Times New Roman" w:hAnsi="Times New Roman" w:cs="Times New Roman"/>
         </w:rPr>
         <w:sectPr>
-          <w:headerReference w:type="even" r:id="rId17"/>
-          <w:headerReference w:type="default" r:id="rId18"/>
-          <w:footerReference w:type="even" r:id="rId19"/>
-          <w:footerReference w:type="default" r:id="rId20"/>
-          <w:headerReference w:type="first" r:id="rId21"/>
-          <w:footerReference w:type="first" r:id="rId22"/>
+          <w:headerReference w:type="default" r:id="rId17"/>
+          <w:footerReference w:type="default" r:id="rId18"/>
           <w:pgSz w:w="12240" w:h="15840"/>
           <w:pgMar w:top="1440" w:right="1440" w:bottom="1440" w:left="1440" w:header="720" w:footer="720" w:gutter="0"/>
           <w:pgNumType w:start="0"/>
@@ -3520,7 +3516,7 @@
           <w:rFonts w:ascii="Times New Roman" w:hAnsi="Times New Roman" w:cs="Times New Roman"/>
         </w:rPr>
         <w:sectPr>
-          <w:footerReference w:type="first" r:id="rId23"/>
+          <w:footerReference w:type="first" r:id="rId19"/>
           <w:pgSz w:w="12240" w:h="15840"/>
           <w:pgMar w:top="1440" w:right="1440" w:bottom="1440" w:left="1440" w:header="720" w:footer="720" w:gutter="0"/>
           <w:pgNumType w:start="0"/>
@@ -3759,7 +3755,7 @@
         </w:rPr>
         <w:t xml:space="preserve">Data: New York Taxi &amp; Limousine Commission data set. Link: </w:t>
       </w:r>
-      <w:hyperlink r:id="rId24" w:history="1">
+      <w:hyperlink r:id="rId20" w:history="1">
         <w:r>
           <w:rPr>
             <w:rStyle w:val="Hyperlink"/>
@@ -5113,7 +5109,7 @@
           <w:rFonts w:ascii="Times New Roman" w:hAnsi="Times New Roman" w:cs="Times New Roman"/>
         </w:rPr>
         <w:sectPr>
-          <w:headerReference w:type="first" r:id="rId25"/>
+          <w:headerReference w:type="first" r:id="rId21"/>
           <w:pgSz w:w="12240" w:h="15840"/>
           <w:pgMar w:top="1440" w:right="1440" w:bottom="1440" w:left="1440" w:header="720" w:footer="720" w:gutter="0"/>
           <w:cols w:space="720"/>
@@ -5900,7 +5896,7 @@
           <w:rFonts w:ascii="Times New Roman" w:hAnsi="Times New Roman" w:cs="Times New Roman"/>
         </w:rPr>
         <w:sectPr>
-          <w:footerReference w:type="first" r:id="rId26"/>
+          <w:footerReference w:type="first" r:id="rId22"/>
           <w:pgSz w:w="12240" w:h="15840"/>
           <w:pgMar w:top="1440" w:right="1440" w:bottom="1440" w:left="1440" w:header="720" w:footer="720" w:gutter="0"/>
           <w:cols w:space="720"/>
@@ -6181,8 +6177,8 @@
           <w:rFonts w:ascii="Times New Roman" w:hAnsi="Times New Roman" w:cs="Times New Roman"/>
         </w:rPr>
         <w:sectPr>
-          <w:headerReference w:type="first" r:id="rId27"/>
-          <w:footerReference w:type="first" r:id="rId28"/>
+          <w:headerReference w:type="first" r:id="rId23"/>
+          <w:footerReference w:type="first" r:id="rId24"/>
           <w:pgSz w:w="12240" w:h="15840"/>
           <w:pgMar w:top="1440" w:right="1440" w:bottom="1440" w:left="1440" w:header="720" w:footer="720" w:gutter="0"/>
           <w:cols w:space="720"/>
@@ -6965,6 +6961,9 @@
     <w:p>
       <w:pPr>
         <w:pStyle w:val="NoSpacing"/>
+        <w:rPr>
+          <w:rFonts w:ascii="Times New Roman" w:hAnsi="Times New Roman" w:cs="Times New Roman"/>
+        </w:rPr>
       </w:pPr>
     </w:p>
     <w:p>
@@ -7361,14 +7360,21 @@
     <w:p>
       <w:pPr>
         <w:pStyle w:val="NoSpacing"/>
-      </w:pPr>
-    </w:p>
-    <w:p>
-      <w:pPr>
-        <w:pStyle w:val="NoSpacing"/>
-      </w:pPr>
-      <w:r>
-        <w:rPr>
+        <w:rPr>
+          <w:rFonts w:ascii="Times New Roman" w:hAnsi="Times New Roman" w:cs="Times New Roman"/>
+        </w:rPr>
+      </w:pPr>
+    </w:p>
+    <w:p>
+      <w:pPr>
+        <w:pStyle w:val="NoSpacing"/>
+        <w:rPr>
+          <w:rFonts w:ascii="Times New Roman" w:hAnsi="Times New Roman" w:cs="Times New Roman"/>
+        </w:rPr>
+      </w:pPr>
+      <w:r>
+        <w:rPr>
+          <w:rFonts w:ascii="Times New Roman" w:hAnsi="Times New Roman" w:cs="Times New Roman"/>
           <w:noProof/>
         </w:rPr>
         <w:drawing>
@@ -7419,7 +7425,7 @@
                     <pic:cNvPicPr/>
                   </pic:nvPicPr>
                   <pic:blipFill>
-                    <a:blip r:embed="rId29" cstate="print">
+                    <a:blip r:embed="rId25" cstate="print">
                       <a:extLst>
                         <a:ext uri="{28A0092B-C50C-407E-A947-70E740481C1C}">
                           <a14:useLocalDpi xmlns:a14="http://schemas.microsoft.com/office/drawing/2010/main" val="0"/>
@@ -7449,41 +7455,65 @@
     <w:p>
       <w:pPr>
         <w:pStyle w:val="NoSpacing"/>
-      </w:pPr>
-    </w:p>
-    <w:p>
-      <w:pPr>
-        <w:pStyle w:val="NoSpacing"/>
-      </w:pPr>
-    </w:p>
-    <w:p>
-      <w:pPr>
-        <w:pStyle w:val="NoSpacing"/>
-      </w:pPr>
-    </w:p>
-    <w:p>
-      <w:pPr>
-        <w:pStyle w:val="NoSpacing"/>
-      </w:pPr>
-    </w:p>
-    <w:p>
-      <w:pPr>
-        <w:pStyle w:val="NoSpacing"/>
-      </w:pPr>
-    </w:p>
-    <w:p>
-      <w:pPr>
-        <w:pStyle w:val="NoSpacing"/>
-      </w:pPr>
-    </w:p>
-    <w:p>
-      <w:pPr>
-        <w:pStyle w:val="NoSpacing"/>
-      </w:pPr>
-    </w:p>
-    <w:p>
-      <w:pPr>
-        <w:pStyle w:val="NoSpacing"/>
+        <w:rPr>
+          <w:rFonts w:ascii="Times New Roman" w:hAnsi="Times New Roman" w:cs="Times New Roman"/>
+        </w:rPr>
+      </w:pPr>
+    </w:p>
+    <w:p>
+      <w:pPr>
+        <w:pStyle w:val="NoSpacing"/>
+        <w:rPr>
+          <w:rFonts w:ascii="Times New Roman" w:hAnsi="Times New Roman" w:cs="Times New Roman"/>
+        </w:rPr>
+      </w:pPr>
+    </w:p>
+    <w:p>
+      <w:pPr>
+        <w:pStyle w:val="NoSpacing"/>
+        <w:rPr>
+          <w:rFonts w:ascii="Times New Roman" w:hAnsi="Times New Roman" w:cs="Times New Roman"/>
+        </w:rPr>
+      </w:pPr>
+    </w:p>
+    <w:p>
+      <w:pPr>
+        <w:pStyle w:val="NoSpacing"/>
+        <w:rPr>
+          <w:rFonts w:ascii="Times New Roman" w:hAnsi="Times New Roman" w:cs="Times New Roman"/>
+        </w:rPr>
+      </w:pPr>
+    </w:p>
+    <w:p>
+      <w:pPr>
+        <w:pStyle w:val="NoSpacing"/>
+        <w:rPr>
+          <w:rFonts w:ascii="Times New Roman" w:hAnsi="Times New Roman" w:cs="Times New Roman"/>
+        </w:rPr>
+      </w:pPr>
+    </w:p>
+    <w:p>
+      <w:pPr>
+        <w:pStyle w:val="NoSpacing"/>
+        <w:rPr>
+          <w:rFonts w:ascii="Times New Roman" w:hAnsi="Times New Roman" w:cs="Times New Roman"/>
+        </w:rPr>
+      </w:pPr>
+    </w:p>
+    <w:p>
+      <w:pPr>
+        <w:pStyle w:val="NoSpacing"/>
+        <w:rPr>
+          <w:rFonts w:ascii="Times New Roman" w:hAnsi="Times New Roman" w:cs="Times New Roman"/>
+        </w:rPr>
+      </w:pPr>
+    </w:p>
+    <w:p>
+      <w:pPr>
+        <w:pStyle w:val="NoSpacing"/>
+        <w:rPr>
+          <w:rFonts w:ascii="Times New Roman" w:hAnsi="Times New Roman" w:cs="Times New Roman"/>
+        </w:rPr>
       </w:pPr>
     </w:p>
     <w:p>
@@ -7522,17 +7552,22 @@
     <w:p>
       <w:pPr>
         <w:pStyle w:val="NoSpacing"/>
-      </w:pPr>
-    </w:p>
-    <w:p>
-      <w:pPr>
-        <w:pStyle w:val="NoSpacing"/>
-        <w:rPr>
+        <w:rPr>
+          <w:rFonts w:ascii="Times New Roman" w:hAnsi="Times New Roman" w:cs="Times New Roman"/>
+        </w:rPr>
+      </w:pPr>
+    </w:p>
+    <w:p>
+      <w:pPr>
+        <w:pStyle w:val="NoSpacing"/>
+        <w:rPr>
+          <w:rFonts w:ascii="Times New Roman" w:hAnsi="Times New Roman" w:cs="Times New Roman"/>
           <w:color w:val="FF0000"/>
         </w:rPr>
       </w:pPr>
       <w:r>
         <w:rPr>
+          <w:rFonts w:ascii="Times New Roman" w:hAnsi="Times New Roman" w:cs="Times New Roman"/>
           <w:color w:val="FF0000"/>
         </w:rPr>
         <w:t xml:space="preserve">Revise this architecture because you can transform big data in memory. Switch this to Extract Load Transform (ELT) on </w:t>
@@ -7540,6 +7575,7 @@
       <w:proofErr w:type="gramStart"/>
       <w:r>
         <w:rPr>
+          <w:rFonts w:ascii="Times New Roman" w:hAnsi="Times New Roman" w:cs="Times New Roman"/>
           <w:color w:val="FF0000"/>
         </w:rPr>
         <w:t>a</w:t>
@@ -7547,12 +7583,14 @@
       <w:proofErr w:type="gramEnd"/>
       <w:r>
         <w:rPr>
+          <w:rFonts w:ascii="Times New Roman" w:hAnsi="Times New Roman" w:cs="Times New Roman"/>
           <w:color w:val="FF0000"/>
         </w:rPr>
         <w:t xml:space="preserve"> </w:t>
       </w:r>
       <w:r>
         <w:rPr>
+          <w:rFonts w:ascii="Times New Roman" w:hAnsi="Times New Roman" w:cs="Times New Roman"/>
           <w:color w:val="FF0000"/>
         </w:rPr>
         <w:t>intake data mart that then pushes it into the particular schema.</w:t>
@@ -7561,11 +7599,17 @@
     <w:p>
       <w:pPr>
         <w:pStyle w:val="NoSpacing"/>
-      </w:pPr>
-    </w:p>
-    <w:p>
-      <w:pPr>
-        <w:pStyle w:val="NoSpacing"/>
+        <w:rPr>
+          <w:rFonts w:ascii="Times New Roman" w:hAnsi="Times New Roman" w:cs="Times New Roman"/>
+        </w:rPr>
+      </w:pPr>
+    </w:p>
+    <w:p>
+      <w:pPr>
+        <w:pStyle w:val="NoSpacing"/>
+        <w:rPr>
+          <w:rFonts w:ascii="Times New Roman" w:hAnsi="Times New Roman" w:cs="Times New Roman"/>
+        </w:rPr>
         <w:sectPr>
           <w:pgSz w:w="12240" w:h="15840"/>
           <w:pgMar w:top="1440" w:right="1440" w:bottom="1440" w:left="1440" w:header="720" w:footer="720" w:gutter="0"/>
@@ -7601,27 +7645,7 @@
           <w:u w:val="single"/>
         </w:rPr>
         <w:lastRenderedPageBreak/>
-        <w:t xml:space="preserve">Artifact </w:t>
-      </w:r>
-      <w:r>
-        <w:rPr>
-          <w:rFonts w:ascii="Times New Roman" w:hAnsi="Times New Roman" w:cs="Times New Roman"/>
-          <w:b/>
-          <w:bCs/>
-          <w:color w:val="1F4E79" w:themeColor="accent1" w:themeShade="80"/>
-          <w:u w:val="single"/>
-        </w:rPr>
-        <w:t>4</w:t>
-      </w:r>
-      <w:r>
-        <w:rPr>
-          <w:rFonts w:ascii="Times New Roman" w:hAnsi="Times New Roman" w:cs="Times New Roman"/>
-          <w:b/>
-          <w:bCs/>
-          <w:color w:val="1F4E79" w:themeColor="accent1" w:themeShade="80"/>
-          <w:u w:val="single"/>
-        </w:rPr>
-        <w:t xml:space="preserve">: </w:t>
+        <w:t xml:space="preserve">Artifact 4: </w:t>
       </w:r>
       <w:r>
         <w:rPr>
@@ -8019,10 +8043,11 @@
           <w:bCs/>
         </w:rPr>
       </w:pPr>
-      <w:bookmarkStart w:id="13" w:name="_Toc45555668"/>
-      <w:bookmarkStart w:id="14" w:name="_Toc58436136"/>
+      <w:bookmarkStart w:id="13" w:name="_Hlk68003905"/>
+      <w:bookmarkStart w:id="14" w:name="_Toc45555668"/>
+      <w:bookmarkStart w:id="15" w:name="_Toc58436136"/>
+      <w:bookmarkEnd w:id="9"/>
       <w:bookmarkEnd w:id="0"/>
-      <w:bookmarkEnd w:id="9"/>
       <w:r>
         <w:rPr>
           <w:rFonts w:ascii="Times New Roman" w:hAnsi="Times New Roman" w:cs="Times New Roman"/>
@@ -8033,6 +8058,7 @@
         <w:t>Dimensional Design</w:t>
       </w:r>
     </w:p>
+    <w:bookmarkEnd w:id="13"/>
     <w:p>
       <w:pPr>
         <w:pStyle w:val="NoSpacing"/>
@@ -8086,19 +8112,7 @@
         <w:rPr>
           <w:rFonts w:ascii="Times New Roman" w:hAnsi="Times New Roman" w:cs="Times New Roman"/>
         </w:rPr>
-        <w:t>The below B</w:t>
-      </w:r>
-      <w:r>
-        <w:rPr>
-          <w:rFonts w:ascii="Times New Roman" w:hAnsi="Times New Roman" w:cs="Times New Roman"/>
-        </w:rPr>
-        <w:t>US</w:t>
-      </w:r>
-      <w:r>
-        <w:rPr>
-          <w:rFonts w:ascii="Times New Roman" w:hAnsi="Times New Roman" w:cs="Times New Roman"/>
-        </w:rPr>
-        <w:t xml:space="preserve"> Matrix highlight the identified business processes</w:t>
+        <w:t>The below BUS Matrix highlight the identified business processes</w:t>
       </w:r>
     </w:p>
     <w:p>
@@ -8146,7 +8160,7 @@
                     </pic:cNvPicPr>
                   </pic:nvPicPr>
                   <pic:blipFill>
-                    <a:blip r:embed="rId30" cstate="print">
+                    <a:blip r:embed="rId26" cstate="print">
                       <a:extLst>
                         <a:ext uri="{28A0092B-C50C-407E-A947-70E740481C1C}">
                           <a14:useLocalDpi xmlns:a14="http://schemas.microsoft.com/office/drawing/2010/main" val="0"/>
@@ -8194,23 +8208,7 @@
           <w:bCs/>
         </w:rPr>
         <w:lastRenderedPageBreak/>
-        <w:t>Entity Relationship</w:t>
-      </w:r>
-      <w:r>
-        <w:rPr>
-          <w:rFonts w:ascii="Times New Roman" w:hAnsi="Times New Roman" w:cs="Times New Roman"/>
-          <w:b/>
-          <w:bCs/>
-        </w:rPr>
-        <w:t xml:space="preserve"> (ER) Diagra</w:t>
-      </w:r>
-      <w:r>
-        <w:rPr>
-          <w:rFonts w:ascii="Times New Roman" w:hAnsi="Times New Roman" w:cs="Times New Roman"/>
-          <w:b/>
-          <w:bCs/>
-        </w:rPr>
-        <w:t>m</w:t>
+        <w:t>Entity Relationship (ER) Diagram</w:t>
       </w:r>
     </w:p>
     <w:p>
@@ -8230,48 +8228,16 @@
           <w:bCs/>
         </w:rPr>
       </w:pPr>
-      <w:bookmarkStart w:id="15" w:name="_Toc58436131"/>
-      <w:r>
-        <w:rPr>
-          <w:rFonts w:ascii="Times New Roman" w:hAnsi="Times New Roman" w:cs="Times New Roman"/>
-          <w:b/>
-          <w:bCs/>
-        </w:rPr>
-        <w:t xml:space="preserve">Conceptual </w:t>
-      </w:r>
-      <w:r>
-        <w:rPr>
-          <w:rFonts w:ascii="Times New Roman" w:hAnsi="Times New Roman" w:cs="Times New Roman"/>
-          <w:b/>
-          <w:bCs/>
-        </w:rPr>
-        <w:t>(</w:t>
-      </w:r>
-      <w:r>
-        <w:rPr>
-          <w:rFonts w:ascii="Times New Roman" w:hAnsi="Times New Roman" w:cs="Times New Roman"/>
-          <w:b/>
-          <w:bCs/>
-        </w:rPr>
-        <w:t>ER</w:t>
-      </w:r>
-      <w:r>
-        <w:rPr>
-          <w:rFonts w:ascii="Times New Roman" w:hAnsi="Times New Roman" w:cs="Times New Roman"/>
-          <w:b/>
-          <w:bCs/>
-        </w:rPr>
-        <w:t>)</w:t>
-      </w:r>
-      <w:r>
-        <w:rPr>
-          <w:rFonts w:ascii="Times New Roman" w:hAnsi="Times New Roman" w:cs="Times New Roman"/>
-          <w:b/>
-          <w:bCs/>
-        </w:rPr>
-        <w:t xml:space="preserve"> Diagram</w:t>
-      </w:r>
-      <w:bookmarkEnd w:id="15"/>
+      <w:bookmarkStart w:id="16" w:name="_Toc58436131"/>
+      <w:r>
+        <w:rPr>
+          <w:rFonts w:ascii="Times New Roman" w:hAnsi="Times New Roman" w:cs="Times New Roman"/>
+          <w:b/>
+          <w:bCs/>
+        </w:rPr>
+        <w:t>Conceptual (ER) Diagram</w:t>
+      </w:r>
+      <w:bookmarkEnd w:id="16"/>
       <w:r>
         <w:rPr>
           <w:rFonts w:ascii="Times New Roman" w:hAnsi="Times New Roman" w:cs="Times New Roman"/>
@@ -8347,7 +8313,7 @@
                     <pic:cNvPicPr/>
                   </pic:nvPicPr>
                   <pic:blipFill>
-                    <a:blip r:embed="rId31" cstate="print">
+                    <a:blip r:embed="rId27" cstate="print">
                       <a:extLst>
                         <a:ext uri="{28A0092B-C50C-407E-A947-70E740481C1C}">
                           <a14:useLocalDpi xmlns:a14="http://schemas.microsoft.com/office/drawing/2010/main" val="0"/>
@@ -8444,73 +8410,29 @@
           <w:bCs/>
         </w:rPr>
         <w:lastRenderedPageBreak/>
-        <w:t>Functional (ER) Diagram</w:t>
-      </w:r>
-      <w:r>
-        <w:rPr>
-          <w:rFonts w:ascii="Times New Roman" w:hAnsi="Times New Roman" w:cs="Times New Roman"/>
-          <w:b/>
-          <w:bCs/>
-        </w:rPr>
-        <w:t>:</w:t>
-      </w:r>
-    </w:p>
-    <w:p>
-      <w:pPr>
-        <w:pStyle w:val="NoSpacing"/>
-        <w:rPr>
-          <w:rFonts w:ascii="Times New Roman" w:hAnsi="Times New Roman" w:cs="Times New Roman"/>
-        </w:rPr>
-      </w:pPr>
-    </w:p>
-    <w:p>
-      <w:pPr>
-        <w:pStyle w:val="NoSpacing"/>
-        <w:rPr>
-          <w:rFonts w:ascii="Times New Roman" w:hAnsi="Times New Roman" w:cs="Times New Roman"/>
-        </w:rPr>
-      </w:pPr>
-      <w:r>
-        <w:rPr>
-          <w:rFonts w:ascii="Times New Roman" w:hAnsi="Times New Roman" w:cs="Times New Roman"/>
-        </w:rPr>
-        <w:t xml:space="preserve">The below </w:t>
-      </w:r>
-      <w:r>
-        <w:rPr>
-          <w:rFonts w:ascii="Times New Roman" w:hAnsi="Times New Roman" w:cs="Times New Roman"/>
-        </w:rPr>
-        <w:t>function</w:t>
-      </w:r>
-      <w:r>
-        <w:rPr>
-          <w:rFonts w:ascii="Times New Roman" w:hAnsi="Times New Roman" w:cs="Times New Roman"/>
-        </w:rPr>
-        <w:t xml:space="preserve"> diagram </w:t>
-      </w:r>
-      <w:r>
-        <w:rPr>
-          <w:rFonts w:ascii="Times New Roman" w:hAnsi="Times New Roman" w:cs="Times New Roman"/>
-        </w:rPr>
-        <w:t>highlights where tables point within the database schema.</w:t>
-      </w:r>
-      <w:r>
-        <w:rPr>
-          <w:rFonts w:ascii="Times New Roman" w:hAnsi="Times New Roman" w:cs="Times New Roman"/>
-        </w:rPr>
-        <w:t xml:space="preserve"> This process is a critical step in understanding </w:t>
-      </w:r>
-      <w:r>
-        <w:rPr>
-          <w:rFonts w:ascii="Times New Roman" w:hAnsi="Times New Roman" w:cs="Times New Roman"/>
-        </w:rPr>
-        <w:t xml:space="preserve">the storage and movement of the data. </w:t>
-      </w:r>
-      <w:r>
-        <w:rPr>
-          <w:rFonts w:ascii="Times New Roman" w:hAnsi="Times New Roman" w:cs="Times New Roman"/>
-        </w:rPr>
-        <w:t xml:space="preserve"> </w:t>
+        <w:t>Functional (ER) Diagram:</w:t>
+      </w:r>
+    </w:p>
+    <w:p>
+      <w:pPr>
+        <w:pStyle w:val="NoSpacing"/>
+        <w:rPr>
+          <w:rFonts w:ascii="Times New Roman" w:hAnsi="Times New Roman" w:cs="Times New Roman"/>
+        </w:rPr>
+      </w:pPr>
+    </w:p>
+    <w:p>
+      <w:pPr>
+        <w:pStyle w:val="NoSpacing"/>
+        <w:rPr>
+          <w:rFonts w:ascii="Times New Roman" w:hAnsi="Times New Roman" w:cs="Times New Roman"/>
+        </w:rPr>
+      </w:pPr>
+      <w:r>
+        <w:rPr>
+          <w:rFonts w:ascii="Times New Roman" w:hAnsi="Times New Roman" w:cs="Times New Roman"/>
+        </w:rPr>
+        <w:t xml:space="preserve">The below function diagram highlights where tables point within the database schema. This process is a critical step in understanding the storage and movement of the data.  </w:t>
       </w:r>
     </w:p>
     <w:p>
@@ -8589,7 +8511,7 @@
                     <pic:cNvPicPr/>
                   </pic:nvPicPr>
                   <pic:blipFill>
-                    <a:blip r:embed="rId32" cstate="print">
+                    <a:blip r:embed="rId28" cstate="print">
                       <a:extLst>
                         <a:ext uri="{28A0092B-C50C-407E-A947-70E740481C1C}">
                           <a14:useLocalDpi xmlns:a14="http://schemas.microsoft.com/office/drawing/2010/main" val="0"/>
@@ -8866,27 +8788,7 @@
           <w:sz w:val="18"/>
           <w:szCs w:val="18"/>
         </w:rPr>
-        <w:t xml:space="preserve">Figure. DB </w:t>
-      </w:r>
-      <w:r>
-        <w:rPr>
-          <w:rFonts w:ascii="Times New Roman" w:hAnsi="Times New Roman" w:cs="Times New Roman"/>
-          <w:b/>
-          <w:bCs/>
-          <w:sz w:val="18"/>
-          <w:szCs w:val="18"/>
-        </w:rPr>
-        <w:t>Functional</w:t>
-      </w:r>
-      <w:r>
-        <w:rPr>
-          <w:rFonts w:ascii="Times New Roman" w:hAnsi="Times New Roman" w:cs="Times New Roman"/>
-          <w:b/>
-          <w:bCs/>
-          <w:sz w:val="18"/>
-          <w:szCs w:val="18"/>
-        </w:rPr>
-        <w:t xml:space="preserve"> Diagram</w:t>
+        <w:t>Figure. DB Functional Diagram</w:t>
       </w:r>
     </w:p>
     <w:p>
@@ -9202,7 +9104,7 @@
           <w:bCs/>
         </w:rPr>
       </w:pPr>
-      <w:bookmarkStart w:id="16" w:name="_Toc58436133"/>
+      <w:bookmarkStart w:id="17" w:name="_Toc58436133"/>
       <w:r>
         <w:rPr>
           <w:rFonts w:ascii="Times New Roman" w:hAnsi="Times New Roman" w:cs="Times New Roman"/>
@@ -9212,7 +9114,7 @@
         <w:lastRenderedPageBreak/>
         <w:t>Physical ER Diagram</w:t>
       </w:r>
-      <w:bookmarkEnd w:id="16"/>
+      <w:bookmarkEnd w:id="17"/>
       <w:r>
         <w:rPr>
           <w:rFonts w:ascii="Times New Roman" w:hAnsi="Times New Roman" w:cs="Times New Roman"/>
@@ -9246,31 +9148,7 @@
         <w:rPr>
           <w:rFonts w:ascii="Times New Roman" w:hAnsi="Times New Roman" w:cs="Times New Roman"/>
         </w:rPr>
-        <w:t xml:space="preserve">The below </w:t>
-      </w:r>
-      <w:r>
-        <w:rPr>
-          <w:rFonts w:ascii="Times New Roman" w:hAnsi="Times New Roman" w:cs="Times New Roman"/>
-        </w:rPr>
-        <w:t>physical</w:t>
-      </w:r>
-      <w:r>
-        <w:rPr>
-          <w:rFonts w:ascii="Times New Roman" w:hAnsi="Times New Roman" w:cs="Times New Roman"/>
-        </w:rPr>
-        <w:t xml:space="preserve"> diagram </w:t>
-      </w:r>
-      <w:r>
-        <w:rPr>
-          <w:rFonts w:ascii="Times New Roman" w:hAnsi="Times New Roman" w:cs="Times New Roman"/>
-        </w:rPr>
-        <w:t>highlights how the database schema will be architected and scripted.</w:t>
-      </w:r>
-      <w:r>
-        <w:rPr>
-          <w:rFonts w:ascii="Times New Roman" w:hAnsi="Times New Roman" w:cs="Times New Roman"/>
-        </w:rPr>
-        <w:t xml:space="preserve"> </w:t>
+        <w:t xml:space="preserve">The below physical diagram highlights how the database schema will be architected and scripted. </w:t>
       </w:r>
       <w:r>
         <w:rPr>
@@ -9315,7 +9193,7 @@
                     <pic:cNvPicPr/>
                   </pic:nvPicPr>
                   <pic:blipFill>
-                    <a:blip r:embed="rId33" cstate="print">
+                    <a:blip r:embed="rId29" cstate="print">
                       <a:extLst>
                         <a:ext uri="{28A0092B-C50C-407E-A947-70E740481C1C}">
                           <a14:useLocalDpi xmlns:a14="http://schemas.microsoft.com/office/drawing/2010/main" val="0"/>
@@ -9369,27 +9247,7 @@
           <w:sz w:val="18"/>
           <w:szCs w:val="18"/>
         </w:rPr>
-        <w:t xml:space="preserve">Figure. DB </w:t>
-      </w:r>
-      <w:r>
-        <w:rPr>
-          <w:rFonts w:ascii="Times New Roman" w:hAnsi="Times New Roman" w:cs="Times New Roman"/>
-          <w:b/>
-          <w:bCs/>
-          <w:sz w:val="18"/>
-          <w:szCs w:val="18"/>
-        </w:rPr>
-        <w:t>Physical</w:t>
-      </w:r>
-      <w:r>
-        <w:rPr>
-          <w:rFonts w:ascii="Times New Roman" w:hAnsi="Times New Roman" w:cs="Times New Roman"/>
-          <w:b/>
-          <w:bCs/>
-          <w:sz w:val="18"/>
-          <w:szCs w:val="18"/>
-        </w:rPr>
-        <w:t xml:space="preserve"> Diagram</w:t>
+        <w:t>Figure. DB Physical Diagram</w:t>
       </w:r>
     </w:p>
     <w:p>
@@ -9414,6 +9272,9 @@
     <w:p>
       <w:pPr>
         <w:pStyle w:val="NoSpacing"/>
+        <w:rPr>
+          <w:rFonts w:ascii="Times New Roman" w:hAnsi="Times New Roman" w:cs="Times New Roman"/>
+        </w:rPr>
       </w:pPr>
     </w:p>
     <w:p>
@@ -9444,10 +9305,22 @@
         <w:t>:</w:t>
       </w:r>
     </w:p>
-    <w:p/>
-    <w:p>
-      <w:r>
-        <w:rPr>
+    <w:p>
+      <w:pPr>
+        <w:rPr>
+          <w:rFonts w:ascii="Times New Roman" w:hAnsi="Times New Roman" w:cs="Times New Roman"/>
+        </w:rPr>
+      </w:pPr>
+    </w:p>
+    <w:p>
+      <w:pPr>
+        <w:rPr>
+          <w:rFonts w:ascii="Times New Roman" w:hAnsi="Times New Roman" w:cs="Times New Roman"/>
+        </w:rPr>
+      </w:pPr>
+      <w:r>
+        <w:rPr>
+          <w:rFonts w:ascii="Times New Roman" w:hAnsi="Times New Roman" w:cs="Times New Roman"/>
           <w:noProof/>
         </w:rPr>
         <w:drawing>
@@ -9466,7 +9339,7 @@
                     <pic:cNvPicPr/>
                   </pic:nvPicPr>
                   <pic:blipFill>
-                    <a:blip r:embed="rId34"/>
+                    <a:blip r:embed="rId30"/>
                     <a:stretch>
                       <a:fillRect/>
                     </a:stretch>
@@ -9515,10 +9388,22 @@
         <w:t>:</w:t>
       </w:r>
     </w:p>
-    <w:p/>
-    <w:p>
-      <w:r>
-        <w:rPr>
+    <w:p>
+      <w:pPr>
+        <w:rPr>
+          <w:rFonts w:ascii="Times New Roman" w:hAnsi="Times New Roman" w:cs="Times New Roman"/>
+        </w:rPr>
+      </w:pPr>
+    </w:p>
+    <w:p>
+      <w:pPr>
+        <w:rPr>
+          <w:rFonts w:ascii="Times New Roman" w:hAnsi="Times New Roman" w:cs="Times New Roman"/>
+        </w:rPr>
+      </w:pPr>
+      <w:r>
+        <w:rPr>
+          <w:rFonts w:ascii="Times New Roman" w:hAnsi="Times New Roman" w:cs="Times New Roman"/>
           <w:noProof/>
         </w:rPr>
         <w:drawing>
@@ -9537,7 +9422,7 @@
                     <pic:cNvPicPr/>
                   </pic:nvPicPr>
                   <pic:blipFill>
-                    <a:blip r:embed="rId35"/>
+                    <a:blip r:embed="rId31"/>
                     <a:stretch>
                       <a:fillRect/>
                     </a:stretch>
@@ -9558,12 +9443,48 @@
         </w:drawing>
       </w:r>
     </w:p>
-    <w:p/>
-    <w:p/>
-    <w:p/>
-    <w:p/>
-    <w:p/>
-    <w:p/>
+    <w:p>
+      <w:pPr>
+        <w:rPr>
+          <w:rFonts w:ascii="Times New Roman" w:hAnsi="Times New Roman" w:cs="Times New Roman"/>
+        </w:rPr>
+      </w:pPr>
+    </w:p>
+    <w:p>
+      <w:pPr>
+        <w:rPr>
+          <w:rFonts w:ascii="Times New Roman" w:hAnsi="Times New Roman" w:cs="Times New Roman"/>
+        </w:rPr>
+      </w:pPr>
+    </w:p>
+    <w:p>
+      <w:pPr>
+        <w:rPr>
+          <w:rFonts w:ascii="Times New Roman" w:hAnsi="Times New Roman" w:cs="Times New Roman"/>
+        </w:rPr>
+      </w:pPr>
+    </w:p>
+    <w:p>
+      <w:pPr>
+        <w:rPr>
+          <w:rFonts w:ascii="Times New Roman" w:hAnsi="Times New Roman" w:cs="Times New Roman"/>
+        </w:rPr>
+      </w:pPr>
+    </w:p>
+    <w:p>
+      <w:pPr>
+        <w:rPr>
+          <w:rFonts w:ascii="Times New Roman" w:hAnsi="Times New Roman" w:cs="Times New Roman"/>
+        </w:rPr>
+      </w:pPr>
+    </w:p>
+    <w:p>
+      <w:pPr>
+        <w:rPr>
+          <w:rFonts w:ascii="Times New Roman" w:hAnsi="Times New Roman" w:cs="Times New Roman"/>
+        </w:rPr>
+      </w:pPr>
+    </w:p>
     <w:p>
       <w:pPr>
         <w:pStyle w:val="Heading4"/>
@@ -9632,6 +9553,7 @@
       </w:pPr>
       <w:r>
         <w:rPr>
+          <w:rFonts w:ascii="Times New Roman" w:hAnsi="Times New Roman" w:cs="Times New Roman"/>
           <w:noProof/>
         </w:rPr>
         <w:drawing>
@@ -9650,7 +9572,7 @@
                     <pic:cNvPicPr/>
                   </pic:nvPicPr>
                   <pic:blipFill>
-                    <a:blip r:embed="rId36"/>
+                    <a:blip r:embed="rId32"/>
                     <a:stretch>
                       <a:fillRect/>
                     </a:stretch>
@@ -9751,6 +9673,7 @@
       </w:pPr>
       <w:r>
         <w:rPr>
+          <w:rFonts w:ascii="Times New Roman" w:hAnsi="Times New Roman" w:cs="Times New Roman"/>
           <w:noProof/>
         </w:rPr>
         <w:drawing>
@@ -9769,7 +9692,7 @@
                     <pic:cNvPicPr/>
                   </pic:nvPicPr>
                   <pic:blipFill>
-                    <a:blip r:embed="rId37"/>
+                    <a:blip r:embed="rId33"/>
                     <a:stretch>
                       <a:fillRect/>
                     </a:stretch>
@@ -9812,6 +9735,7 @@
           <w:b/>
           <w:bCs/>
           <w:color w:val="1F4E79" w:themeColor="accent1" w:themeShade="80"/>
+          <w:u w:val="single"/>
         </w:rPr>
       </w:pPr>
       <w:r>
@@ -9820,432 +9744,346 @@
           <w:b/>
           <w:bCs/>
           <w:color w:val="1F4E79" w:themeColor="accent1" w:themeShade="80"/>
+          <w:u w:val="single"/>
         </w:rPr>
         <w:lastRenderedPageBreak/>
-        <w:t>References:</w:t>
-      </w:r>
-      <w:bookmarkEnd w:id="13"/>
-      <w:bookmarkEnd w:id="14"/>
-    </w:p>
-    <w:p>
-      <w:pPr>
-        <w:pStyle w:val="NoSpacing"/>
-        <w:rPr>
-          <w:rFonts w:ascii="Times New Roman" w:hAnsi="Times New Roman" w:cs="Times New Roman"/>
-        </w:rPr>
-      </w:pPr>
-    </w:p>
-    <w:p>
-      <w:pPr>
-        <w:pStyle w:val="NoSpacing"/>
-        <w:rPr>
-          <w:rFonts w:ascii="Times New Roman" w:hAnsi="Times New Roman" w:cs="Times New Roman"/>
-        </w:rPr>
-      </w:pPr>
-      <w:r>
-        <w:rPr>
-          <w:rFonts w:ascii="Times New Roman" w:hAnsi="Times New Roman" w:cs="Times New Roman"/>
-        </w:rPr>
-        <w:t xml:space="preserve">Breslin, Mary. 2004. </w:t>
-      </w:r>
-      <w:r>
-        <w:rPr>
-          <w:rFonts w:ascii="Times New Roman" w:hAnsi="Times New Roman" w:cs="Times New Roman"/>
-        </w:rPr>
-        <w:t>"</w:t>
-      </w:r>
-      <w:r>
-        <w:rPr>
-          <w:rFonts w:ascii="Times New Roman" w:hAnsi="Times New Roman" w:cs="Times New Roman"/>
-        </w:rPr>
-        <w:t xml:space="preserve">Data Warehousing Battle of the Giants: Comparing the Basics of the Kimball and </w:t>
-      </w:r>
-      <w:proofErr w:type="spellStart"/>
-      <w:r>
-        <w:rPr>
-          <w:rFonts w:ascii="Times New Roman" w:hAnsi="Times New Roman" w:cs="Times New Roman"/>
-        </w:rPr>
-        <w:t>Inmon</w:t>
-      </w:r>
-      <w:proofErr w:type="spellEnd"/>
-      <w:r>
-        <w:rPr>
-          <w:rFonts w:ascii="Times New Roman" w:hAnsi="Times New Roman" w:cs="Times New Roman"/>
-        </w:rPr>
-        <w:t xml:space="preserve"> Models</w:t>
-      </w:r>
-      <w:r>
-        <w:rPr>
-          <w:rFonts w:ascii="Times New Roman" w:hAnsi="Times New Roman" w:cs="Times New Roman"/>
-        </w:rPr>
-        <w:t>"</w:t>
-      </w:r>
-      <w:r>
-        <w:rPr>
-          <w:rFonts w:ascii="Times New Roman" w:hAnsi="Times New Roman" w:cs="Times New Roman"/>
-        </w:rPr>
-        <w:t xml:space="preserve"> Business Intelligence Journal, Winter 2004. Accessed May 22, 2016.</w:t>
-      </w:r>
-    </w:p>
-    <w:p>
-      <w:pPr>
-        <w:pStyle w:val="NoSpacing"/>
-        <w:rPr>
-          <w:rFonts w:ascii="Times New Roman" w:hAnsi="Times New Roman" w:cs="Times New Roman"/>
-        </w:rPr>
-      </w:pPr>
-    </w:p>
-    <w:p>
-      <w:pPr>
-        <w:pStyle w:val="NoSpacing"/>
-        <w:rPr>
-          <w:rFonts w:ascii="Times New Roman" w:hAnsi="Times New Roman" w:cs="Times New Roman"/>
-        </w:rPr>
-      </w:pPr>
-      <w:proofErr w:type="spellStart"/>
-      <w:r>
-        <w:rPr>
-          <w:rFonts w:ascii="Times New Roman" w:hAnsi="Times New Roman" w:cs="Times New Roman"/>
-        </w:rPr>
-        <w:t>Inmon</w:t>
-      </w:r>
-      <w:proofErr w:type="spellEnd"/>
-      <w:r>
-        <w:rPr>
-          <w:rFonts w:ascii="Times New Roman" w:hAnsi="Times New Roman" w:cs="Times New Roman"/>
-        </w:rPr>
-        <w:t>, W. H. Building the Data Warehouse, Fourth Edition. John Wiley &amp; Sons., 2005.</w:t>
-      </w:r>
-    </w:p>
-    <w:p>
-      <w:pPr>
-        <w:pStyle w:val="NoSpacing"/>
-        <w:rPr>
-          <w:rFonts w:ascii="Times New Roman" w:hAnsi="Times New Roman" w:cs="Times New Roman"/>
-        </w:rPr>
-      </w:pPr>
-    </w:p>
-    <w:p>
-      <w:pPr>
-        <w:pStyle w:val="NoSpacing"/>
-        <w:rPr>
-          <w:rFonts w:ascii="Times New Roman" w:hAnsi="Times New Roman" w:cs="Times New Roman"/>
-        </w:rPr>
-      </w:pPr>
-      <w:proofErr w:type="spellStart"/>
-      <w:r>
-        <w:rPr>
-          <w:rFonts w:ascii="Times New Roman" w:hAnsi="Times New Roman" w:cs="Times New Roman"/>
-        </w:rPr>
-        <w:t>Marakas</w:t>
-      </w:r>
-      <w:proofErr w:type="spellEnd"/>
-      <w:r>
-        <w:rPr>
-          <w:rFonts w:ascii="Times New Roman" w:hAnsi="Times New Roman" w:cs="Times New Roman"/>
-        </w:rPr>
-        <w:t>, George M. Modern Data Warehousing, Mining, And Visualization. Prentice</w:t>
-      </w:r>
-      <w:r>
-        <w:rPr>
-          <w:rFonts w:ascii="Times New Roman" w:hAnsi="Times New Roman" w:cs="Times New Roman"/>
-        </w:rPr>
-        <w:t>-</w:t>
-      </w:r>
-      <w:r>
-        <w:rPr>
-          <w:rFonts w:ascii="Times New Roman" w:hAnsi="Times New Roman" w:cs="Times New Roman"/>
-        </w:rPr>
-        <w:t>Hall, 2003.</w:t>
-      </w:r>
-    </w:p>
-    <w:p>
-      <w:pPr>
-        <w:pStyle w:val="NoSpacing"/>
-        <w:rPr>
-          <w:rFonts w:ascii="Times New Roman" w:hAnsi="Times New Roman" w:cs="Times New Roman"/>
-        </w:rPr>
-      </w:pPr>
-    </w:p>
-    <w:p>
-      <w:pPr>
-        <w:pStyle w:val="NoSpacing"/>
-        <w:rPr>
-          <w:rFonts w:ascii="Times New Roman" w:hAnsi="Times New Roman" w:cs="Times New Roman"/>
-        </w:rPr>
-      </w:pPr>
-      <w:proofErr w:type="spellStart"/>
-      <w:r>
-        <w:rPr>
-          <w:rFonts w:ascii="Times New Roman" w:hAnsi="Times New Roman" w:cs="Times New Roman"/>
-        </w:rPr>
-        <w:t>Inmon</w:t>
-      </w:r>
-      <w:proofErr w:type="spellEnd"/>
-      <w:r>
-        <w:rPr>
-          <w:rFonts w:ascii="Times New Roman" w:hAnsi="Times New Roman" w:cs="Times New Roman"/>
-        </w:rPr>
-        <w:t>, W. H.</w:t>
-      </w:r>
-      <w:r>
-        <w:rPr>
-          <w:rFonts w:ascii="Times New Roman" w:hAnsi="Times New Roman" w:cs="Times New Roman"/>
-        </w:rPr>
-        <w:t>,</w:t>
-      </w:r>
-      <w:r>
-        <w:rPr>
-          <w:rFonts w:ascii="Times New Roman" w:hAnsi="Times New Roman" w:cs="Times New Roman"/>
-        </w:rPr>
-        <w:t xml:space="preserve"> 2010. </w:t>
-      </w:r>
-      <w:r>
-        <w:rPr>
-          <w:rFonts w:ascii="Times New Roman" w:hAnsi="Times New Roman" w:cs="Times New Roman"/>
-        </w:rPr>
-        <w:t>"</w:t>
-      </w:r>
-      <w:r>
-        <w:rPr>
-          <w:rFonts w:ascii="Times New Roman" w:hAnsi="Times New Roman" w:cs="Times New Roman"/>
-        </w:rPr>
-        <w:t>A TALE OF TWO ARCHITECTURES</w:t>
-      </w:r>
-      <w:r>
-        <w:rPr>
-          <w:rFonts w:ascii="Times New Roman" w:hAnsi="Times New Roman" w:cs="Times New Roman"/>
-        </w:rPr>
-        <w:t>"</w:t>
-      </w:r>
-      <w:r>
-        <w:rPr>
-          <w:rFonts w:ascii="Times New Roman" w:hAnsi="Times New Roman" w:cs="Times New Roman"/>
-        </w:rPr>
-        <w:t xml:space="preserve"> InmonCif.com. Accessed May 23, 2016.</w:t>
-      </w:r>
-    </w:p>
-    <w:p>
-      <w:pPr>
-        <w:pStyle w:val="NoSpacing"/>
-        <w:rPr>
-          <w:rFonts w:ascii="Times New Roman" w:hAnsi="Times New Roman" w:cs="Times New Roman"/>
-        </w:rPr>
-      </w:pPr>
-    </w:p>
-    <w:p>
-      <w:pPr>
-        <w:pStyle w:val="NoSpacing"/>
-        <w:rPr>
-          <w:rFonts w:ascii="Times New Roman" w:hAnsi="Times New Roman" w:cs="Times New Roman"/>
-        </w:rPr>
-      </w:pPr>
-      <w:r>
-        <w:rPr>
-          <w:rFonts w:ascii="Times New Roman" w:hAnsi="Times New Roman" w:cs="Times New Roman"/>
-        </w:rPr>
-        <w:t>http://www.inmoncif.com/products/A%20TALE%20OF%20TWO%20ARCHITECTURES.pdf</w:t>
-      </w:r>
-    </w:p>
-    <w:p>
-      <w:pPr>
-        <w:pStyle w:val="NoSpacing"/>
-        <w:rPr>
-          <w:rFonts w:ascii="Times New Roman" w:hAnsi="Times New Roman" w:cs="Times New Roman"/>
-        </w:rPr>
-      </w:pPr>
-    </w:p>
-    <w:p>
-      <w:pPr>
-        <w:pStyle w:val="NoSpacing"/>
-        <w:rPr>
-          <w:rFonts w:ascii="Times New Roman" w:hAnsi="Times New Roman" w:cs="Times New Roman"/>
-        </w:rPr>
-      </w:pPr>
-      <w:r>
-        <w:rPr>
-          <w:rFonts w:ascii="Times New Roman" w:hAnsi="Times New Roman" w:cs="Times New Roman"/>
-        </w:rPr>
-        <w:t xml:space="preserve">Kimball, Ralph, and </w:t>
-      </w:r>
-      <w:proofErr w:type="spellStart"/>
-      <w:r>
-        <w:rPr>
-          <w:rFonts w:ascii="Times New Roman" w:hAnsi="Times New Roman" w:cs="Times New Roman"/>
-        </w:rPr>
-        <w:t>Margy</w:t>
-      </w:r>
-      <w:proofErr w:type="spellEnd"/>
-      <w:r>
-        <w:rPr>
-          <w:rFonts w:ascii="Times New Roman" w:hAnsi="Times New Roman" w:cs="Times New Roman"/>
-        </w:rPr>
-        <w:t xml:space="preserve"> Ross. The Data Warehouse Toolkit: The Definitive Guide to Dimensional Modeling, Third Edition. John Wiley &amp; Sons. 2013. Books24x7.</w:t>
-      </w:r>
-    </w:p>
-    <w:p>
-      <w:pPr>
-        <w:pStyle w:val="NoSpacing"/>
-        <w:rPr>
-          <w:rFonts w:ascii="Times New Roman" w:hAnsi="Times New Roman" w:cs="Times New Roman"/>
-        </w:rPr>
-      </w:pPr>
-    </w:p>
-    <w:p>
-      <w:pPr>
-        <w:pStyle w:val="NoSpacing"/>
-        <w:rPr>
-          <w:rFonts w:ascii="Times New Roman" w:hAnsi="Times New Roman" w:cs="Times New Roman"/>
-        </w:rPr>
-      </w:pPr>
-      <w:r>
-        <w:rPr>
-          <w:rFonts w:ascii="Times New Roman" w:hAnsi="Times New Roman" w:cs="Times New Roman"/>
-        </w:rPr>
-        <w:t xml:space="preserve">Stanford. 2003. </w:t>
-      </w:r>
-      <w:r>
-        <w:rPr>
-          <w:rFonts w:ascii="Times New Roman" w:hAnsi="Times New Roman" w:cs="Times New Roman"/>
-        </w:rPr>
-        <w:t>"</w:t>
-      </w:r>
-      <w:r>
-        <w:rPr>
-          <w:rFonts w:ascii="Times New Roman" w:hAnsi="Times New Roman" w:cs="Times New Roman"/>
-        </w:rPr>
-        <w:t>Data Warehousing Concepts</w:t>
-      </w:r>
-      <w:r>
-        <w:rPr>
-          <w:rFonts w:ascii="Times New Roman" w:hAnsi="Times New Roman" w:cs="Times New Roman"/>
-        </w:rPr>
-        <w:t>"</w:t>
-      </w:r>
-      <w:r>
-        <w:rPr>
-          <w:rFonts w:ascii="Times New Roman" w:hAnsi="Times New Roman" w:cs="Times New Roman"/>
-        </w:rPr>
-        <w:t xml:space="preserve"> Stanford.edu. Accessed May 26, 2016.https://web.stanford.edu/dept/itss/docs/oracle/10g/server.101/b10736/concept.htm#i1006297</w:t>
-      </w:r>
-    </w:p>
-    <w:p>
-      <w:pPr>
-        <w:pStyle w:val="NoSpacing"/>
-        <w:rPr>
-          <w:rFonts w:ascii="Times New Roman" w:hAnsi="Times New Roman" w:cs="Times New Roman"/>
-        </w:rPr>
-      </w:pPr>
-    </w:p>
-    <w:p>
-      <w:pPr>
-        <w:pStyle w:val="NoSpacing"/>
-        <w:rPr>
-          <w:rFonts w:ascii="Times New Roman" w:hAnsi="Times New Roman" w:cs="Times New Roman"/>
-        </w:rPr>
-      </w:pPr>
-      <w:proofErr w:type="spellStart"/>
-      <w:r>
-        <w:rPr>
-          <w:rFonts w:ascii="Times New Roman" w:hAnsi="Times New Roman" w:cs="Times New Roman"/>
-        </w:rPr>
-        <w:t>Zentut</w:t>
-      </w:r>
-      <w:proofErr w:type="spellEnd"/>
-      <w:r>
-        <w:rPr>
-          <w:rFonts w:ascii="Times New Roman" w:hAnsi="Times New Roman" w:cs="Times New Roman"/>
-        </w:rPr>
-        <w:t xml:space="preserve">. 2016. </w:t>
-      </w:r>
-      <w:r>
-        <w:rPr>
-          <w:rFonts w:ascii="Times New Roman" w:hAnsi="Times New Roman" w:cs="Times New Roman"/>
-        </w:rPr>
-        <w:t>"</w:t>
-      </w:r>
-      <w:r>
-        <w:rPr>
-          <w:rFonts w:ascii="Times New Roman" w:hAnsi="Times New Roman" w:cs="Times New Roman"/>
-        </w:rPr>
-        <w:t>Ralph Kimball Data Warehouse Architecture</w:t>
-      </w:r>
-      <w:r>
-        <w:rPr>
-          <w:rFonts w:ascii="Times New Roman" w:hAnsi="Times New Roman" w:cs="Times New Roman"/>
-        </w:rPr>
-        <w:t>"</w:t>
-      </w:r>
-      <w:r>
-        <w:rPr>
-          <w:rFonts w:ascii="Times New Roman" w:hAnsi="Times New Roman" w:cs="Times New Roman"/>
-        </w:rPr>
-        <w:t xml:space="preserve"> Zentut.com. Accessed May 25, 2016.  http://www.zentut.com/data-warehouse/ralph-kimball-data-warehouse-architecture/</w:t>
-      </w:r>
-    </w:p>
-    <w:p>
-      <w:pPr>
-        <w:pStyle w:val="NoSpacing"/>
-        <w:rPr>
-          <w:rFonts w:ascii="Times New Roman" w:hAnsi="Times New Roman" w:cs="Times New Roman"/>
-        </w:rPr>
-      </w:pPr>
-    </w:p>
-    <w:p>
-      <w:pPr>
-        <w:pStyle w:val="NoSpacing"/>
-        <w:rPr>
-          <w:rFonts w:ascii="Times New Roman" w:hAnsi="Times New Roman" w:cs="Times New Roman"/>
-        </w:rPr>
-      </w:pPr>
-      <w:proofErr w:type="spellStart"/>
-      <w:r>
-        <w:rPr>
-          <w:rFonts w:ascii="Times New Roman" w:hAnsi="Times New Roman" w:cs="Times New Roman"/>
-        </w:rPr>
-        <w:t>Owocki</w:t>
-      </w:r>
-      <w:proofErr w:type="spellEnd"/>
-      <w:r>
-        <w:rPr>
-          <w:rFonts w:ascii="Times New Roman" w:hAnsi="Times New Roman" w:cs="Times New Roman"/>
-        </w:rPr>
-        <w:t xml:space="preserve">, K. (2015, May 9). Data Warehousing #5: Dimensional Design Process. The World </w:t>
+        <w:t xml:space="preserve">Artifact 5: </w:t>
+      </w:r>
+      <w:r>
+        <w:rPr>
+          <w:rFonts w:ascii="Times New Roman" w:hAnsi="Times New Roman" w:cs="Times New Roman"/>
+          <w:b/>
+          <w:bCs/>
+          <w:color w:val="1F4E79" w:themeColor="accent1" w:themeShade="80"/>
+          <w:u w:val="single"/>
+        </w:rPr>
+        <w:t>Prototype Pipeline</w:t>
+      </w:r>
+    </w:p>
+    <w:p>
+      <w:pPr>
+        <w:rPr>
+          <w:rFonts w:ascii="Times New Roman" w:eastAsiaTheme="minorEastAsia" w:hAnsi="Times New Roman" w:cs="Times New Roman"/>
+          <w:b/>
+          <w:bCs/>
+          <w:sz w:val="18"/>
+          <w:szCs w:val="18"/>
+        </w:rPr>
+      </w:pPr>
+    </w:p>
+    <w:p>
+      <w:pPr>
+        <w:pStyle w:val="Heading2"/>
+        <w:rPr>
+          <w:rFonts w:ascii="Times New Roman" w:hAnsi="Times New Roman" w:cs="Times New Roman"/>
+          <w:b/>
+          <w:bCs/>
+          <w:u w:val="single"/>
+        </w:rPr>
+      </w:pPr>
+      <w:r>
+        <w:rPr>
+          <w:rFonts w:ascii="Times New Roman" w:hAnsi="Times New Roman" w:cs="Times New Roman"/>
+          <w:b/>
+          <w:bCs/>
+          <w:u w:val="single"/>
+        </w:rPr>
+        <w:t>Artifact deliverables:</w:t>
+      </w:r>
+    </w:p>
+    <w:p>
+      <w:pPr>
+        <w:pStyle w:val="NoSpacing"/>
+        <w:rPr>
+          <w:rFonts w:ascii="Times New Roman" w:hAnsi="Times New Roman" w:cs="Times New Roman"/>
+        </w:rPr>
+      </w:pPr>
+    </w:p>
+    <w:p>
+      <w:pPr>
+        <w:pStyle w:val="Heading3"/>
+        <w:rPr>
+          <w:rFonts w:ascii="Times New Roman" w:hAnsi="Times New Roman" w:cs="Times New Roman"/>
+          <w:b/>
+          <w:bCs/>
+        </w:rPr>
+      </w:pPr>
+      <w:r>
+        <w:rPr>
+          <w:rFonts w:ascii="Times New Roman" w:hAnsi="Times New Roman" w:cs="Times New Roman"/>
+          <w:b/>
+          <w:bCs/>
+        </w:rPr>
+        <w:t>Cleaning/Transformation Choices</w:t>
+      </w:r>
+    </w:p>
+    <w:p>
+      <w:pPr>
+        <w:pStyle w:val="NoSpacing"/>
+        <w:rPr>
+          <w:rFonts w:ascii="Times New Roman" w:hAnsi="Times New Roman" w:cs="Times New Roman"/>
+        </w:rPr>
+      </w:pPr>
+    </w:p>
+    <w:p>
+      <w:pPr>
+        <w:pStyle w:val="NoSpacing"/>
+        <w:rPr>
+          <w:rFonts w:ascii="Times New Roman" w:hAnsi="Times New Roman" w:cs="Times New Roman"/>
+        </w:rPr>
+      </w:pPr>
+      <w:r>
+        <w:rPr>
+          <w:rFonts w:ascii="Times New Roman" w:hAnsi="Times New Roman" w:cs="Times New Roman"/>
+        </w:rPr>
+        <w:t xml:space="preserve">Choices I had to make about any cleaning/transformation of the data in my </w:t>
       </w:r>
       <w:proofErr w:type="gramStart"/>
       <w:r>
         <w:rPr>
           <w:rFonts w:ascii="Times New Roman" w:hAnsi="Times New Roman" w:cs="Times New Roman"/>
         </w:rPr>
-        <w:t>As</w:t>
+        <w:t>prototype</w:t>
       </w:r>
       <w:proofErr w:type="gramEnd"/>
-      <w:r>
-        <w:rPr>
-          <w:rFonts w:ascii="Times New Roman" w:hAnsi="Times New Roman" w:cs="Times New Roman"/>
-        </w:rPr>
-        <w:t xml:space="preserve"> Perpetual Beta. https://owocki.com/data-warehousing-5-dimensional-design-process/</w:t>
-      </w:r>
-    </w:p>
-    <w:p>
-      <w:pPr>
-        <w:pStyle w:val="NoSpacing"/>
-        <w:rPr>
-          <w:rFonts w:ascii="Times New Roman" w:hAnsi="Times New Roman" w:cs="Times New Roman"/>
-        </w:rPr>
-      </w:pPr>
-    </w:p>
-    <w:p>
-      <w:pPr>
-        <w:pStyle w:val="ListParagraph"/>
+    </w:p>
+    <w:p>
+      <w:pPr>
+        <w:pStyle w:val="NoSpacing"/>
+        <w:rPr>
+          <w:rFonts w:ascii="Times New Roman" w:hAnsi="Times New Roman" w:cs="Times New Roman"/>
+        </w:rPr>
+      </w:pPr>
+    </w:p>
+    <w:p>
+      <w:pPr>
+        <w:pStyle w:val="NoSpacing"/>
+        <w:numPr>
+          <w:ilvl w:val="0"/>
+          <w:numId w:val="43"/>
+        </w:numPr>
+        <w:rPr>
+          <w:rFonts w:ascii="Times New Roman" w:hAnsi="Times New Roman" w:cs="Times New Roman"/>
+        </w:rPr>
+      </w:pPr>
+      <w:r>
+        <w:rPr>
+          <w:rFonts w:ascii="Times New Roman" w:hAnsi="Times New Roman" w:cs="Times New Roman"/>
+        </w:rPr>
+        <w:t>TBD</w:t>
+      </w:r>
+    </w:p>
+    <w:p>
+      <w:pPr>
+        <w:pStyle w:val="NoSpacing"/>
+        <w:numPr>
+          <w:ilvl w:val="0"/>
+          <w:numId w:val="43"/>
+        </w:numPr>
+        <w:rPr>
+          <w:rFonts w:ascii="Times New Roman" w:hAnsi="Times New Roman" w:cs="Times New Roman"/>
+        </w:rPr>
+      </w:pPr>
+      <w:r>
+        <w:rPr>
+          <w:rFonts w:ascii="Times New Roman" w:hAnsi="Times New Roman" w:cs="Times New Roman"/>
+        </w:rPr>
+        <w:t>TBD</w:t>
+      </w:r>
+    </w:p>
+    <w:p>
+      <w:pPr>
+        <w:pStyle w:val="NoSpacing"/>
+        <w:numPr>
+          <w:ilvl w:val="0"/>
+          <w:numId w:val="43"/>
+        </w:numPr>
+        <w:rPr>
+          <w:rFonts w:ascii="Times New Roman" w:hAnsi="Times New Roman" w:cs="Times New Roman"/>
+        </w:rPr>
+      </w:pPr>
+      <w:r>
+        <w:rPr>
+          <w:rFonts w:ascii="Times New Roman" w:hAnsi="Times New Roman" w:cs="Times New Roman"/>
+        </w:rPr>
+        <w:t>TBD</w:t>
+      </w:r>
+    </w:p>
+    <w:p>
+      <w:pPr>
+        <w:pStyle w:val="NoSpacing"/>
+        <w:rPr>
+          <w:rFonts w:ascii="Times New Roman" w:hAnsi="Times New Roman" w:cs="Times New Roman"/>
+        </w:rPr>
+      </w:pPr>
+    </w:p>
+    <w:p>
+      <w:pPr>
+        <w:pStyle w:val="NoSpacing"/>
+        <w:rPr>
+          <w:rFonts w:ascii="Times New Roman" w:hAnsi="Times New Roman" w:cs="Times New Roman"/>
+        </w:rPr>
+      </w:pPr>
+    </w:p>
+    <w:p>
+      <w:pPr>
+        <w:pStyle w:val="Heading3"/>
+        <w:rPr>
+          <w:rFonts w:ascii="Times New Roman" w:hAnsi="Times New Roman" w:cs="Times New Roman"/>
+          <w:b/>
+          <w:bCs/>
+        </w:rPr>
+      </w:pPr>
+      <w:r>
+        <w:rPr>
+          <w:rFonts w:ascii="Times New Roman" w:hAnsi="Times New Roman" w:cs="Times New Roman"/>
+          <w:b/>
+          <w:bCs/>
+        </w:rPr>
+        <w:t>Automation Choices</w:t>
+      </w:r>
+    </w:p>
+    <w:p>
+      <w:pPr>
+        <w:pStyle w:val="NoSpacing"/>
+        <w:rPr>
+          <w:rFonts w:ascii="Times New Roman" w:hAnsi="Times New Roman" w:cs="Times New Roman"/>
+        </w:rPr>
+      </w:pPr>
+    </w:p>
+    <w:p>
+      <w:pPr>
+        <w:pStyle w:val="NoSpacing"/>
+        <w:rPr>
+          <w:rFonts w:ascii="Times New Roman" w:hAnsi="Times New Roman" w:cs="Times New Roman"/>
+        </w:rPr>
+      </w:pPr>
+      <w:r>
+        <w:rPr>
+          <w:rFonts w:ascii="Times New Roman" w:hAnsi="Times New Roman" w:cs="Times New Roman"/>
+        </w:rPr>
+        <w:t xml:space="preserve">Choices I made about the automation of </w:t>
+      </w:r>
+      <w:r>
+        <w:rPr>
+          <w:rFonts w:ascii="Times New Roman" w:hAnsi="Times New Roman" w:cs="Times New Roman"/>
+        </w:rPr>
+        <w:t>my</w:t>
+      </w:r>
+      <w:r>
+        <w:rPr>
+          <w:rFonts w:ascii="Times New Roman" w:hAnsi="Times New Roman" w:cs="Times New Roman"/>
+        </w:rPr>
+        <w:t xml:space="preserve"> data pipeline that impact its performance or </w:t>
+      </w:r>
+      <w:proofErr w:type="gramStart"/>
+      <w:r>
+        <w:rPr>
+          <w:rFonts w:ascii="Times New Roman" w:hAnsi="Times New Roman" w:cs="Times New Roman"/>
+        </w:rPr>
+        <w:t>reliability</w:t>
+      </w:r>
+      <w:proofErr w:type="gramEnd"/>
+    </w:p>
+    <w:p>
+      <w:pPr>
+        <w:pStyle w:val="NoSpacing"/>
+        <w:rPr>
+          <w:rFonts w:ascii="Times New Roman" w:hAnsi="Times New Roman" w:cs="Times New Roman"/>
+        </w:rPr>
+      </w:pPr>
+    </w:p>
+    <w:p>
+      <w:pPr>
+        <w:pStyle w:val="NoSpacing"/>
+        <w:numPr>
+          <w:ilvl w:val="0"/>
+          <w:numId w:val="43"/>
+        </w:numPr>
+        <w:rPr>
+          <w:rFonts w:ascii="Times New Roman" w:hAnsi="Times New Roman" w:cs="Times New Roman"/>
+        </w:rPr>
+      </w:pPr>
+      <w:r>
+        <w:rPr>
+          <w:rFonts w:ascii="Times New Roman" w:hAnsi="Times New Roman" w:cs="Times New Roman"/>
+        </w:rPr>
+        <w:t>TBD</w:t>
+      </w:r>
+    </w:p>
+    <w:p>
+      <w:pPr>
+        <w:pStyle w:val="NoSpacing"/>
+        <w:numPr>
+          <w:ilvl w:val="0"/>
+          <w:numId w:val="43"/>
+        </w:numPr>
+        <w:rPr>
+          <w:rFonts w:ascii="Times New Roman" w:hAnsi="Times New Roman" w:cs="Times New Roman"/>
+        </w:rPr>
+      </w:pPr>
+      <w:r>
+        <w:rPr>
+          <w:rFonts w:ascii="Times New Roman" w:hAnsi="Times New Roman" w:cs="Times New Roman"/>
+        </w:rPr>
+        <w:t>TBD</w:t>
+      </w:r>
+    </w:p>
+    <w:p>
+      <w:pPr>
+        <w:pStyle w:val="NoSpacing"/>
+        <w:numPr>
+          <w:ilvl w:val="0"/>
+          <w:numId w:val="43"/>
+        </w:numPr>
+        <w:rPr>
+          <w:rFonts w:ascii="Times New Roman" w:hAnsi="Times New Roman" w:cs="Times New Roman"/>
+        </w:rPr>
+      </w:pPr>
+      <w:r>
+        <w:rPr>
+          <w:rFonts w:ascii="Times New Roman" w:hAnsi="Times New Roman" w:cs="Times New Roman"/>
+        </w:rPr>
+        <w:t>TBD</w:t>
+      </w:r>
+    </w:p>
+    <w:p>
+      <w:pPr>
+        <w:pStyle w:val="NoSpacing"/>
+        <w:rPr>
+          <w:rFonts w:ascii="Times New Roman" w:hAnsi="Times New Roman" w:cs="Times New Roman"/>
+        </w:rPr>
+      </w:pPr>
+    </w:p>
+    <w:p>
+      <w:pPr>
+        <w:pStyle w:val="NoSpacing"/>
+        <w:rPr>
+          <w:rFonts w:ascii="Times New Roman" w:hAnsi="Times New Roman" w:cs="Times New Roman"/>
+        </w:rPr>
+      </w:pPr>
+    </w:p>
+    <w:p>
+      <w:pPr>
+        <w:pStyle w:val="NoSpacing"/>
+        <w:rPr>
+          <w:rFonts w:ascii="Times New Roman" w:hAnsi="Times New Roman" w:cs="Times New Roman"/>
+          <w:b/>
+          <w:bCs/>
+          <w:sz w:val="18"/>
+          <w:szCs w:val="18"/>
+        </w:rPr>
+      </w:pPr>
+    </w:p>
+    <w:p>
+      <w:pPr>
+        <w:pStyle w:val="NoSpacing"/>
         <w:rPr>
           <w:rFonts w:ascii="Times New Roman" w:hAnsi="Times New Roman" w:cs="Times New Roman"/>
         </w:rPr>
         <w:sectPr>
-          <w:footerReference w:type="first" r:id="rId38"/>
           <w:pgSz w:w="12240" w:h="15840"/>
           <w:pgMar w:top="1440" w:right="1440" w:bottom="1440" w:left="1440" w:header="720" w:footer="720" w:gutter="0"/>
-          <w:pgNumType w:start="0"/>
           <w:cols w:space="720"/>
           <w:titlePg/>
           <w:docGrid w:linePitch="360"/>
@@ -10266,7 +10104,459 @@
           <w:color w:val="1F4E79" w:themeColor="accent1" w:themeShade="80"/>
         </w:rPr>
       </w:pPr>
-      <w:bookmarkStart w:id="17" w:name="_Toc58436137"/>
+      <w:r>
+        <w:rPr>
+          <w:rFonts w:ascii="Times New Roman" w:hAnsi="Times New Roman" w:cs="Times New Roman"/>
+          <w:b/>
+          <w:bCs/>
+          <w:color w:val="1F4E79" w:themeColor="accent1" w:themeShade="80"/>
+        </w:rPr>
+        <w:lastRenderedPageBreak/>
+        <w:t>References:</w:t>
+      </w:r>
+      <w:bookmarkEnd w:id="14"/>
+      <w:bookmarkEnd w:id="15"/>
+    </w:p>
+    <w:p>
+      <w:pPr>
+        <w:pStyle w:val="NoSpacing"/>
+        <w:rPr>
+          <w:rFonts w:ascii="Times New Roman" w:hAnsi="Times New Roman" w:cs="Times New Roman"/>
+        </w:rPr>
+      </w:pPr>
+    </w:p>
+    <w:p>
+      <w:pPr>
+        <w:pStyle w:val="NoSpacing"/>
+        <w:rPr>
+          <w:rFonts w:ascii="Times New Roman" w:hAnsi="Times New Roman" w:cs="Times New Roman"/>
+        </w:rPr>
+      </w:pPr>
+      <w:r>
+        <w:rPr>
+          <w:rFonts w:ascii="Times New Roman" w:hAnsi="Times New Roman" w:cs="Times New Roman"/>
+        </w:rPr>
+        <w:t xml:space="preserve">Breslin, Mary. 2004. </w:t>
+      </w:r>
+      <w:r>
+        <w:rPr>
+          <w:rFonts w:ascii="Times New Roman" w:hAnsi="Times New Roman" w:cs="Times New Roman"/>
+        </w:rPr>
+        <w:t>"</w:t>
+      </w:r>
+      <w:r>
+        <w:rPr>
+          <w:rFonts w:ascii="Times New Roman" w:hAnsi="Times New Roman" w:cs="Times New Roman"/>
+        </w:rPr>
+        <w:t xml:space="preserve">Data Warehousing Battle of the Giants: Comparing the Basics of the Kimball and </w:t>
+      </w:r>
+      <w:proofErr w:type="spellStart"/>
+      <w:r>
+        <w:rPr>
+          <w:rFonts w:ascii="Times New Roman" w:hAnsi="Times New Roman" w:cs="Times New Roman"/>
+        </w:rPr>
+        <w:t>Inmon</w:t>
+      </w:r>
+      <w:proofErr w:type="spellEnd"/>
+      <w:r>
+        <w:rPr>
+          <w:rFonts w:ascii="Times New Roman" w:hAnsi="Times New Roman" w:cs="Times New Roman"/>
+        </w:rPr>
+        <w:t xml:space="preserve"> Models</w:t>
+      </w:r>
+      <w:r>
+        <w:rPr>
+          <w:rFonts w:ascii="Times New Roman" w:hAnsi="Times New Roman" w:cs="Times New Roman"/>
+        </w:rPr>
+        <w:t>"</w:t>
+      </w:r>
+      <w:r>
+        <w:rPr>
+          <w:rFonts w:ascii="Times New Roman" w:hAnsi="Times New Roman" w:cs="Times New Roman"/>
+        </w:rPr>
+        <w:t xml:space="preserve"> Business Intelligence Journal, Winter 2004. Accessed May 22, 2016.</w:t>
+      </w:r>
+    </w:p>
+    <w:p>
+      <w:pPr>
+        <w:pStyle w:val="NoSpacing"/>
+        <w:rPr>
+          <w:rFonts w:ascii="Times New Roman" w:hAnsi="Times New Roman" w:cs="Times New Roman"/>
+        </w:rPr>
+      </w:pPr>
+    </w:p>
+    <w:p>
+      <w:pPr>
+        <w:pStyle w:val="NoSpacing"/>
+        <w:rPr>
+          <w:rFonts w:ascii="Times New Roman" w:hAnsi="Times New Roman" w:cs="Times New Roman"/>
+        </w:rPr>
+      </w:pPr>
+      <w:proofErr w:type="spellStart"/>
+      <w:r>
+        <w:rPr>
+          <w:rFonts w:ascii="Times New Roman" w:hAnsi="Times New Roman" w:cs="Times New Roman"/>
+        </w:rPr>
+        <w:t>Inmon</w:t>
+      </w:r>
+      <w:proofErr w:type="spellEnd"/>
+      <w:r>
+        <w:rPr>
+          <w:rFonts w:ascii="Times New Roman" w:hAnsi="Times New Roman" w:cs="Times New Roman"/>
+        </w:rPr>
+        <w:t>, W. H. Building the Data Warehouse, Fourth Edition. John Wiley &amp; Sons., 2005.</w:t>
+      </w:r>
+    </w:p>
+    <w:p>
+      <w:pPr>
+        <w:pStyle w:val="NoSpacing"/>
+        <w:rPr>
+          <w:rFonts w:ascii="Times New Roman" w:hAnsi="Times New Roman" w:cs="Times New Roman"/>
+        </w:rPr>
+      </w:pPr>
+    </w:p>
+    <w:p>
+      <w:pPr>
+        <w:pStyle w:val="NoSpacing"/>
+        <w:rPr>
+          <w:rFonts w:ascii="Times New Roman" w:hAnsi="Times New Roman" w:cs="Times New Roman"/>
+        </w:rPr>
+      </w:pPr>
+      <w:proofErr w:type="spellStart"/>
+      <w:r>
+        <w:rPr>
+          <w:rFonts w:ascii="Times New Roman" w:hAnsi="Times New Roman" w:cs="Times New Roman"/>
+        </w:rPr>
+        <w:t>Marakas</w:t>
+      </w:r>
+      <w:proofErr w:type="spellEnd"/>
+      <w:r>
+        <w:rPr>
+          <w:rFonts w:ascii="Times New Roman" w:hAnsi="Times New Roman" w:cs="Times New Roman"/>
+        </w:rPr>
+        <w:t>, George M. Modern Data Warehousing, Mining, And Visualization. Prentice</w:t>
+      </w:r>
+      <w:r>
+        <w:rPr>
+          <w:rFonts w:ascii="Times New Roman" w:hAnsi="Times New Roman" w:cs="Times New Roman"/>
+        </w:rPr>
+        <w:t>-</w:t>
+      </w:r>
+      <w:r>
+        <w:rPr>
+          <w:rFonts w:ascii="Times New Roman" w:hAnsi="Times New Roman" w:cs="Times New Roman"/>
+        </w:rPr>
+        <w:t>Hall, 2003.</w:t>
+      </w:r>
+    </w:p>
+    <w:p>
+      <w:pPr>
+        <w:pStyle w:val="NoSpacing"/>
+        <w:rPr>
+          <w:rFonts w:ascii="Times New Roman" w:hAnsi="Times New Roman" w:cs="Times New Roman"/>
+        </w:rPr>
+      </w:pPr>
+    </w:p>
+    <w:p>
+      <w:pPr>
+        <w:pStyle w:val="NoSpacing"/>
+        <w:rPr>
+          <w:rFonts w:ascii="Times New Roman" w:hAnsi="Times New Roman" w:cs="Times New Roman"/>
+        </w:rPr>
+      </w:pPr>
+      <w:proofErr w:type="spellStart"/>
+      <w:r>
+        <w:rPr>
+          <w:rFonts w:ascii="Times New Roman" w:hAnsi="Times New Roman" w:cs="Times New Roman"/>
+        </w:rPr>
+        <w:t>Inmon</w:t>
+      </w:r>
+      <w:proofErr w:type="spellEnd"/>
+      <w:r>
+        <w:rPr>
+          <w:rFonts w:ascii="Times New Roman" w:hAnsi="Times New Roman" w:cs="Times New Roman"/>
+        </w:rPr>
+        <w:t>, W. H.</w:t>
+      </w:r>
+      <w:r>
+        <w:rPr>
+          <w:rFonts w:ascii="Times New Roman" w:hAnsi="Times New Roman" w:cs="Times New Roman"/>
+        </w:rPr>
+        <w:t>,</w:t>
+      </w:r>
+      <w:r>
+        <w:rPr>
+          <w:rFonts w:ascii="Times New Roman" w:hAnsi="Times New Roman" w:cs="Times New Roman"/>
+        </w:rPr>
+        <w:t xml:space="preserve"> 2010. </w:t>
+      </w:r>
+      <w:r>
+        <w:rPr>
+          <w:rFonts w:ascii="Times New Roman" w:hAnsi="Times New Roman" w:cs="Times New Roman"/>
+        </w:rPr>
+        <w:t>"</w:t>
+      </w:r>
+      <w:r>
+        <w:rPr>
+          <w:rFonts w:ascii="Times New Roman" w:hAnsi="Times New Roman" w:cs="Times New Roman"/>
+        </w:rPr>
+        <w:t>A TALE OF TWO ARCHITECTURES</w:t>
+      </w:r>
+      <w:r>
+        <w:rPr>
+          <w:rFonts w:ascii="Times New Roman" w:hAnsi="Times New Roman" w:cs="Times New Roman"/>
+        </w:rPr>
+        <w:t>"</w:t>
+      </w:r>
+      <w:r>
+        <w:rPr>
+          <w:rFonts w:ascii="Times New Roman" w:hAnsi="Times New Roman" w:cs="Times New Roman"/>
+        </w:rPr>
+        <w:t xml:space="preserve"> InmonCif.com. Accessed May 23, 2016.</w:t>
+      </w:r>
+    </w:p>
+    <w:p>
+      <w:pPr>
+        <w:pStyle w:val="NoSpacing"/>
+        <w:rPr>
+          <w:rFonts w:ascii="Times New Roman" w:hAnsi="Times New Roman" w:cs="Times New Roman"/>
+        </w:rPr>
+      </w:pPr>
+    </w:p>
+    <w:p>
+      <w:pPr>
+        <w:pStyle w:val="NoSpacing"/>
+        <w:rPr>
+          <w:rFonts w:ascii="Times New Roman" w:hAnsi="Times New Roman" w:cs="Times New Roman"/>
+        </w:rPr>
+      </w:pPr>
+      <w:r>
+        <w:rPr>
+          <w:rFonts w:ascii="Times New Roman" w:hAnsi="Times New Roman" w:cs="Times New Roman"/>
+        </w:rPr>
+        <w:t>http://www.inmoncif.com/products/A%20TALE%20OF%20TWO%20ARCHITECTURES.pdf</w:t>
+      </w:r>
+    </w:p>
+    <w:p>
+      <w:pPr>
+        <w:pStyle w:val="NoSpacing"/>
+        <w:rPr>
+          <w:rFonts w:ascii="Times New Roman" w:hAnsi="Times New Roman" w:cs="Times New Roman"/>
+        </w:rPr>
+      </w:pPr>
+    </w:p>
+    <w:p>
+      <w:pPr>
+        <w:pStyle w:val="NoSpacing"/>
+        <w:rPr>
+          <w:rFonts w:ascii="Times New Roman" w:hAnsi="Times New Roman" w:cs="Times New Roman"/>
+        </w:rPr>
+      </w:pPr>
+      <w:r>
+        <w:rPr>
+          <w:rFonts w:ascii="Times New Roman" w:hAnsi="Times New Roman" w:cs="Times New Roman"/>
+        </w:rPr>
+        <w:t xml:space="preserve">Kimball, Ralph, and </w:t>
+      </w:r>
+      <w:proofErr w:type="spellStart"/>
+      <w:r>
+        <w:rPr>
+          <w:rFonts w:ascii="Times New Roman" w:hAnsi="Times New Roman" w:cs="Times New Roman"/>
+        </w:rPr>
+        <w:t>Margy</w:t>
+      </w:r>
+      <w:proofErr w:type="spellEnd"/>
+      <w:r>
+        <w:rPr>
+          <w:rFonts w:ascii="Times New Roman" w:hAnsi="Times New Roman" w:cs="Times New Roman"/>
+        </w:rPr>
+        <w:t xml:space="preserve"> Ross. The Data Warehouse Toolkit: The Definitive Guide to Dimensional Modeling, Third Edition. John Wiley &amp; Sons. 2013. Books24x7.</w:t>
+      </w:r>
+    </w:p>
+    <w:p>
+      <w:pPr>
+        <w:pStyle w:val="NoSpacing"/>
+        <w:rPr>
+          <w:rFonts w:ascii="Times New Roman" w:hAnsi="Times New Roman" w:cs="Times New Roman"/>
+        </w:rPr>
+      </w:pPr>
+    </w:p>
+    <w:p>
+      <w:pPr>
+        <w:pStyle w:val="NoSpacing"/>
+        <w:rPr>
+          <w:rFonts w:ascii="Times New Roman" w:hAnsi="Times New Roman" w:cs="Times New Roman"/>
+        </w:rPr>
+      </w:pPr>
+      <w:r>
+        <w:rPr>
+          <w:rFonts w:ascii="Times New Roman" w:hAnsi="Times New Roman" w:cs="Times New Roman"/>
+        </w:rPr>
+        <w:t xml:space="preserve">Stanford. 2003. </w:t>
+      </w:r>
+      <w:r>
+        <w:rPr>
+          <w:rFonts w:ascii="Times New Roman" w:hAnsi="Times New Roman" w:cs="Times New Roman"/>
+        </w:rPr>
+        <w:t>"</w:t>
+      </w:r>
+      <w:r>
+        <w:rPr>
+          <w:rFonts w:ascii="Times New Roman" w:hAnsi="Times New Roman" w:cs="Times New Roman"/>
+        </w:rPr>
+        <w:t>Data Warehousing Concepts</w:t>
+      </w:r>
+      <w:r>
+        <w:rPr>
+          <w:rFonts w:ascii="Times New Roman" w:hAnsi="Times New Roman" w:cs="Times New Roman"/>
+        </w:rPr>
+        <w:t>"</w:t>
+      </w:r>
+      <w:r>
+        <w:rPr>
+          <w:rFonts w:ascii="Times New Roman" w:hAnsi="Times New Roman" w:cs="Times New Roman"/>
+        </w:rPr>
+        <w:t xml:space="preserve"> Stanford.edu. Accessed May 26, 2016.https://web.stanford.edu/dept/itss/docs/oracle/10g/server.101/b10736/concept.htm#i1006297</w:t>
+      </w:r>
+    </w:p>
+    <w:p>
+      <w:pPr>
+        <w:pStyle w:val="NoSpacing"/>
+        <w:rPr>
+          <w:rFonts w:ascii="Times New Roman" w:hAnsi="Times New Roman" w:cs="Times New Roman"/>
+        </w:rPr>
+      </w:pPr>
+    </w:p>
+    <w:p>
+      <w:pPr>
+        <w:pStyle w:val="NoSpacing"/>
+        <w:rPr>
+          <w:rFonts w:ascii="Times New Roman" w:hAnsi="Times New Roman" w:cs="Times New Roman"/>
+        </w:rPr>
+      </w:pPr>
+      <w:proofErr w:type="spellStart"/>
+      <w:r>
+        <w:rPr>
+          <w:rFonts w:ascii="Times New Roman" w:hAnsi="Times New Roman" w:cs="Times New Roman"/>
+        </w:rPr>
+        <w:t>Zentut</w:t>
+      </w:r>
+      <w:proofErr w:type="spellEnd"/>
+      <w:r>
+        <w:rPr>
+          <w:rFonts w:ascii="Times New Roman" w:hAnsi="Times New Roman" w:cs="Times New Roman"/>
+        </w:rPr>
+        <w:t xml:space="preserve">. 2016. </w:t>
+      </w:r>
+      <w:r>
+        <w:rPr>
+          <w:rFonts w:ascii="Times New Roman" w:hAnsi="Times New Roman" w:cs="Times New Roman"/>
+        </w:rPr>
+        <w:t>"</w:t>
+      </w:r>
+      <w:r>
+        <w:rPr>
+          <w:rFonts w:ascii="Times New Roman" w:hAnsi="Times New Roman" w:cs="Times New Roman"/>
+        </w:rPr>
+        <w:t>Ralph Kimball Data Warehouse Architecture</w:t>
+      </w:r>
+      <w:r>
+        <w:rPr>
+          <w:rFonts w:ascii="Times New Roman" w:hAnsi="Times New Roman" w:cs="Times New Roman"/>
+        </w:rPr>
+        <w:t>"</w:t>
+      </w:r>
+      <w:r>
+        <w:rPr>
+          <w:rFonts w:ascii="Times New Roman" w:hAnsi="Times New Roman" w:cs="Times New Roman"/>
+        </w:rPr>
+        <w:t xml:space="preserve"> Zentut.com. Accessed May 25, 2016.  http://www.zentut.com/data-warehouse/ralph-kimball-data-warehouse-architecture/</w:t>
+      </w:r>
+    </w:p>
+    <w:p>
+      <w:pPr>
+        <w:pStyle w:val="NoSpacing"/>
+        <w:rPr>
+          <w:rFonts w:ascii="Times New Roman" w:hAnsi="Times New Roman" w:cs="Times New Roman"/>
+        </w:rPr>
+      </w:pPr>
+    </w:p>
+    <w:p>
+      <w:pPr>
+        <w:pStyle w:val="NoSpacing"/>
+        <w:rPr>
+          <w:rFonts w:ascii="Times New Roman" w:hAnsi="Times New Roman" w:cs="Times New Roman"/>
+        </w:rPr>
+      </w:pPr>
+      <w:proofErr w:type="spellStart"/>
+      <w:r>
+        <w:rPr>
+          <w:rFonts w:ascii="Times New Roman" w:hAnsi="Times New Roman" w:cs="Times New Roman"/>
+        </w:rPr>
+        <w:t>Owocki</w:t>
+      </w:r>
+      <w:proofErr w:type="spellEnd"/>
+      <w:r>
+        <w:rPr>
+          <w:rFonts w:ascii="Times New Roman" w:hAnsi="Times New Roman" w:cs="Times New Roman"/>
+        </w:rPr>
+        <w:t xml:space="preserve">, K. (2015, May 9). Data Warehousing #5: Dimensional Design Process. The World </w:t>
+      </w:r>
+      <w:proofErr w:type="gramStart"/>
+      <w:r>
+        <w:rPr>
+          <w:rFonts w:ascii="Times New Roman" w:hAnsi="Times New Roman" w:cs="Times New Roman"/>
+        </w:rPr>
+        <w:t>As</w:t>
+      </w:r>
+      <w:proofErr w:type="gramEnd"/>
+      <w:r>
+        <w:rPr>
+          <w:rFonts w:ascii="Times New Roman" w:hAnsi="Times New Roman" w:cs="Times New Roman"/>
+        </w:rPr>
+        <w:t xml:space="preserve"> Perpetual Beta. https://owocki.com/data-warehousing-5-dimensional-design-process/</w:t>
+      </w:r>
+    </w:p>
+    <w:p>
+      <w:pPr>
+        <w:pStyle w:val="NoSpacing"/>
+        <w:rPr>
+          <w:rFonts w:ascii="Times New Roman" w:hAnsi="Times New Roman" w:cs="Times New Roman"/>
+        </w:rPr>
+      </w:pPr>
+    </w:p>
+    <w:p>
+      <w:pPr>
+        <w:pStyle w:val="ListParagraph"/>
+        <w:rPr>
+          <w:rFonts w:ascii="Times New Roman" w:hAnsi="Times New Roman" w:cs="Times New Roman"/>
+        </w:rPr>
+        <w:sectPr>
+          <w:footerReference w:type="first" r:id="rId34"/>
+          <w:pgSz w:w="12240" w:h="15840"/>
+          <w:pgMar w:top="1440" w:right="1440" w:bottom="1440" w:left="1440" w:header="720" w:footer="720" w:gutter="0"/>
+          <w:pgNumType w:fmt="lowerRoman" w:start="1"/>
+          <w:cols w:space="720"/>
+          <w:titlePg/>
+          <w:docGrid w:linePitch="360"/>
+        </w:sectPr>
+      </w:pPr>
+    </w:p>
+    <w:p>
+      <w:pPr>
+        <w:pStyle w:val="Heading1"/>
+        <w:numPr>
+          <w:ilvl w:val="0"/>
+          <w:numId w:val="0"/>
+        </w:numPr>
+        <w:rPr>
+          <w:rFonts w:ascii="Times New Roman" w:hAnsi="Times New Roman" w:cs="Times New Roman"/>
+          <w:b/>
+          <w:bCs/>
+          <w:color w:val="1F4E79" w:themeColor="accent1" w:themeShade="80"/>
+        </w:rPr>
+      </w:pPr>
+      <w:bookmarkStart w:id="18" w:name="_Toc58436137"/>
       <w:r>
         <w:rPr>
           <w:rFonts w:ascii="Times New Roman" w:hAnsi="Times New Roman" w:cs="Times New Roman"/>
@@ -10277,7 +10567,7 @@
         <w:lastRenderedPageBreak/>
         <w:t>Appendix:</w:t>
       </w:r>
-      <w:bookmarkEnd w:id="17"/>
+      <w:bookmarkEnd w:id="18"/>
     </w:p>
     <w:p>
       <w:pPr>
@@ -10501,11 +10791,279 @@
         <w:t xml:space="preserve"> part of a data engineer's work!</w:t>
       </w:r>
     </w:p>
+    <w:p>
+      <w:pPr>
+        <w:pStyle w:val="NoSpacing"/>
+        <w:rPr>
+          <w:rFonts w:ascii="Times New Roman" w:hAnsi="Times New Roman" w:cs="Times New Roman"/>
+        </w:rPr>
+      </w:pPr>
+    </w:p>
+    <w:p>
+      <w:pPr>
+        <w:pStyle w:val="NoSpacing"/>
+        <w:rPr>
+          <w:rFonts w:ascii="Times New Roman" w:hAnsi="Times New Roman" w:cs="Times New Roman"/>
+          <w:b/>
+          <w:bCs/>
+        </w:rPr>
+      </w:pPr>
+      <w:r>
+        <w:rPr>
+          <w:rFonts w:ascii="Times New Roman" w:hAnsi="Times New Roman" w:cs="Times New Roman"/>
+          <w:b/>
+          <w:bCs/>
+        </w:rPr>
+        <w:t xml:space="preserve">Open-ended Capstone, Step </w:t>
+      </w:r>
+      <w:r>
+        <w:rPr>
+          <w:rFonts w:ascii="Times New Roman" w:hAnsi="Times New Roman" w:cs="Times New Roman"/>
+          <w:b/>
+          <w:bCs/>
+        </w:rPr>
+        <w:t>four</w:t>
+      </w:r>
+    </w:p>
+    <w:p>
+      <w:pPr>
+        <w:pStyle w:val="NoSpacing"/>
+        <w:rPr>
+          <w:rFonts w:ascii="Times New Roman" w:hAnsi="Times New Roman" w:cs="Times New Roman"/>
+        </w:rPr>
+      </w:pPr>
+      <w:r>
+        <w:rPr>
+          <w:rFonts w:ascii="Times New Roman" w:hAnsi="Times New Roman" w:cs="Times New Roman"/>
+        </w:rPr>
+        <w:t xml:space="preserve">Now that </w:t>
+      </w:r>
+      <w:proofErr w:type="gramStart"/>
+      <w:r>
+        <w:rPr>
+          <w:rFonts w:ascii="Times New Roman" w:hAnsi="Times New Roman" w:cs="Times New Roman"/>
+        </w:rPr>
+        <w:t>you've</w:t>
+      </w:r>
+      <w:proofErr w:type="gramEnd"/>
+      <w:r>
+        <w:rPr>
+          <w:rFonts w:ascii="Times New Roman" w:hAnsi="Times New Roman" w:cs="Times New Roman"/>
+        </w:rPr>
+        <w:t xml:space="preserve"> obtained the dataset, you need to clean, enrich, and transform it. Your dataset</w:t>
+      </w:r>
+    </w:p>
+    <w:p>
+      <w:pPr>
+        <w:pStyle w:val="NoSpacing"/>
+        <w:rPr>
+          <w:rFonts w:ascii="Times New Roman" w:hAnsi="Times New Roman" w:cs="Times New Roman"/>
+        </w:rPr>
+      </w:pPr>
+      <w:r>
+        <w:rPr>
+          <w:rFonts w:ascii="Times New Roman" w:hAnsi="Times New Roman" w:cs="Times New Roman"/>
+        </w:rPr>
+        <w:t>needs to be made ready for consumption by your clients or other members of the data team.</w:t>
+      </w:r>
+    </w:p>
+    <w:p>
+      <w:pPr>
+        <w:pStyle w:val="NoSpacing"/>
+        <w:rPr>
+          <w:rFonts w:ascii="Times New Roman" w:hAnsi="Times New Roman" w:cs="Times New Roman"/>
+        </w:rPr>
+      </w:pPr>
+      <w:r>
+        <w:rPr>
+          <w:rFonts w:ascii="Times New Roman" w:hAnsi="Times New Roman" w:cs="Times New Roman"/>
+        </w:rPr>
+        <w:t>In this step, you will explore your data to understand how it is distributed. Use the lessons from</w:t>
+      </w:r>
+    </w:p>
+    <w:p>
+      <w:pPr>
+        <w:pStyle w:val="NoSpacing"/>
+        <w:rPr>
+          <w:rFonts w:ascii="Times New Roman" w:hAnsi="Times New Roman" w:cs="Times New Roman"/>
+        </w:rPr>
+      </w:pPr>
+      <w:r>
+        <w:rPr>
+          <w:rFonts w:ascii="Times New Roman" w:hAnsi="Times New Roman" w:cs="Times New Roman"/>
+        </w:rPr>
+        <w:t>this exploration to decide how you want to clean and split your data for efficient storage and</w:t>
+      </w:r>
+    </w:p>
+    <w:p>
+      <w:pPr>
+        <w:pStyle w:val="NoSpacing"/>
+        <w:rPr>
+          <w:rFonts w:ascii="Times New Roman" w:hAnsi="Times New Roman" w:cs="Times New Roman"/>
+        </w:rPr>
+      </w:pPr>
+      <w:r>
+        <w:rPr>
+          <w:rFonts w:ascii="Times New Roman" w:hAnsi="Times New Roman" w:cs="Times New Roman"/>
+        </w:rPr>
+        <w:t xml:space="preserve">querying. You must also create a data model that reduces data redundancy and is also </w:t>
+      </w:r>
+      <w:proofErr w:type="gramStart"/>
+      <w:r>
+        <w:rPr>
+          <w:rFonts w:ascii="Times New Roman" w:hAnsi="Times New Roman" w:cs="Times New Roman"/>
+        </w:rPr>
+        <w:t>efficient</w:t>
+      </w:r>
+      <w:proofErr w:type="gramEnd"/>
+    </w:p>
+    <w:p>
+      <w:pPr>
+        <w:pStyle w:val="NoSpacing"/>
+        <w:rPr>
+          <w:rFonts w:ascii="Times New Roman" w:hAnsi="Times New Roman" w:cs="Times New Roman"/>
+        </w:rPr>
+      </w:pPr>
+      <w:r>
+        <w:rPr>
+          <w:rFonts w:ascii="Times New Roman" w:hAnsi="Times New Roman" w:cs="Times New Roman"/>
+        </w:rPr>
+        <w:t>in terms of storage and querying.</w:t>
+      </w:r>
+      <w:r>
+        <w:rPr>
+          <w:rFonts w:ascii="Times New Roman" w:hAnsi="Times New Roman" w:cs="Times New Roman"/>
+        </w:rPr>
+        <w:cr/>
+      </w:r>
+    </w:p>
+    <w:p>
+      <w:pPr>
+        <w:pStyle w:val="NoSpacing"/>
+        <w:rPr>
+          <w:rFonts w:ascii="Times New Roman" w:hAnsi="Times New Roman" w:cs="Times New Roman"/>
+          <w:b/>
+          <w:bCs/>
+        </w:rPr>
+      </w:pPr>
+      <w:r>
+        <w:rPr>
+          <w:rFonts w:ascii="Times New Roman" w:hAnsi="Times New Roman" w:cs="Times New Roman"/>
+          <w:b/>
+          <w:bCs/>
+        </w:rPr>
+        <w:t xml:space="preserve">Open-ended Capstone, Step </w:t>
+      </w:r>
+      <w:r>
+        <w:rPr>
+          <w:rFonts w:ascii="Times New Roman" w:hAnsi="Times New Roman" w:cs="Times New Roman"/>
+          <w:b/>
+          <w:bCs/>
+        </w:rPr>
+        <w:t>five</w:t>
+      </w:r>
+    </w:p>
+    <w:p>
+      <w:pPr>
+        <w:pStyle w:val="NoSpacing"/>
+        <w:rPr>
+          <w:rFonts w:ascii="Times New Roman" w:hAnsi="Times New Roman" w:cs="Times New Roman"/>
+        </w:rPr>
+      </w:pPr>
+      <w:r>
+        <w:rPr>
+          <w:rFonts w:ascii="Times New Roman" w:hAnsi="Times New Roman" w:cs="Times New Roman"/>
+        </w:rPr>
+        <w:t xml:space="preserve">This step of your Open-ended Capstone will focus on </w:t>
+      </w:r>
+      <w:r>
+        <w:rPr>
+          <w:rFonts w:ascii="Times New Roman" w:hAnsi="Times New Roman" w:cs="Times New Roman"/>
+        </w:rPr>
+        <w:t>prototyp</w:t>
+      </w:r>
+      <w:r>
+        <w:rPr>
+          <w:rFonts w:ascii="Times New Roman" w:hAnsi="Times New Roman" w:cs="Times New Roman"/>
+        </w:rPr>
+        <w:t>ing</w:t>
+      </w:r>
+      <w:r>
+        <w:rPr>
+          <w:rFonts w:ascii="Times New Roman" w:hAnsi="Times New Roman" w:cs="Times New Roman"/>
+        </w:rPr>
+        <w:t xml:space="preserve"> your data</w:t>
+      </w:r>
+      <w:r>
+        <w:rPr>
+          <w:rFonts w:ascii="Times New Roman" w:hAnsi="Times New Roman" w:cs="Times New Roman"/>
+        </w:rPr>
+        <w:t xml:space="preserve"> </w:t>
+      </w:r>
+      <w:r>
+        <w:rPr>
+          <w:rFonts w:ascii="Times New Roman" w:hAnsi="Times New Roman" w:cs="Times New Roman"/>
+        </w:rPr>
+        <w:t xml:space="preserve">pipeline! This is one of the most important tasks that data engineers do in their daily work. </w:t>
+      </w:r>
+      <w:proofErr w:type="gramStart"/>
+      <w:r>
+        <w:rPr>
+          <w:rFonts w:ascii="Times New Roman" w:hAnsi="Times New Roman" w:cs="Times New Roman"/>
+        </w:rPr>
+        <w:t>You’ll</w:t>
+      </w:r>
+      <w:proofErr w:type="gramEnd"/>
+      <w:r>
+        <w:rPr>
+          <w:rFonts w:ascii="Times New Roman" w:hAnsi="Times New Roman" w:cs="Times New Roman"/>
+        </w:rPr>
+        <w:t xml:space="preserve"> </w:t>
+      </w:r>
+      <w:r>
+        <w:rPr>
+          <w:rFonts w:ascii="Times New Roman" w:hAnsi="Times New Roman" w:cs="Times New Roman"/>
+        </w:rPr>
+        <w:t>prototype the pipeline first, and then deploy it to the cloud in later phases.</w:t>
+      </w:r>
+      <w:r>
+        <w:rPr>
+          <w:rFonts w:ascii="Times New Roman" w:hAnsi="Times New Roman" w:cs="Times New Roman"/>
+        </w:rPr>
+        <w:t xml:space="preserve"> </w:t>
+      </w:r>
+      <w:r>
+        <w:rPr>
+          <w:rFonts w:ascii="Times New Roman" w:hAnsi="Times New Roman" w:cs="Times New Roman"/>
+        </w:rPr>
+        <w:t xml:space="preserve">For this step, please use a volume of data that your local computer can handle (2-3 GB). </w:t>
+      </w:r>
+      <w:proofErr w:type="gramStart"/>
+      <w:r>
+        <w:rPr>
+          <w:rFonts w:ascii="Times New Roman" w:hAnsi="Times New Roman" w:cs="Times New Roman"/>
+        </w:rPr>
+        <w:t>You’ll</w:t>
+      </w:r>
+      <w:proofErr w:type="gramEnd"/>
+      <w:r>
+        <w:rPr>
+          <w:rFonts w:ascii="Times New Roman" w:hAnsi="Times New Roman" w:cs="Times New Roman"/>
+        </w:rPr>
+        <w:t xml:space="preserve"> </w:t>
+      </w:r>
+      <w:r>
+        <w:rPr>
+          <w:rFonts w:ascii="Times New Roman" w:hAnsi="Times New Roman" w:cs="Times New Roman"/>
+        </w:rPr>
+        <w:t>likely need to slice the dataset in order to select the appropriate volume.</w:t>
+      </w:r>
+    </w:p>
     <w:sectPr>
-      <w:footerReference w:type="first" r:id="rId39"/>
+      <w:footerReference w:type="first" r:id="rId35"/>
       <w:pgSz w:w="12240" w:h="15840"/>
       <w:pgMar w:top="1440" w:right="1440" w:bottom="1440" w:left="1440" w:header="720" w:footer="720" w:gutter="0"/>
-      <w:pgNumType w:start="1"/>
+      <w:pgNumType w:fmt="lowerRoman" w:start="1"/>
       <w:cols w:space="720"/>
       <w:titlePg/>
       <w:docGrid w:linePitch="360"/>
@@ -10547,16 +11105,6 @@
 </file>
 
 <file path=word/footer1.xml><?xml version="1.0" encoding="utf-8"?>
-<w:ftr xmlns:wpc="http://schemas.microsoft.com/office/word/2010/wordprocessingCanvas" xmlns:cx="http://schemas.microsoft.com/office/drawing/2014/chartex" xmlns:cx1="http://schemas.microsoft.com/office/drawing/2015/9/8/chartex" xmlns:cx2="http://schemas.microsoft.com/office/drawing/2015/10/21/chartex" xmlns:cx3="http://schemas.microsoft.com/office/drawing/2016/5/9/chartex" xmlns:cx4="http://schemas.microsoft.com/office/drawing/2016/5/10/chartex" xmlns:cx5="http://schemas.microsoft.com/office/drawing/2016/5/11/chartex" xmlns:cx6="http://schemas.microsoft.com/office/drawing/2016/5/12/chartex" xmlns:cx7="http://schemas.microsoft.com/office/drawing/2016/5/13/chartex" xmlns:cx8="http://schemas.microsoft.com/office/drawing/2016/5/14/chartex" xmlns:mc="http://schemas.openxmlformats.org/markup-compatibility/2006" xmlns:aink="http://schemas.microsoft.com/office/drawing/2016/ink" xmlns:am3d="http://schemas.microsoft.com/office/drawing/2017/model3d" xmlns:o="urn:schemas-microsoft-com:office:office" xmlns:r="http://schemas.openxmlformats.org/officeDocument/2006/relationships" xmlns:m="http://schemas.openxmlformats.org/officeDocument/2006/math" xmlns:v="urn:schemas-microsoft-com:vml" xmlns:wp14="http://schemas.microsoft.com/office/word/2010/wordprocessingDrawing" xmlns:wp="http://schemas.openxmlformats.org/drawingml/2006/wordprocessingDrawing" xmlns:w10="urn:schemas-microsoft-com:office:word" xmlns:w="http://schemas.openxmlformats.org/wordprocessingml/2006/main" xmlns:w14="http://schemas.microsoft.com/office/word/2010/wordml" xmlns:w15="http://schemas.microsoft.com/office/word/2012/wordml" xmlns:w16cex="http://schemas.microsoft.com/office/word/2018/wordml/cex" xmlns:w16cid="http://schemas.microsoft.com/office/word/2016/wordml/cid" xmlns:w16="http://schemas.microsoft.com/office/word/2018/wordml" xmlns:w16se="http://schemas.microsoft.com/office/word/2015/wordml/symex" xmlns:wpg="http://schemas.microsoft.com/office/word/2010/wordprocessingGroup" xmlns:wpi="http://schemas.microsoft.com/office/word/2010/wordprocessingInk" xmlns:wne="http://schemas.microsoft.com/office/word/2006/wordml" xmlns:wps="http://schemas.microsoft.com/office/word/2010/wordprocessingShape" mc:Ignorable="w14 w15 w16se w16cid w16 w16cex wp14">
-  <w:p>
-    <w:pPr>
-      <w:pStyle w:val="Footer"/>
-    </w:pPr>
-  </w:p>
-</w:ftr>
-</file>
-
-<file path=word/footer2.xml><?xml version="1.0" encoding="utf-8"?>
 <w:ftr xmlns:wpc="http://schemas.microsoft.com/office/word/2010/wordprocessingCanvas" xmlns:cx="http://schemas.microsoft.com/office/drawing/2014/chartex" xmlns:cx1="http://schemas.microsoft.com/office/drawing/2015/9/8/chartex" xmlns:cx2="http://schemas.microsoft.com/office/drawing/2015/10/21/chartex" xmlns:cx3="http://schemas.microsoft.com/office/drawing/2016/5/9/chartex" xmlns:cx4="http://schemas.microsoft.com/office/drawing/2016/5/10/chartex" xmlns:cx5="http://schemas.microsoft.com/office/drawing/2016/5/11/chartex" xmlns:cx6="http://schemas.microsoft.com/office/drawing/2016/5/12/chartex" xmlns:cx7="http://schemas.microsoft.com/office/drawing/2016/5/13/chartex" xmlns:cx8="http://schemas.microsoft.com/office/drawing/2016/5/14/chartex" xmlns:mc="http://schemas.openxmlformats.org/markup-compatibility/2006" xmlns:aink="http://schemas.microsoft.com/office/drawing/2016/ink" xmlns:am3d="http://schemas.microsoft.com/office/drawing/2017/model3d" xmlns:o="urn:schemas-microsoft-com:office:office" xmlns:r="http://schemas.openxmlformats.org/officeDocument/2006/relationships" xmlns:m="http://schemas.openxmlformats.org/officeDocument/2006/math" xmlns:v="urn:schemas-microsoft-com:vml" xmlns:wp14="http://schemas.microsoft.com/office/word/2010/wordprocessingDrawing" xmlns:wp="http://schemas.openxmlformats.org/drawingml/2006/wordprocessingDrawing" xmlns:w10="urn:schemas-microsoft-com:office:word" xmlns:w="http://schemas.openxmlformats.org/wordprocessingml/2006/main" xmlns:w14="http://schemas.microsoft.com/office/word/2010/wordml" xmlns:w15="http://schemas.microsoft.com/office/word/2012/wordml" xmlns:w16cex="http://schemas.microsoft.com/office/word/2018/wordml/cex" xmlns:w16cid="http://schemas.microsoft.com/office/word/2016/wordml/cid" xmlns:w16="http://schemas.microsoft.com/office/word/2018/wordml" xmlns:w16se="http://schemas.microsoft.com/office/word/2015/wordml/symex" xmlns:wpg="http://schemas.microsoft.com/office/word/2010/wordprocessingGroup" xmlns:wpi="http://schemas.microsoft.com/office/word/2010/wordprocessingInk" xmlns:wne="http://schemas.microsoft.com/office/word/2006/wordml" xmlns:wps="http://schemas.microsoft.com/office/word/2010/wordprocessingShape" mc:Ignorable="w14 w15 w16se w16cid w16 w16cex wp14">
   <w:sdt>
     <w:sdtPr>
@@ -10633,17 +11181,7 @@
 </w:ftr>
 </file>
 
-<file path=word/footer3.xml><?xml version="1.0" encoding="utf-8"?>
-<w:ftr xmlns:wpc="http://schemas.microsoft.com/office/word/2010/wordprocessingCanvas" xmlns:cx="http://schemas.microsoft.com/office/drawing/2014/chartex" xmlns:cx1="http://schemas.microsoft.com/office/drawing/2015/9/8/chartex" xmlns:cx2="http://schemas.microsoft.com/office/drawing/2015/10/21/chartex" xmlns:cx3="http://schemas.microsoft.com/office/drawing/2016/5/9/chartex" xmlns:cx4="http://schemas.microsoft.com/office/drawing/2016/5/10/chartex" xmlns:cx5="http://schemas.microsoft.com/office/drawing/2016/5/11/chartex" xmlns:cx6="http://schemas.microsoft.com/office/drawing/2016/5/12/chartex" xmlns:cx7="http://schemas.microsoft.com/office/drawing/2016/5/13/chartex" xmlns:cx8="http://schemas.microsoft.com/office/drawing/2016/5/14/chartex" xmlns:mc="http://schemas.openxmlformats.org/markup-compatibility/2006" xmlns:aink="http://schemas.microsoft.com/office/drawing/2016/ink" xmlns:am3d="http://schemas.microsoft.com/office/drawing/2017/model3d" xmlns:o="urn:schemas-microsoft-com:office:office" xmlns:r="http://schemas.openxmlformats.org/officeDocument/2006/relationships" xmlns:m="http://schemas.openxmlformats.org/officeDocument/2006/math" xmlns:v="urn:schemas-microsoft-com:vml" xmlns:wp14="http://schemas.microsoft.com/office/word/2010/wordprocessingDrawing" xmlns:wp="http://schemas.openxmlformats.org/drawingml/2006/wordprocessingDrawing" xmlns:w10="urn:schemas-microsoft-com:office:word" xmlns:w="http://schemas.openxmlformats.org/wordprocessingml/2006/main" xmlns:w14="http://schemas.microsoft.com/office/word/2010/wordml" xmlns:w15="http://schemas.microsoft.com/office/word/2012/wordml" xmlns:w16cex="http://schemas.microsoft.com/office/word/2018/wordml/cex" xmlns:w16cid="http://schemas.microsoft.com/office/word/2016/wordml/cid" xmlns:w16="http://schemas.microsoft.com/office/word/2018/wordml" xmlns:w16se="http://schemas.microsoft.com/office/word/2015/wordml/symex" xmlns:wpg="http://schemas.microsoft.com/office/word/2010/wordprocessingGroup" xmlns:wpi="http://schemas.microsoft.com/office/word/2010/wordprocessingInk" xmlns:wne="http://schemas.microsoft.com/office/word/2006/wordml" xmlns:wps="http://schemas.microsoft.com/office/word/2010/wordprocessingShape" mc:Ignorable="w14 w15 w16se w16cid w16 w16cex wp14">
-  <w:p>
-    <w:pPr>
-      <w:pStyle w:val="Footer"/>
-    </w:pPr>
-  </w:p>
-</w:ftr>
-</file>
-
-<file path=word/footer4.xml><?xml version="1.0" encoding="utf-8"?>
+<file path=word/footer2.xml><?xml version="1.0" encoding="utf-8"?>
 <w:ftr xmlns:wpc="http://schemas.microsoft.com/office/word/2010/wordprocessingCanvas" xmlns:cx="http://schemas.microsoft.com/office/drawing/2014/chartex" xmlns:cx1="http://schemas.microsoft.com/office/drawing/2015/9/8/chartex" xmlns:cx2="http://schemas.microsoft.com/office/drawing/2015/10/21/chartex" xmlns:cx3="http://schemas.microsoft.com/office/drawing/2016/5/9/chartex" xmlns:cx4="http://schemas.microsoft.com/office/drawing/2016/5/10/chartex" xmlns:cx5="http://schemas.microsoft.com/office/drawing/2016/5/11/chartex" xmlns:cx6="http://schemas.microsoft.com/office/drawing/2016/5/12/chartex" xmlns:cx7="http://schemas.microsoft.com/office/drawing/2016/5/13/chartex" xmlns:cx8="http://schemas.microsoft.com/office/drawing/2016/5/14/chartex" xmlns:mc="http://schemas.openxmlformats.org/markup-compatibility/2006" xmlns:aink="http://schemas.microsoft.com/office/drawing/2016/ink" xmlns:am3d="http://schemas.microsoft.com/office/drawing/2017/model3d" xmlns:o="urn:schemas-microsoft-com:office:office" xmlns:r="http://schemas.openxmlformats.org/officeDocument/2006/relationships" xmlns:m="http://schemas.openxmlformats.org/officeDocument/2006/math" xmlns:v="urn:schemas-microsoft-com:vml" xmlns:wp14="http://schemas.microsoft.com/office/word/2010/wordprocessingDrawing" xmlns:wp="http://schemas.openxmlformats.org/drawingml/2006/wordprocessingDrawing" xmlns:w10="urn:schemas-microsoft-com:office:word" xmlns:w="http://schemas.openxmlformats.org/wordprocessingml/2006/main" xmlns:w14="http://schemas.microsoft.com/office/word/2010/wordml" xmlns:w15="http://schemas.microsoft.com/office/word/2012/wordml" xmlns:w16cex="http://schemas.microsoft.com/office/word/2018/wordml/cex" xmlns:w16cid="http://schemas.microsoft.com/office/word/2016/wordml/cid" xmlns:w16="http://schemas.microsoft.com/office/word/2018/wordml" xmlns:w16se="http://schemas.microsoft.com/office/word/2015/wordml/symex" xmlns:wpg="http://schemas.microsoft.com/office/word/2010/wordprocessingGroup" xmlns:wpi="http://schemas.microsoft.com/office/word/2010/wordprocessingInk" xmlns:wne="http://schemas.microsoft.com/office/word/2006/wordml" xmlns:wps="http://schemas.microsoft.com/office/word/2010/wordprocessingShape" mc:Ignorable="w14 w15 w16se w16cid w16 w16cex wp14">
   <w:sdt>
     <w:sdtPr>
@@ -10710,7 +11248,7 @@
 </w:ftr>
 </file>
 
-<file path=word/footer5.xml><?xml version="1.0" encoding="utf-8"?>
+<file path=word/footer3.xml><?xml version="1.0" encoding="utf-8"?>
 <w:ftr xmlns:wpc="http://schemas.microsoft.com/office/word/2010/wordprocessingCanvas" xmlns:cx="http://schemas.microsoft.com/office/drawing/2014/chartex" xmlns:cx1="http://schemas.microsoft.com/office/drawing/2015/9/8/chartex" xmlns:cx2="http://schemas.microsoft.com/office/drawing/2015/10/21/chartex" xmlns:cx3="http://schemas.microsoft.com/office/drawing/2016/5/9/chartex" xmlns:cx4="http://schemas.microsoft.com/office/drawing/2016/5/10/chartex" xmlns:cx5="http://schemas.microsoft.com/office/drawing/2016/5/11/chartex" xmlns:cx6="http://schemas.microsoft.com/office/drawing/2016/5/12/chartex" xmlns:cx7="http://schemas.microsoft.com/office/drawing/2016/5/13/chartex" xmlns:cx8="http://schemas.microsoft.com/office/drawing/2016/5/14/chartex" xmlns:mc="http://schemas.openxmlformats.org/markup-compatibility/2006" xmlns:aink="http://schemas.microsoft.com/office/drawing/2016/ink" xmlns:am3d="http://schemas.microsoft.com/office/drawing/2017/model3d" xmlns:o="urn:schemas-microsoft-com:office:office" xmlns:r="http://schemas.openxmlformats.org/officeDocument/2006/relationships" xmlns:m="http://schemas.openxmlformats.org/officeDocument/2006/math" xmlns:v="urn:schemas-microsoft-com:vml" xmlns:wp14="http://schemas.microsoft.com/office/word/2010/wordprocessingDrawing" xmlns:wp="http://schemas.openxmlformats.org/drawingml/2006/wordprocessingDrawing" xmlns:w10="urn:schemas-microsoft-com:office:word" xmlns:w="http://schemas.openxmlformats.org/wordprocessingml/2006/main" xmlns:w14="http://schemas.microsoft.com/office/word/2010/wordml" xmlns:w15="http://schemas.microsoft.com/office/word/2012/wordml" xmlns:w16cex="http://schemas.microsoft.com/office/word/2018/wordml/cex" xmlns:w16cid="http://schemas.microsoft.com/office/word/2016/wordml/cid" xmlns:w16="http://schemas.microsoft.com/office/word/2018/wordml" xmlns:w16se="http://schemas.microsoft.com/office/word/2015/wordml/symex" xmlns:wpg="http://schemas.microsoft.com/office/word/2010/wordprocessingGroup" xmlns:wpi="http://schemas.microsoft.com/office/word/2010/wordprocessingInk" xmlns:wne="http://schemas.microsoft.com/office/word/2006/wordml" xmlns:wps="http://schemas.microsoft.com/office/word/2010/wordprocessingShape" mc:Ignorable="w14 w15 w16se w16cid w16 w16cex wp14">
   <w:sdt>
     <w:sdtPr>
@@ -10787,7 +11325,7 @@
 </w:ftr>
 </file>
 
-<file path=word/footer6.xml><?xml version="1.0" encoding="utf-8"?>
+<file path=word/footer4.xml><?xml version="1.0" encoding="utf-8"?>
 <w:ftr xmlns:wpc="http://schemas.microsoft.com/office/word/2010/wordprocessingCanvas" xmlns:cx="http://schemas.microsoft.com/office/drawing/2014/chartex" xmlns:cx1="http://schemas.microsoft.com/office/drawing/2015/9/8/chartex" xmlns:cx2="http://schemas.microsoft.com/office/drawing/2015/10/21/chartex" xmlns:cx3="http://schemas.microsoft.com/office/drawing/2016/5/9/chartex" xmlns:cx4="http://schemas.microsoft.com/office/drawing/2016/5/10/chartex" xmlns:cx5="http://schemas.microsoft.com/office/drawing/2016/5/11/chartex" xmlns:cx6="http://schemas.microsoft.com/office/drawing/2016/5/12/chartex" xmlns:cx7="http://schemas.microsoft.com/office/drawing/2016/5/13/chartex" xmlns:cx8="http://schemas.microsoft.com/office/drawing/2016/5/14/chartex" xmlns:mc="http://schemas.openxmlformats.org/markup-compatibility/2006" xmlns:aink="http://schemas.microsoft.com/office/drawing/2016/ink" xmlns:am3d="http://schemas.microsoft.com/office/drawing/2017/model3d" xmlns:o="urn:schemas-microsoft-com:office:office" xmlns:r="http://schemas.openxmlformats.org/officeDocument/2006/relationships" xmlns:m="http://schemas.openxmlformats.org/officeDocument/2006/math" xmlns:v="urn:schemas-microsoft-com:vml" xmlns:wp14="http://schemas.microsoft.com/office/word/2010/wordprocessingDrawing" xmlns:wp="http://schemas.openxmlformats.org/drawingml/2006/wordprocessingDrawing" xmlns:w10="urn:schemas-microsoft-com:office:word" xmlns:w="http://schemas.openxmlformats.org/wordprocessingml/2006/main" xmlns:w14="http://schemas.microsoft.com/office/word/2010/wordml" xmlns:w15="http://schemas.microsoft.com/office/word/2012/wordml" xmlns:w16cex="http://schemas.microsoft.com/office/word/2018/wordml/cex" xmlns:w16cid="http://schemas.microsoft.com/office/word/2016/wordml/cid" xmlns:w16="http://schemas.microsoft.com/office/word/2018/wordml" xmlns:w16se="http://schemas.microsoft.com/office/word/2015/wordml/symex" xmlns:wpg="http://schemas.microsoft.com/office/word/2010/wordprocessingGroup" xmlns:wpi="http://schemas.microsoft.com/office/word/2010/wordprocessingInk" xmlns:wne="http://schemas.microsoft.com/office/word/2006/wordml" xmlns:wps="http://schemas.microsoft.com/office/word/2010/wordprocessingShape" mc:Ignorable="w14 w15 w16se w16cid w16 w16cex wp14">
   <w:sdt>
     <w:sdtPr>
@@ -10854,11 +11392,11 @@
 </w:ftr>
 </file>
 
-<file path=word/footer7.xml><?xml version="1.0" encoding="utf-8"?>
+<file path=word/footer5.xml><?xml version="1.0" encoding="utf-8"?>
 <w:ftr xmlns:wpc="http://schemas.microsoft.com/office/word/2010/wordprocessingCanvas" xmlns:cx="http://schemas.microsoft.com/office/drawing/2014/chartex" xmlns:cx1="http://schemas.microsoft.com/office/drawing/2015/9/8/chartex" xmlns:cx2="http://schemas.microsoft.com/office/drawing/2015/10/21/chartex" xmlns:cx3="http://schemas.microsoft.com/office/drawing/2016/5/9/chartex" xmlns:cx4="http://schemas.microsoft.com/office/drawing/2016/5/10/chartex" xmlns:cx5="http://schemas.microsoft.com/office/drawing/2016/5/11/chartex" xmlns:cx6="http://schemas.microsoft.com/office/drawing/2016/5/12/chartex" xmlns:cx7="http://schemas.microsoft.com/office/drawing/2016/5/13/chartex" xmlns:cx8="http://schemas.microsoft.com/office/drawing/2016/5/14/chartex" xmlns:mc="http://schemas.openxmlformats.org/markup-compatibility/2006" xmlns:aink="http://schemas.microsoft.com/office/drawing/2016/ink" xmlns:am3d="http://schemas.microsoft.com/office/drawing/2017/model3d" xmlns:o="urn:schemas-microsoft-com:office:office" xmlns:r="http://schemas.openxmlformats.org/officeDocument/2006/relationships" xmlns:m="http://schemas.openxmlformats.org/officeDocument/2006/math" xmlns:v="urn:schemas-microsoft-com:vml" xmlns:wp14="http://schemas.microsoft.com/office/word/2010/wordprocessingDrawing" xmlns:wp="http://schemas.openxmlformats.org/drawingml/2006/wordprocessingDrawing" xmlns:w10="urn:schemas-microsoft-com:office:word" xmlns:w="http://schemas.openxmlformats.org/wordprocessingml/2006/main" xmlns:w14="http://schemas.microsoft.com/office/word/2010/wordml" xmlns:w15="http://schemas.microsoft.com/office/word/2012/wordml" xmlns:w16cex="http://schemas.microsoft.com/office/word/2018/wordml/cex" xmlns:w16cid="http://schemas.microsoft.com/office/word/2016/wordml/cid" xmlns:w16="http://schemas.microsoft.com/office/word/2018/wordml" xmlns:w16se="http://schemas.microsoft.com/office/word/2015/wordml/symex" xmlns:wpg="http://schemas.microsoft.com/office/word/2010/wordprocessingGroup" xmlns:wpi="http://schemas.microsoft.com/office/word/2010/wordprocessingInk" xmlns:wne="http://schemas.microsoft.com/office/word/2006/wordml" xmlns:wps="http://schemas.microsoft.com/office/word/2010/wordprocessingShape" mc:Ignorable="w14 w15 w16se w16cid w16 w16cex wp14">
   <w:sdt>
     <w:sdtPr>
-      <w:id w:val="-902981477"/>
+      <w:id w:val="1423754659"/>
       <w:docPartObj>
         <w:docPartGallery w:val="Page Numbers (Bottom of Page)"/>
         <w:docPartUnique/>
@@ -10866,17 +11404,13 @@
     </w:sdtPr>
     <w:sdtEndPr>
       <w:rPr>
-        <w:color w:val="7F7F7F" w:themeColor="background1" w:themeShade="7F"/>
-        <w:spacing w:val="60"/>
+        <w:noProof/>
       </w:rPr>
     </w:sdtEndPr>
     <w:sdtContent>
       <w:p>
         <w:pPr>
           <w:pStyle w:val="Footer"/>
-          <w:pBdr>
-            <w:top w:val="single" w:sz="4" w:space="1" w:color="D9D9D9" w:themeColor="background1" w:themeShade="D9"/>
-          </w:pBdr>
           <w:jc w:val="right"/>
         </w:pPr>
         <w:r>
@@ -10900,16 +11434,6 @@
           </w:rPr>
           <w:fldChar w:fldCharType="end"/>
         </w:r>
-        <w:r>
-          <w:t xml:space="preserve"> | </w:t>
-        </w:r>
-        <w:r>
-          <w:rPr>
-            <w:color w:val="7F7F7F" w:themeColor="background1" w:themeShade="7F"/>
-            <w:spacing w:val="60"/>
-          </w:rPr>
-          <w:t>Page</w:t>
-        </w:r>
       </w:p>
     </w:sdtContent>
   </w:sdt>
@@ -10921,11 +11445,11 @@
 </w:ftr>
 </file>
 
-<file path=word/footer8.xml><?xml version="1.0" encoding="utf-8"?>
+<file path=word/footer6.xml><?xml version="1.0" encoding="utf-8"?>
 <w:ftr xmlns:wpc="http://schemas.microsoft.com/office/word/2010/wordprocessingCanvas" xmlns:cx="http://schemas.microsoft.com/office/drawing/2014/chartex" xmlns:cx1="http://schemas.microsoft.com/office/drawing/2015/9/8/chartex" xmlns:cx2="http://schemas.microsoft.com/office/drawing/2015/10/21/chartex" xmlns:cx3="http://schemas.microsoft.com/office/drawing/2016/5/9/chartex" xmlns:cx4="http://schemas.microsoft.com/office/drawing/2016/5/10/chartex" xmlns:cx5="http://schemas.microsoft.com/office/drawing/2016/5/11/chartex" xmlns:cx6="http://schemas.microsoft.com/office/drawing/2016/5/12/chartex" xmlns:cx7="http://schemas.microsoft.com/office/drawing/2016/5/13/chartex" xmlns:cx8="http://schemas.microsoft.com/office/drawing/2016/5/14/chartex" xmlns:mc="http://schemas.openxmlformats.org/markup-compatibility/2006" xmlns:aink="http://schemas.microsoft.com/office/drawing/2016/ink" xmlns:am3d="http://schemas.microsoft.com/office/drawing/2017/model3d" xmlns:o="urn:schemas-microsoft-com:office:office" xmlns:r="http://schemas.openxmlformats.org/officeDocument/2006/relationships" xmlns:m="http://schemas.openxmlformats.org/officeDocument/2006/math" xmlns:v="urn:schemas-microsoft-com:vml" xmlns:wp14="http://schemas.microsoft.com/office/word/2010/wordprocessingDrawing" xmlns:wp="http://schemas.openxmlformats.org/drawingml/2006/wordprocessingDrawing" xmlns:w10="urn:schemas-microsoft-com:office:word" xmlns:w="http://schemas.openxmlformats.org/wordprocessingml/2006/main" xmlns:w14="http://schemas.microsoft.com/office/word/2010/wordml" xmlns:w15="http://schemas.microsoft.com/office/word/2012/wordml" xmlns:w16cex="http://schemas.microsoft.com/office/word/2018/wordml/cex" xmlns:w16cid="http://schemas.microsoft.com/office/word/2016/wordml/cid" xmlns:w16="http://schemas.microsoft.com/office/word/2018/wordml" xmlns:w16se="http://schemas.microsoft.com/office/word/2015/wordml/symex" xmlns:wpg="http://schemas.microsoft.com/office/word/2010/wordprocessingGroup" xmlns:wpi="http://schemas.microsoft.com/office/word/2010/wordprocessingInk" xmlns:wne="http://schemas.microsoft.com/office/word/2006/wordml" xmlns:wps="http://schemas.microsoft.com/office/word/2010/wordprocessingShape" mc:Ignorable="w14 w15 w16se w16cid w16 w16cex wp14">
   <w:sdt>
     <w:sdtPr>
-      <w:id w:val="-766003316"/>
+      <w:id w:val="-1188371048"/>
       <w:docPartObj>
         <w:docPartGallery w:val="Page Numbers (Bottom of Page)"/>
         <w:docPartUnique/>
@@ -10933,17 +11457,13 @@
     </w:sdtPr>
     <w:sdtEndPr>
       <w:rPr>
-        <w:color w:val="7F7F7F" w:themeColor="background1" w:themeShade="7F"/>
-        <w:spacing w:val="60"/>
+        <w:noProof/>
       </w:rPr>
     </w:sdtEndPr>
     <w:sdtContent>
       <w:p>
         <w:pPr>
           <w:pStyle w:val="Footer"/>
-          <w:pBdr>
-            <w:top w:val="single" w:sz="4" w:space="1" w:color="D9D9D9" w:themeColor="background1" w:themeShade="D9"/>
-          </w:pBdr>
           <w:jc w:val="right"/>
         </w:pPr>
         <w:r>
@@ -10967,16 +11487,6 @@
           </w:rPr>
           <w:fldChar w:fldCharType="end"/>
         </w:r>
-        <w:r>
-          <w:t xml:space="preserve"> | </w:t>
-        </w:r>
-        <w:r>
-          <w:rPr>
-            <w:color w:val="7F7F7F" w:themeColor="background1" w:themeShade="7F"/>
-            <w:spacing w:val="60"/>
-          </w:rPr>
-          <w:t>Page</w:t>
-        </w:r>
       </w:p>
     </w:sdtContent>
   </w:sdt>
@@ -11021,16 +11531,6 @@
 </file>
 
 <file path=word/header1.xml><?xml version="1.0" encoding="utf-8"?>
-<w:hdr xmlns:wpc="http://schemas.microsoft.com/office/word/2010/wordprocessingCanvas" xmlns:cx="http://schemas.microsoft.com/office/drawing/2014/chartex" xmlns:cx1="http://schemas.microsoft.com/office/drawing/2015/9/8/chartex" xmlns:cx2="http://schemas.microsoft.com/office/drawing/2015/10/21/chartex" xmlns:cx3="http://schemas.microsoft.com/office/drawing/2016/5/9/chartex" xmlns:cx4="http://schemas.microsoft.com/office/drawing/2016/5/10/chartex" xmlns:cx5="http://schemas.microsoft.com/office/drawing/2016/5/11/chartex" xmlns:cx6="http://schemas.microsoft.com/office/drawing/2016/5/12/chartex" xmlns:cx7="http://schemas.microsoft.com/office/drawing/2016/5/13/chartex" xmlns:cx8="http://schemas.microsoft.com/office/drawing/2016/5/14/chartex" xmlns:mc="http://schemas.openxmlformats.org/markup-compatibility/2006" xmlns:aink="http://schemas.microsoft.com/office/drawing/2016/ink" xmlns:am3d="http://schemas.microsoft.com/office/drawing/2017/model3d" xmlns:o="urn:schemas-microsoft-com:office:office" xmlns:r="http://schemas.openxmlformats.org/officeDocument/2006/relationships" xmlns:m="http://schemas.openxmlformats.org/officeDocument/2006/math" xmlns:v="urn:schemas-microsoft-com:vml" xmlns:wp14="http://schemas.microsoft.com/office/word/2010/wordprocessingDrawing" xmlns:wp="http://schemas.openxmlformats.org/drawingml/2006/wordprocessingDrawing" xmlns:w10="urn:schemas-microsoft-com:office:word" xmlns:w="http://schemas.openxmlformats.org/wordprocessingml/2006/main" xmlns:w14="http://schemas.microsoft.com/office/word/2010/wordml" xmlns:w15="http://schemas.microsoft.com/office/word/2012/wordml" xmlns:w16cex="http://schemas.microsoft.com/office/word/2018/wordml/cex" xmlns:w16cid="http://schemas.microsoft.com/office/word/2016/wordml/cid" xmlns:w16="http://schemas.microsoft.com/office/word/2018/wordml" xmlns:w16se="http://schemas.microsoft.com/office/word/2015/wordml/symex" xmlns:wpg="http://schemas.microsoft.com/office/word/2010/wordprocessingGroup" xmlns:wpi="http://schemas.microsoft.com/office/word/2010/wordprocessingInk" xmlns:wne="http://schemas.microsoft.com/office/word/2006/wordml" xmlns:wps="http://schemas.microsoft.com/office/word/2010/wordprocessingShape" mc:Ignorable="w14 w15 w16se w16cid w16 w16cex wp14">
-  <w:p>
-    <w:pPr>
-      <w:pStyle w:val="Header"/>
-    </w:pPr>
-  </w:p>
-</w:hdr>
-</file>
-
-<file path=word/header2.xml><?xml version="1.0" encoding="utf-8"?>
 <w:hdr xmlns:wpc="http://schemas.microsoft.com/office/word/2010/wordprocessingCanvas" xmlns:cx="http://schemas.microsoft.com/office/drawing/2014/chartex" xmlns:cx1="http://schemas.microsoft.com/office/drawing/2015/9/8/chartex" xmlns:cx2="http://schemas.microsoft.com/office/drawing/2015/10/21/chartex" xmlns:cx3="http://schemas.microsoft.com/office/drawing/2016/5/9/chartex" xmlns:cx4="http://schemas.microsoft.com/office/drawing/2016/5/10/chartex" xmlns:cx5="http://schemas.microsoft.com/office/drawing/2016/5/11/chartex" xmlns:cx6="http://schemas.microsoft.com/office/drawing/2016/5/12/chartex" xmlns:cx7="http://schemas.microsoft.com/office/drawing/2016/5/13/chartex" xmlns:cx8="http://schemas.microsoft.com/office/drawing/2016/5/14/chartex" xmlns:mc="http://schemas.openxmlformats.org/markup-compatibility/2006" xmlns:aink="http://schemas.microsoft.com/office/drawing/2016/ink" xmlns:am3d="http://schemas.microsoft.com/office/drawing/2017/model3d" xmlns:o="urn:schemas-microsoft-com:office:office" xmlns:r="http://schemas.openxmlformats.org/officeDocument/2006/relationships" xmlns:m="http://schemas.openxmlformats.org/officeDocument/2006/math" xmlns:v="urn:schemas-microsoft-com:vml" xmlns:wp14="http://schemas.microsoft.com/office/word/2010/wordprocessingDrawing" xmlns:wp="http://schemas.openxmlformats.org/drawingml/2006/wordprocessingDrawing" xmlns:w10="urn:schemas-microsoft-com:office:word" xmlns:w="http://schemas.openxmlformats.org/wordprocessingml/2006/main" xmlns:w14="http://schemas.microsoft.com/office/word/2010/wordml" xmlns:w15="http://schemas.microsoft.com/office/word/2012/wordml" xmlns:w16cex="http://schemas.microsoft.com/office/word/2018/wordml/cex" xmlns:w16cid="http://schemas.microsoft.com/office/word/2016/wordml/cid" xmlns:w16="http://schemas.microsoft.com/office/word/2018/wordml" xmlns:w16se="http://schemas.microsoft.com/office/word/2015/wordml/symex" xmlns:wpg="http://schemas.microsoft.com/office/word/2010/wordprocessingGroup" xmlns:wpi="http://schemas.microsoft.com/office/word/2010/wordprocessingInk" xmlns:wne="http://schemas.microsoft.com/office/word/2006/wordml" xmlns:wps="http://schemas.microsoft.com/office/word/2010/wordprocessingShape" mc:Ignorable="w14 w15 w16se w16cid w16 w16cex wp14">
   <w:p>
     <w:pPr>
@@ -11055,7 +11555,7 @@
 </w:hdr>
 </file>
 
-<file path=word/header3.xml><?xml version="1.0" encoding="utf-8"?>
+<file path=word/header2.xml><?xml version="1.0" encoding="utf-8"?>
 <w:hdr xmlns:wpc="http://schemas.microsoft.com/office/word/2010/wordprocessingCanvas" xmlns:cx="http://schemas.microsoft.com/office/drawing/2014/chartex" xmlns:cx1="http://schemas.microsoft.com/office/drawing/2015/9/8/chartex" xmlns:cx2="http://schemas.microsoft.com/office/drawing/2015/10/21/chartex" xmlns:cx3="http://schemas.microsoft.com/office/drawing/2016/5/9/chartex" xmlns:cx4="http://schemas.microsoft.com/office/drawing/2016/5/10/chartex" xmlns:cx5="http://schemas.microsoft.com/office/drawing/2016/5/11/chartex" xmlns:cx6="http://schemas.microsoft.com/office/drawing/2016/5/12/chartex" xmlns:cx7="http://schemas.microsoft.com/office/drawing/2016/5/13/chartex" xmlns:cx8="http://schemas.microsoft.com/office/drawing/2016/5/14/chartex" xmlns:mc="http://schemas.openxmlformats.org/markup-compatibility/2006" xmlns:aink="http://schemas.microsoft.com/office/drawing/2016/ink" xmlns:am3d="http://schemas.microsoft.com/office/drawing/2017/model3d" xmlns:o="urn:schemas-microsoft-com:office:office" xmlns:r="http://schemas.openxmlformats.org/officeDocument/2006/relationships" xmlns:m="http://schemas.openxmlformats.org/officeDocument/2006/math" xmlns:v="urn:schemas-microsoft-com:vml" xmlns:wp14="http://schemas.microsoft.com/office/word/2010/wordprocessingDrawing" xmlns:wp="http://schemas.openxmlformats.org/drawingml/2006/wordprocessingDrawing" xmlns:w10="urn:schemas-microsoft-com:office:word" xmlns:w="http://schemas.openxmlformats.org/wordprocessingml/2006/main" xmlns:w14="http://schemas.microsoft.com/office/word/2010/wordml" xmlns:w15="http://schemas.microsoft.com/office/word/2012/wordml" xmlns:w16cex="http://schemas.microsoft.com/office/word/2018/wordml/cex" xmlns:w16cid="http://schemas.microsoft.com/office/word/2016/wordml/cid" xmlns:w16="http://schemas.microsoft.com/office/word/2018/wordml" xmlns:w16se="http://schemas.microsoft.com/office/word/2015/wordml/symex" xmlns:wpg="http://schemas.microsoft.com/office/word/2010/wordprocessingGroup" xmlns:wpi="http://schemas.microsoft.com/office/word/2010/wordprocessingInk" xmlns:wne="http://schemas.microsoft.com/office/word/2006/wordml" xmlns:wps="http://schemas.microsoft.com/office/word/2010/wordprocessingShape" mc:Ignorable="w14 w15 w16se w16cid w16 w16cex wp14">
   <w:p>
     <w:pPr>
@@ -11065,17 +11565,7 @@
 </w:hdr>
 </file>
 
-<file path=word/header4.xml><?xml version="1.0" encoding="utf-8"?>
-<w:hdr xmlns:wpc="http://schemas.microsoft.com/office/word/2010/wordprocessingCanvas" xmlns:cx="http://schemas.microsoft.com/office/drawing/2014/chartex" xmlns:cx1="http://schemas.microsoft.com/office/drawing/2015/9/8/chartex" xmlns:cx2="http://schemas.microsoft.com/office/drawing/2015/10/21/chartex" xmlns:cx3="http://schemas.microsoft.com/office/drawing/2016/5/9/chartex" xmlns:cx4="http://schemas.microsoft.com/office/drawing/2016/5/10/chartex" xmlns:cx5="http://schemas.microsoft.com/office/drawing/2016/5/11/chartex" xmlns:cx6="http://schemas.microsoft.com/office/drawing/2016/5/12/chartex" xmlns:cx7="http://schemas.microsoft.com/office/drawing/2016/5/13/chartex" xmlns:cx8="http://schemas.microsoft.com/office/drawing/2016/5/14/chartex" xmlns:mc="http://schemas.openxmlformats.org/markup-compatibility/2006" xmlns:aink="http://schemas.microsoft.com/office/drawing/2016/ink" xmlns:am3d="http://schemas.microsoft.com/office/drawing/2017/model3d" xmlns:o="urn:schemas-microsoft-com:office:office" xmlns:r="http://schemas.openxmlformats.org/officeDocument/2006/relationships" xmlns:m="http://schemas.openxmlformats.org/officeDocument/2006/math" xmlns:v="urn:schemas-microsoft-com:vml" xmlns:wp14="http://schemas.microsoft.com/office/word/2010/wordprocessingDrawing" xmlns:wp="http://schemas.openxmlformats.org/drawingml/2006/wordprocessingDrawing" xmlns:w10="urn:schemas-microsoft-com:office:word" xmlns:w="http://schemas.openxmlformats.org/wordprocessingml/2006/main" xmlns:w14="http://schemas.microsoft.com/office/word/2010/wordml" xmlns:w15="http://schemas.microsoft.com/office/word/2012/wordml" xmlns:w16cex="http://schemas.microsoft.com/office/word/2018/wordml/cex" xmlns:w16cid="http://schemas.microsoft.com/office/word/2016/wordml/cid" xmlns:w16="http://schemas.microsoft.com/office/word/2018/wordml" xmlns:w16se="http://schemas.microsoft.com/office/word/2015/wordml/symex" xmlns:wpg="http://schemas.microsoft.com/office/word/2010/wordprocessingGroup" xmlns:wpi="http://schemas.microsoft.com/office/word/2010/wordprocessingInk" xmlns:wne="http://schemas.microsoft.com/office/word/2006/wordml" xmlns:wps="http://schemas.microsoft.com/office/word/2010/wordprocessingShape" mc:Ignorable="w14 w15 w16se w16cid w16 w16cex wp14">
-  <w:p>
-    <w:pPr>
-      <w:pStyle w:val="Header"/>
-    </w:pPr>
-  </w:p>
-</w:hdr>
-</file>
-
-<file path=word/header5.xml><?xml version="1.0" encoding="utf-8"?>
+<file path=word/header3.xml><?xml version="1.0" encoding="utf-8"?>
 <w:hdr xmlns:wpc="http://schemas.microsoft.com/office/word/2010/wordprocessingCanvas" xmlns:cx="http://schemas.microsoft.com/office/drawing/2014/chartex" xmlns:cx1="http://schemas.microsoft.com/office/drawing/2015/9/8/chartex" xmlns:cx2="http://schemas.microsoft.com/office/drawing/2015/10/21/chartex" xmlns:cx3="http://schemas.microsoft.com/office/drawing/2016/5/9/chartex" xmlns:cx4="http://schemas.microsoft.com/office/drawing/2016/5/10/chartex" xmlns:cx5="http://schemas.microsoft.com/office/drawing/2016/5/11/chartex" xmlns:cx6="http://schemas.microsoft.com/office/drawing/2016/5/12/chartex" xmlns:cx7="http://schemas.microsoft.com/office/drawing/2016/5/13/chartex" xmlns:cx8="http://schemas.microsoft.com/office/drawing/2016/5/14/chartex" xmlns:mc="http://schemas.openxmlformats.org/markup-compatibility/2006" xmlns:aink="http://schemas.microsoft.com/office/drawing/2016/ink" xmlns:am3d="http://schemas.microsoft.com/office/drawing/2017/model3d" xmlns:o="urn:schemas-microsoft-com:office:office" xmlns:r="http://schemas.openxmlformats.org/officeDocument/2006/relationships" xmlns:m="http://schemas.openxmlformats.org/officeDocument/2006/math" xmlns:v="urn:schemas-microsoft-com:vml" xmlns:wp14="http://schemas.microsoft.com/office/word/2010/wordprocessingDrawing" xmlns:wp="http://schemas.openxmlformats.org/drawingml/2006/wordprocessingDrawing" xmlns:w10="urn:schemas-microsoft-com:office:word" xmlns:w="http://schemas.openxmlformats.org/wordprocessingml/2006/main" xmlns:w14="http://schemas.microsoft.com/office/word/2010/wordml" xmlns:w15="http://schemas.microsoft.com/office/word/2012/wordml" xmlns:w16cex="http://schemas.microsoft.com/office/word/2018/wordml/cex" xmlns:w16cid="http://schemas.microsoft.com/office/word/2016/wordml/cid" xmlns:w16="http://schemas.microsoft.com/office/word/2018/wordml" xmlns:w16se="http://schemas.microsoft.com/office/word/2015/wordml/symex" xmlns:wpg="http://schemas.microsoft.com/office/word/2010/wordprocessingGroup" xmlns:wpi="http://schemas.microsoft.com/office/word/2010/wordprocessingInk" xmlns:wne="http://schemas.microsoft.com/office/word/2006/wordml" xmlns:wps="http://schemas.microsoft.com/office/word/2010/wordprocessingShape" mc:Ignorable="w14 w15 w16se w16cid w16 w16cex wp14">
   <w:p>
     <w:pPr>

</xml_diff>